<commit_message>
partial changes so Idan will take the lead
</commit_message>
<xml_diff>
--- a/Software Requirments/מסמך אפיון.docx
+++ b/Software Requirments/מסמך אפיון.docx
@@ -4,10 +4,9 @@
   <w:body>
     <w:p>
       <w:pPr>
-        <w:pStyle w:val="a7"/>
-        <w:bidi/>
-        <w:rPr>
-          <w:rFonts w:hint="cs"/>
+        <w:pStyle w:val="IntenseQuote"/>
+        <w:bidi/>
+        <w:rPr>
           <w:sz w:val="32"/>
           <w:szCs w:val="32"/>
         </w:rPr>
@@ -45,21 +44,12 @@
           <w:szCs w:val="32"/>
           <w:rtl/>
         </w:rPr>
-        <w:t xml:space="preserve">אפליקציית </w:t>
-      </w:r>
-      <w:proofErr w:type="spellStart"/>
-      <w:r>
-        <w:rPr>
-          <w:sz w:val="32"/>
-          <w:szCs w:val="32"/>
-        </w:rPr>
-        <w:t>cHILks</w:t>
-      </w:r>
-      <w:proofErr w:type="spellEnd"/>
-    </w:p>
-    <w:p>
-      <w:pPr>
-        <w:pStyle w:val="1"/>
+        <w:t>מערכת חנות מחשבים</w:t>
+      </w:r>
+    </w:p>
+    <w:p>
+      <w:pPr>
+        <w:pStyle w:val="Heading1"/>
         <w:bidi/>
         <w:rPr>
           <w:rFonts w:asciiTheme="minorBidi" w:hAnsiTheme="minorBidi" w:cstheme="minorBidi"/>
@@ -81,15 +71,13 @@
           <w:rtl/>
         </w:rPr>
       </w:pPr>
-      <w:proofErr w:type="spellStart"/>
-      <w:r>
-        <w:t>cHILks</w:t>
-      </w:r>
-      <w:proofErr w:type="spellEnd"/>
-    </w:p>
-    <w:p>
-      <w:pPr>
-        <w:pStyle w:val="1"/>
+      <w:r>
+        <w:t>S.P.A</w:t>
+      </w:r>
+    </w:p>
+    <w:p>
+      <w:pPr>
+        <w:pStyle w:val="Heading1"/>
         <w:bidi/>
         <w:rPr>
           <w:rFonts w:asciiTheme="minorBidi" w:hAnsiTheme="minorBidi" w:cstheme="minorBidi"/>
@@ -107,30 +95,17 @@
     <w:p>
       <w:pPr>
         <w:bidi/>
-        <w:rPr>
-          <w:rtl/>
-        </w:rPr>
-      </w:pPr>
-      <w:r>
-        <w:rPr>
-          <w:rFonts w:hint="cs"/>
-          <w:rtl/>
-        </w:rPr>
-        <w:t xml:space="preserve">מטרת הפרויקט היא </w:t>
-      </w:r>
-      <w:r>
-        <w:rPr>
-          <w:rFonts w:hint="cs"/>
-          <w:rtl/>
-        </w:rPr>
-        <w:t>יישום של</w:t>
-      </w:r>
-      <w:r>
-        <w:rPr>
-          <w:rFonts w:hint="cs"/>
-          <w:rtl/>
-        </w:rPr>
-        <w:t xml:space="preserve"> אפליקצי</w:t>
+        <w:spacing w:after="0"/>
+        <w:rPr>
+          <w:rtl/>
+        </w:rPr>
+      </w:pPr>
+      <w:r>
+        <w:rPr>
+          <w:rFonts w:hint="cs"/>
+          <w:rtl/>
+        </w:rPr>
+        <w:t>מטרת הפרויקט היא יישום של אפליקצי</w:t>
       </w:r>
       <w:r>
         <w:rPr>
@@ -144,7 +119,14 @@
           <w:rFonts w:hint="cs"/>
           <w:rtl/>
         </w:rPr>
-        <w:t xml:space="preserve"> העברת מסרים אשר תאפשר למשתמשים בעלי חיבור לאינטרנט לבצע שיחות פרטיות וציבוריות</w:t>
+        <w:t xml:space="preserve"> </w:t>
+      </w:r>
+      <w:r>
+        <w:rPr>
+          <w:rFonts w:hint="cs"/>
+          <w:rtl/>
+        </w:rPr>
+        <w:t>רכישות והרכבה של מחשבים וציוד היקפי</w:t>
       </w:r>
       <w:r>
         <w:rPr>
@@ -157,36 +139,89 @@
     <w:p>
       <w:pPr>
         <w:bidi/>
-        <w:rPr>
-          <w:rFonts w:hint="cs"/>
-          <w:rtl/>
-        </w:rPr>
-      </w:pPr>
-      <w:r>
-        <w:rPr>
-          <w:rFonts w:hint="cs"/>
-          <w:rtl/>
-        </w:rPr>
-        <w:t xml:space="preserve">פיתוח המערכת </w:t>
-      </w:r>
-      <w:r>
-        <w:rPr>
-          <w:rFonts w:hint="cs"/>
-          <w:rtl/>
-        </w:rPr>
-        <w:t>י</w:t>
-      </w:r>
-      <w:r>
-        <w:rPr>
-          <w:rFonts w:hint="cs"/>
-          <w:rtl/>
-        </w:rPr>
-        <w:t>תבסס על פיתוח מנגנון אשר יאפשר למערכת לנהל משתמשים, לשלוח הודעות בין משתמשים תוך כדי שמירה על פרטיותם.</w:t>
-      </w:r>
-    </w:p>
-    <w:p>
-      <w:pPr>
-        <w:pStyle w:val="1"/>
+        <w:spacing w:after="0"/>
+        <w:rPr>
+          <w:rtl/>
+        </w:rPr>
+      </w:pPr>
+      <w:r>
+        <w:rPr>
+          <w:rFonts w:hint="cs"/>
+          <w:rtl/>
+        </w:rPr>
+        <w:t xml:space="preserve">פיתוח המערכת יתבסס על פיתוח מנגנון אשר יאפשר למערכת לנהל משתמשים, </w:t>
+      </w:r>
+      <w:r>
+        <w:rPr>
+          <w:rFonts w:hint="cs"/>
+          <w:rtl/>
+        </w:rPr>
+        <w:t xml:space="preserve">ניהול הזמנות של משתמש </w:t>
+      </w:r>
+      <w:r>
+        <w:rPr>
+          <w:rFonts w:hint="cs"/>
+          <w:rtl/>
+        </w:rPr>
+        <w:t>ה</w:t>
+      </w:r>
+      <w:r>
+        <w:rPr>
+          <w:rFonts w:hint="cs"/>
+          <w:rtl/>
+        </w:rPr>
+        <w:t xml:space="preserve">כולל מעקב אחר ביצוע הזמנה, </w:t>
+      </w:r>
+      <w:r>
+        <w:rPr>
+          <w:rFonts w:hint="cs"/>
+          <w:rtl/>
+        </w:rPr>
+        <w:t>ואופציה להרכבה של מחשב מציוד המוצע למכירה בחנות</w:t>
+      </w:r>
+      <w:r>
+        <w:rPr>
+          <w:rFonts w:hint="cs"/>
+          <w:rtl/>
+        </w:rPr>
+        <w:t>.</w:t>
+      </w:r>
+    </w:p>
+    <w:p>
+      <w:pPr>
+        <w:bidi/>
+        <w:spacing w:after="0"/>
+        <w:rPr>
+          <w:rtl/>
+        </w:rPr>
+      </w:pPr>
+      <w:r>
+        <w:rPr>
+          <w:rFonts w:hint="cs"/>
+          <w:rtl/>
+        </w:rPr>
+        <w:t xml:space="preserve">למערכת תהיה אפשרות לנהל מלאי ע"י מוכר על מנת להוסיף/להסיר ציוד מהחנות. </w:t>
+      </w:r>
+    </w:p>
+    <w:p>
+      <w:pPr>
+        <w:bidi/>
+        <w:spacing w:after="0"/>
+        <w:rPr>
+          <w:rtl/>
+        </w:rPr>
+      </w:pPr>
+      <w:r>
+        <w:rPr>
+          <w:rFonts w:hint="cs"/>
+          <w:rtl/>
+        </w:rPr>
+        <w:t>כמו כן תוצג רשימת הציוד בחנות עם אופציית חיפוש.</w:t>
+      </w:r>
+    </w:p>
+    <w:p>
+      <w:pPr>
+        <w:pStyle w:val="Heading1"/>
         <w:bidi/>
         <w:rPr>
           <w:rFonts w:asciiTheme="minorBidi" w:hAnsiTheme="minorBidi" w:cstheme="minorBidi"/>
@@ -211,23 +246,24 @@
     <w:p>
       <w:pPr>
         <w:bidi/>
-        <w:rPr>
-          <w:rtl/>
-        </w:rPr>
-      </w:pPr>
-      <w:r>
-        <w:rPr>
-          <w:rFonts w:hint="cs"/>
-          <w:rtl/>
-        </w:rPr>
-        <w:t>האפליקציה מיועדת לארגונים קטנים, גדולים וכלל האוכלוסיי</w:t>
-      </w:r>
-      <w:r>
-        <w:rPr>
-          <w:rFonts w:hint="eastAsia"/>
-          <w:rtl/>
-        </w:rPr>
-        <w:t>ה</w:t>
+        <w:spacing w:after="0"/>
+        <w:rPr>
+          <w:rtl/>
+        </w:rPr>
+      </w:pPr>
+      <w:r>
+        <w:rPr>
+          <w:rFonts w:hint="cs"/>
+          <w:rtl/>
+        </w:rPr>
+        <w:t xml:space="preserve">האפליקציה מיועדת </w:t>
+      </w:r>
+      <w:r>
+        <w:rPr>
+          <w:rFonts w:hint="cs"/>
+          <w:rtl/>
+        </w:rPr>
+        <w:t>לבעלי חנויות מחשבים ולקוחותיהם</w:t>
       </w:r>
       <w:r>
         <w:rPr>
@@ -240,62 +276,47 @@
     <w:p>
       <w:pPr>
         <w:bidi/>
-        <w:rPr>
-          <w:rtl/>
-        </w:rPr>
-      </w:pPr>
-      <w:r>
-        <w:rPr>
-          <w:rFonts w:hint="cs"/>
-          <w:rtl/>
-        </w:rPr>
-        <w:t xml:space="preserve">המערכת תוכל לקדם את מטרות הארגון בכך שדיונים ושיחות יוכלו להתבצע מרחוק ללא צורך בפגישה </w:t>
-      </w:r>
-      <w:r>
-        <w:rPr>
-          <w:rFonts w:hint="cs"/>
-          <w:rtl/>
-        </w:rPr>
-        <w:t xml:space="preserve">פיזית </w:t>
-      </w:r>
-      <w:r>
-        <w:rPr>
-          <w:rtl/>
-        </w:rPr>
-        <w:t>–</w:t>
-      </w:r>
-      <w:r>
-        <w:rPr>
-          <w:rFonts w:hint="cs"/>
-          <w:rtl/>
-        </w:rPr>
-        <w:t xml:space="preserve"> דבר </w:t>
-      </w:r>
-      <w:r>
-        <w:rPr>
-          <w:rFonts w:hint="cs"/>
-          <w:rtl/>
-        </w:rPr>
-        <w:t>ש</w:t>
-      </w:r>
-      <w:r>
-        <w:rPr>
-          <w:rFonts w:hint="cs"/>
-          <w:rtl/>
-        </w:rPr>
-        <w:t>יחסוך</w:t>
-      </w:r>
-      <w:r>
-        <w:rPr>
-          <w:rFonts w:hint="cs"/>
-          <w:rtl/>
-        </w:rPr>
-        <w:t xml:space="preserve"> בזמן ובמשאבים.</w:t>
-      </w:r>
-    </w:p>
-    <w:p>
-      <w:pPr>
-        <w:bidi/>
+        <w:spacing w:after="0"/>
+        <w:rPr>
+          <w:rtl/>
+        </w:rPr>
+      </w:pPr>
+      <w:r>
+        <w:rPr>
+          <w:rFonts w:hint="cs"/>
+          <w:rtl/>
+        </w:rPr>
+        <w:t>המערכת תוכל לקדם את מטרות הארגון בכך ש</w:t>
+      </w:r>
+      <w:r>
+        <w:rPr>
+          <w:rFonts w:hint="cs"/>
+          <w:rtl/>
+        </w:rPr>
+        <w:t>תהליכים בחנות יוכלו להתבצע באופן אוטומטי ובכך להפחית את כמות העובדים בחברה</w:t>
+      </w:r>
+      <w:r>
+        <w:rPr>
+          <w:rFonts w:hint="cs"/>
+          <w:rtl/>
+        </w:rPr>
+        <w:t>.</w:t>
+      </w:r>
+      <w:r>
+        <w:rPr>
+          <w:rFonts w:hint="cs"/>
+          <w:rtl/>
+        </w:rPr>
+        <w:t xml:space="preserve"> כמו כן לא יהיו המתנות לנציגים, שכן המלאי יהיה זמין לבחירה באתר.</w:t>
+      </w:r>
+    </w:p>
+    <w:p>
+      <w:pPr>
+        <w:bidi/>
+        <w:rPr>
+          <w:rFonts w:hint="cs"/>
+          <w:rtl/>
+        </w:rPr>
       </w:pPr>
       <w:r>
         <w:rPr>
@@ -315,12 +336,33 @@
           <w:rFonts w:hint="cs"/>
           <w:rtl/>
         </w:rPr>
-        <w:t xml:space="preserve"> לשליחת התראות.</w:t>
-      </w:r>
-    </w:p>
-    <w:p>
-      <w:pPr>
-        <w:pStyle w:val="1"/>
+        <w:t xml:space="preserve"> לשליחת התראות</w:t>
+      </w:r>
+      <w:r>
+        <w:rPr>
+          <w:rFonts w:hint="cs"/>
+          <w:rtl/>
+        </w:rPr>
+        <w:t xml:space="preserve"> במידה שציוד אזל מהמלאי</w:t>
+      </w:r>
+      <w:r>
+        <w:rPr>
+          <w:rFonts w:hint="cs"/>
+          <w:rtl/>
+        </w:rPr>
+        <w:t>.</w:t>
+      </w:r>
+      <w:r>
+        <w:rPr>
+          <w:rFonts w:hint="cs"/>
+          <w:rtl/>
+        </w:rPr>
+        <w:t xml:space="preserve"> </w:t>
+      </w:r>
+    </w:p>
+    <w:p>
+      <w:pPr>
+        <w:pStyle w:val="Heading1"/>
         <w:bidi/>
         <w:rPr>
           <w:rFonts w:asciiTheme="minorBidi" w:hAnsiTheme="minorBidi" w:cstheme="minorBidi"/>
@@ -344,19 +386,29 @@
     </w:p>
     <w:p>
       <w:pPr>
-        <w:pStyle w:val="a9"/>
+        <w:pStyle w:val="ListParagraph"/>
         <w:numPr>
           <w:ilvl w:val="0"/>
           <w:numId w:val="2"/>
         </w:numPr>
         <w:bidi/>
-      </w:pPr>
-      <w:r>
-        <w:rPr>
-          <w:rFonts w:hint="cs"/>
-          <w:rtl/>
-        </w:rPr>
-        <w:t>בעלי ארגונים, חברות ומשתמשים פרטיים</w:t>
+        <w:rPr>
+          <w:rtl/>
+        </w:rPr>
+      </w:pPr>
+      <w:r>
+        <w:rPr>
+          <w:rFonts w:hint="cs"/>
+          <w:rtl/>
+        </w:rPr>
+        <w:t xml:space="preserve">בעלי </w:t>
+      </w:r>
+      <w:r>
+        <w:rPr>
+          <w:rFonts w:hint="cs"/>
+          <w:rtl/>
+        </w:rPr>
+        <w:t>חנויות מחשבים</w:t>
       </w:r>
       <w:r>
         <w:rPr>
@@ -376,58 +428,40 @@
           <w:rFonts w:hint="cs"/>
           <w:rtl/>
         </w:rPr>
-        <w:t>צפייה ותחקור המשתמשים בכדי לאסוף את צרכיהם ממערכת להעברת הודעות מידיות.</w:t>
-      </w:r>
-    </w:p>
-    <w:p>
-      <w:pPr>
-        <w:pStyle w:val="a9"/>
-        <w:bidi/>
-        <w:rPr>
-          <w:rtl/>
-        </w:rPr>
-      </w:pPr>
-      <w:r>
-        <w:rPr>
-          <w:rFonts w:hint="cs"/>
-          <w:rtl/>
-        </w:rPr>
-        <w:t xml:space="preserve">משתמשי המערכת יוכלו להביא חוות דעת על אופן השימוש ודגשים לשיפור. השפעתם על המערכת תהיה בכך </w:t>
-      </w:r>
-      <w:proofErr w:type="spellStart"/>
-      <w:r>
-        <w:rPr>
-          <w:rFonts w:hint="cs"/>
-          <w:rtl/>
-        </w:rPr>
-        <w:t>שתעדוף</w:t>
-      </w:r>
-      <w:proofErr w:type="spellEnd"/>
-      <w:r>
-        <w:rPr>
-          <w:rFonts w:hint="cs"/>
-          <w:rtl/>
-        </w:rPr>
-        <w:t xml:space="preserve"> המשימות ייק</w:t>
-      </w:r>
-      <w:r>
-        <w:rPr>
-          <w:rFonts w:hint="eastAsia"/>
-          <w:rtl/>
-        </w:rPr>
-        <w:t>ח</w:t>
-      </w:r>
-      <w:r>
-        <w:rPr>
-          <w:rFonts w:hint="cs"/>
-          <w:rtl/>
-        </w:rPr>
-        <w:t xml:space="preserve"> בחשבון את הצרכים השכיחים ביותר. </w:t>
-      </w:r>
-    </w:p>
-    <w:p>
-      <w:pPr>
-        <w:pStyle w:val="a9"/>
+        <w:t xml:space="preserve">צפייה ותחקור </w:t>
+      </w:r>
+      <w:r>
+        <w:rPr>
+          <w:rFonts w:hint="cs"/>
+          <w:rtl/>
+        </w:rPr>
+        <w:t>בעלי החנויות</w:t>
+      </w:r>
+      <w:r>
+        <w:rPr>
+          <w:rFonts w:hint="cs"/>
+          <w:rtl/>
+        </w:rPr>
+        <w:t xml:space="preserve"> בכדי לאסוף את צרכיהם ממערכת ל</w:t>
+      </w:r>
+      <w:r>
+        <w:rPr>
+          <w:rFonts w:hint="cs"/>
+          <w:rtl/>
+        </w:rPr>
+        <w:t>ניהול מלאי והזמנות</w:t>
+      </w:r>
+      <w:r>
+        <w:rPr>
+          <w:rFonts w:hint="cs"/>
+          <w:rtl/>
+        </w:rPr>
+        <w:t>.</w:t>
+      </w:r>
+    </w:p>
+    <w:p>
+      <w:pPr>
+        <w:pStyle w:val="ListParagraph"/>
         <w:numPr>
           <w:ilvl w:val="0"/>
           <w:numId w:val="2"/>
@@ -508,26 +542,12 @@
           <w:rFonts w:hint="cs"/>
           <w:rtl/>
         </w:rPr>
-        <w:t xml:space="preserve"> יצטרכו לקחת בחשבון שלא בהכרח קיימים פקדים </w:t>
-      </w:r>
-      <w:r>
-        <w:rPr>
-          <w:rFonts w:hint="cs"/>
-          <w:rtl/>
-        </w:rPr>
-        <w:t>העונים לדרישו</w:t>
-      </w:r>
-      <w:r>
-        <w:rPr>
-          <w:rFonts w:hint="cs"/>
-          <w:rtl/>
-        </w:rPr>
-        <w:t>תיהם.</w:t>
-      </w:r>
-    </w:p>
-    <w:p>
-      <w:pPr>
-        <w:pStyle w:val="a9"/>
+        <w:t xml:space="preserve"> יצטרכו לקחת בחשבון שלא בהכרח קיימים פקדים העונים לדרישותיהם.</w:t>
+      </w:r>
+    </w:p>
+    <w:p>
+      <w:pPr>
+        <w:pStyle w:val="ListParagraph"/>
         <w:numPr>
           <w:ilvl w:val="0"/>
           <w:numId w:val="2"/>
@@ -600,7 +620,35 @@
           <w:rFonts w:hint="cs"/>
           <w:rtl/>
         </w:rPr>
-        <w:t xml:space="preserve"> על תחזוקה רציפה ויתירה של שרתי המערכת</w:t>
+        <w:t xml:space="preserve"> על תחזוקה רציפה ויתירה של </w:t>
+      </w:r>
+      <w:r>
+        <w:rPr>
+          <w:rFonts w:hint="cs"/>
+          <w:rtl/>
+        </w:rPr>
+        <w:t>בסיס</w:t>
+      </w:r>
+      <w:r>
+        <w:rPr>
+          <w:rFonts w:hint="cs"/>
+          <w:rtl/>
+        </w:rPr>
+        <w:t xml:space="preserve"> </w:t>
+      </w:r>
+      <w:r>
+        <w:rPr>
+          <w:rFonts w:hint="cs"/>
+          <w:rtl/>
+        </w:rPr>
+        <w:t xml:space="preserve">הנתונים של </w:t>
+      </w:r>
+      <w:r>
+        <w:rPr>
+          <w:rFonts w:hint="cs"/>
+          <w:rtl/>
+        </w:rPr>
+        <w:t>המערכת</w:t>
       </w:r>
       <w:r>
         <w:rPr>
@@ -614,7 +662,21 @@
           <w:rFonts w:hint="cs"/>
           <w:rtl/>
         </w:rPr>
-        <w:t>חוסר תפקוד שותף מצדם עלול להוביל לקריסה של שרתי החברה. בנוסף על כך אנשי ה</w:t>
+        <w:t xml:space="preserve">חוסר תפקוד שותף מצדם עלול להוביל לקריסה </w:t>
+      </w:r>
+      <w:r>
+        <w:rPr>
+          <w:rFonts w:hint="cs"/>
+          <w:rtl/>
+        </w:rPr>
+        <w:t>או איבוד המידע במסד הנתונים</w:t>
+      </w:r>
+      <w:r>
+        <w:rPr>
+          <w:rFonts w:hint="cs"/>
+          <w:rtl/>
+        </w:rPr>
+        <w:t xml:space="preserve"> החברה. בנוסף על כך אנשי ה</w:t>
       </w:r>
       <w:r>
         <w:rPr>
@@ -632,60 +694,231 @@
     </w:p>
     <w:p>
       <w:pPr>
-        <w:pStyle w:val="a9"/>
+        <w:pStyle w:val="Heading1"/>
+        <w:bidi/>
+        <w:rPr>
+          <w:rFonts w:asciiTheme="minorBidi" w:hAnsiTheme="minorBidi" w:cstheme="minorBidi"/>
+          <w:rtl/>
+        </w:rPr>
+      </w:pPr>
+      <w:r>
+        <w:rPr>
+          <w:rFonts w:asciiTheme="minorBidi" w:hAnsiTheme="minorBidi" w:cstheme="minorBidi"/>
+          <w:rtl/>
+        </w:rPr>
+        <w:t>דרישות פונקציונליות</w:t>
+      </w:r>
+    </w:p>
+    <w:p>
+      <w:pPr>
+        <w:pStyle w:val="ListParagraph"/>
         <w:numPr>
           <w:ilvl w:val="0"/>
-          <w:numId w:val="2"/>
+          <w:numId w:val="5"/>
         </w:numPr>
         <w:bidi/>
-        <w:rPr>
-          <w:rtl/>
-        </w:rPr>
-      </w:pPr>
-      <w:r>
-        <w:rPr>
-          <w:rFonts w:hint="cs"/>
-          <w:rtl/>
-        </w:rPr>
-        <w:t>י</w:t>
-      </w:r>
-      <w:r>
-        <w:rPr>
-          <w:rtl/>
-        </w:rPr>
-        <w:t>עוץ משפטי שאחראי על עמידה בתקנים ביחס למערכות מידע והתאמת המערכת לתקנים</w:t>
-      </w:r>
-      <w:r>
-        <w:t>.</w:t>
-      </w:r>
-      <w:r>
-        <w:rPr>
-          <w:rFonts w:hint="cs"/>
-          <w:rtl/>
-        </w:rPr>
-        <w:t xml:space="preserve"> </w:t>
-      </w:r>
-    </w:p>
-    <w:p>
-      <w:pPr>
-        <w:pStyle w:val="1"/>
-        <w:bidi/>
-        <w:rPr>
-          <w:rFonts w:asciiTheme="minorBidi" w:hAnsiTheme="minorBidi" w:cstheme="minorBidi"/>
-          <w:rtl/>
-        </w:rPr>
-      </w:pPr>
-      <w:r>
-        <w:rPr>
-          <w:rFonts w:asciiTheme="minorBidi" w:hAnsiTheme="minorBidi" w:cstheme="minorBidi"/>
-          <w:rtl/>
-        </w:rPr>
-        <w:t>דרישות פונקציונליות</w:t>
-      </w:r>
-    </w:p>
-    <w:p>
-      <w:pPr>
-        <w:pStyle w:val="a9"/>
+      </w:pPr>
+      <w:r>
+        <w:rPr>
+          <w:rFonts w:hint="cs"/>
+          <w:b/>
+          <w:bCs/>
+          <w:rtl/>
+        </w:rPr>
+        <w:t>כניסה למערכת</w:t>
+      </w:r>
+      <w:r>
+        <w:rPr>
+          <w:rFonts w:hint="cs"/>
+          <w:rtl/>
+        </w:rPr>
+        <w:t>:</w:t>
+      </w:r>
+    </w:p>
+    <w:p>
+      <w:pPr>
+        <w:pStyle w:val="ListParagraph"/>
+        <w:numPr>
+          <w:ilvl w:val="1"/>
+          <w:numId w:val="5"/>
+        </w:numPr>
+        <w:bidi/>
+      </w:pPr>
+      <w:r>
+        <w:rPr>
+          <w:rFonts w:hint="cs"/>
+          <w:u w:val="single"/>
+          <w:rtl/>
+        </w:rPr>
+        <w:t>כניסה בתור אורח</w:t>
+      </w:r>
+      <w:r>
+        <w:rPr>
+          <w:rFonts w:hint="cs"/>
+          <w:rtl/>
+        </w:rPr>
+        <w:t>: המשתמש לוחץ על כניסה ללא הזנת פרטי התחברות. לאורח תהיה למערכת ללא אפשרות לבצע רכישה עד שיבצע הרשמה. (יוכל להרכיב סל קניות)</w:t>
+      </w:r>
+    </w:p>
+    <w:p>
+      <w:pPr>
+        <w:pStyle w:val="ListParagraph"/>
+        <w:numPr>
+          <w:ilvl w:val="1"/>
+          <w:numId w:val="5"/>
+        </w:numPr>
+        <w:bidi/>
+      </w:pPr>
+      <w:r>
+        <w:rPr>
+          <w:rFonts w:hint="cs"/>
+          <w:u w:val="single"/>
+          <w:rtl/>
+        </w:rPr>
+        <w:t>הרשמה למערכת</w:t>
+      </w:r>
+      <w:r>
+        <w:rPr>
+          <w:rFonts w:hint="cs"/>
+          <w:rtl/>
+        </w:rPr>
+        <w:t xml:space="preserve">: משתמש </w:t>
+      </w:r>
+      <w:r>
+        <w:rPr>
+          <w:rFonts w:hint="cs"/>
+          <w:rtl/>
+        </w:rPr>
+        <w:t>יזין</w:t>
+      </w:r>
+      <w:r>
+        <w:rPr>
+          <w:rFonts w:hint="cs"/>
+          <w:rtl/>
+        </w:rPr>
+        <w:t xml:space="preserve"> שם משתמש חד חד ערכי וססמה, ובנוסף יבחר אחת מ5 שאלות לצורך אחזור ססמה במידה שישכח.</w:t>
+      </w:r>
+    </w:p>
+    <w:p>
+      <w:pPr>
+        <w:pStyle w:val="ListParagraph"/>
+        <w:numPr>
+          <w:ilvl w:val="1"/>
+          <w:numId w:val="5"/>
+        </w:numPr>
+        <w:bidi/>
+      </w:pPr>
+      <w:r>
+        <w:rPr>
+          <w:rFonts w:hint="cs"/>
+          <w:u w:val="single"/>
+          <w:rtl/>
+        </w:rPr>
+        <w:t>כניסה בתור</w:t>
+      </w:r>
+      <w:r>
+        <w:rPr>
+          <w:rFonts w:hint="cs"/>
+          <w:u w:val="single"/>
+          <w:rtl/>
+        </w:rPr>
+        <w:t xml:space="preserve"> משתמש קיים</w:t>
+      </w:r>
+      <w:r>
+        <w:rPr>
+          <w:rFonts w:hint="cs"/>
+          <w:rtl/>
+        </w:rPr>
+        <w:t xml:space="preserve">: </w:t>
+      </w:r>
+      <w:r>
+        <w:rPr>
+          <w:rFonts w:hint="cs"/>
+          <w:rtl/>
+        </w:rPr>
+        <w:t xml:space="preserve">המשתמש מזין פרטי התחברות ומערכת ניהול משתמשים תזהה את תפקידו. </w:t>
+      </w:r>
+    </w:p>
+    <w:p>
+      <w:pPr>
+        <w:pStyle w:val="ListParagraph"/>
+        <w:numPr>
+          <w:ilvl w:val="2"/>
+          <w:numId w:val="5"/>
+        </w:numPr>
+        <w:bidi/>
+      </w:pPr>
+      <w:r>
+        <w:rPr>
+          <w:rFonts w:hint="cs"/>
+          <w:i/>
+          <w:iCs/>
+          <w:rtl/>
+        </w:rPr>
+        <w:t>תפקיד לקוח</w:t>
+      </w:r>
+      <w:r>
+        <w:rPr>
+          <w:rFonts w:hint="cs"/>
+          <w:rtl/>
+        </w:rPr>
+        <w:t>: יוצג מסך הבית לניווט במערכת וחיפוש מוצרים.</w:t>
+      </w:r>
+    </w:p>
+    <w:p>
+      <w:pPr>
+        <w:pStyle w:val="ListParagraph"/>
+        <w:numPr>
+          <w:ilvl w:val="2"/>
+          <w:numId w:val="5"/>
+        </w:numPr>
+        <w:bidi/>
+      </w:pPr>
+      <w:r>
+        <w:rPr>
+          <w:rFonts w:hint="cs"/>
+          <w:i/>
+          <w:iCs/>
+          <w:rtl/>
+        </w:rPr>
+        <w:t>תפקיד מנהל</w:t>
+      </w:r>
+      <w:r>
+        <w:rPr>
+          <w:rFonts w:hint="cs"/>
+          <w:rtl/>
+        </w:rPr>
+        <w:t>: יוצג מסך הבית ולתפריט תתווסף האופציה לנהל מלאי ולצפות בנתוני הזמנות, כולל קבלת דוחות.</w:t>
+      </w:r>
+    </w:p>
+    <w:p>
+      <w:pPr>
+        <w:pStyle w:val="ListParagraph"/>
+        <w:numPr>
+          <w:ilvl w:val="1"/>
+          <w:numId w:val="5"/>
+        </w:numPr>
+        <w:bidi/>
+      </w:pPr>
+      <w:r>
+        <w:rPr>
+          <w:rFonts w:hint="cs"/>
+          <w:u w:val="single"/>
+          <w:rtl/>
+        </w:rPr>
+        <w:t>אופציה לאיחזור ססמה</w:t>
+      </w:r>
+      <w:r>
+        <w:rPr>
+          <w:rFonts w:hint="cs"/>
+          <w:rtl/>
+        </w:rPr>
+        <w:t>: המשתמש יכניס תשובה לשאלה סודית שבחר בעת הרשמה למערכת, במידה שענה נכון, יעבור למסך הזנת ססמה חדשה. אחרת, יעבור למסך שגיאה.</w:t>
+      </w:r>
+    </w:p>
+    <w:p>
+      <w:pPr>
+        <w:pStyle w:val="ListParagraph"/>
         <w:numPr>
           <w:ilvl w:val="0"/>
           <w:numId w:val="3"/>
@@ -695,37 +928,31 @@
       <w:r>
         <w:rPr>
           <w:rFonts w:hint="cs"/>
-          <w:rtl/>
-        </w:rPr>
-        <w:t>מערכת ניהול משתמשים והרשאות אשר תשמור את המידע על הדיסק</w:t>
-      </w:r>
-      <w:r>
-        <w:rPr>
-          <w:rFonts w:hint="cs"/>
-          <w:rtl/>
-        </w:rPr>
-        <w:t>.</w:t>
-      </w:r>
-    </w:p>
-    <w:p>
-      <w:pPr>
-        <w:pStyle w:val="a9"/>
-        <w:bidi/>
-      </w:pPr>
-      <w:r>
-        <w:rPr>
-          <w:rFonts w:hint="cs"/>
-          <w:rtl/>
-        </w:rPr>
-        <w:t>המערכת תדע להציג שגיאה במידה ופרטי ההתחברות שגויים</w:t>
-      </w:r>
-      <w:r>
-        <w:t>.</w:t>
-      </w:r>
-    </w:p>
-    <w:p>
-      <w:pPr>
-        <w:pStyle w:val="a9"/>
+          <w:b/>
+          <w:bCs/>
+          <w:rtl/>
+        </w:rPr>
+        <w:lastRenderedPageBreak/>
+        <w:t>חיפוש מוצר</w:t>
+      </w:r>
+      <w:r>
+        <w:rPr>
+          <w:rFonts w:hint="cs"/>
+          <w:rtl/>
+        </w:rPr>
+        <w:t>: במערכת תהיה שורת חיפוש אשר משתמש יוכל להזין בה את שם המוצר והמערכת תציג התוצאות הרלוונטיות עבורו</w:t>
+      </w:r>
+      <w:r>
+        <w:rPr>
+          <w:rFonts w:hint="cs"/>
+          <w:rtl/>
+        </w:rPr>
+        <w:t xml:space="preserve"> בטבלה.</w:t>
+      </w:r>
+    </w:p>
+    <w:p>
+      <w:pPr>
+        <w:pStyle w:val="ListParagraph"/>
         <w:numPr>
           <w:ilvl w:val="0"/>
           <w:numId w:val="3"/>
@@ -735,40 +962,23 @@
       <w:r>
         <w:rPr>
           <w:rFonts w:hint="cs"/>
-          <w:rtl/>
-        </w:rPr>
-        <w:t xml:space="preserve">המערכת תאפשר שליחת הודעות בין משתמשי הקצה </w:t>
-      </w:r>
-      <w:r>
-        <w:rPr>
-          <w:rtl/>
-        </w:rPr>
-        <w:t>–</w:t>
-      </w:r>
-      <w:r>
-        <w:rPr>
-          <w:rFonts w:hint="cs"/>
-          <w:rtl/>
-        </w:rPr>
-        <w:t xml:space="preserve"> בין משתמש למשתמש ובין משתמש לקבוצה.</w:t>
-      </w:r>
-    </w:p>
-    <w:p>
-      <w:pPr>
-        <w:pStyle w:val="a9"/>
-        <w:bidi/>
-      </w:pPr>
-      <w:r>
-        <w:rPr>
-          <w:rFonts w:hint="cs"/>
-          <w:rtl/>
-        </w:rPr>
-        <w:t>הודעה יכולה להכיל טקסט, תמונה וחייכן.</w:t>
-      </w:r>
-    </w:p>
-    <w:p>
-      <w:pPr>
-        <w:pStyle w:val="a9"/>
+          <w:b/>
+          <w:bCs/>
+          <w:rtl/>
+        </w:rPr>
+        <w:t>הוספת מוצר לסל קניות</w:t>
+      </w:r>
+      <w:r>
+        <w:rPr>
+          <w:rFonts w:hint="cs"/>
+          <w:rtl/>
+        </w:rPr>
+        <w:t>: המשתמש יבחר במוצר ולאחריו ילחץ על כפתור הוספה לסל הקניות -&gt; המוצר יתווסף לסל הקניות אשר ניתן להגיע אליו מחלקו העליון של המסך.</w:t>
+      </w:r>
+    </w:p>
+    <w:p>
+      <w:pPr>
+        <w:pStyle w:val="ListParagraph"/>
         <w:numPr>
           <w:ilvl w:val="0"/>
           <w:numId w:val="3"/>
@@ -778,66 +988,39 @@
       <w:r>
         <w:rPr>
           <w:rFonts w:hint="cs"/>
-          <w:rtl/>
-        </w:rPr>
-        <w:t>המערכת תאפשר יצירה וניהול קבוצות.</w:t>
-      </w:r>
-    </w:p>
-    <w:p>
-      <w:pPr>
-        <w:pStyle w:val="a9"/>
-        <w:bidi/>
-        <w:rPr>
-          <w:rtl/>
-        </w:rPr>
-      </w:pPr>
-      <w:r>
-        <w:rPr>
-          <w:rFonts w:hint="cs"/>
-          <w:rtl/>
-        </w:rPr>
-        <w:t xml:space="preserve">ניהול קבוצה </w:t>
-      </w:r>
-      <w:r>
-        <w:rPr>
-          <w:rtl/>
-        </w:rPr>
-        <w:t>–</w:t>
-      </w:r>
-      <w:r>
-        <w:rPr>
-          <w:rFonts w:hint="cs"/>
-          <w:rtl/>
-        </w:rPr>
-        <w:t xml:space="preserve"> הוספה / הסרה של משתמשים ושינוי שם הקבוצה.</w:t>
-      </w:r>
-    </w:p>
-    <w:p>
-      <w:pPr>
-        <w:pStyle w:val="a9"/>
-        <w:bidi/>
-        <w:rPr>
-          <w:rtl/>
-        </w:rPr>
-      </w:pPr>
-      <w:r>
-        <w:rPr>
-          <w:rFonts w:hint="cs"/>
-          <w:rtl/>
-        </w:rPr>
-        <w:t>קבוצה לא תכיל יותר מ256 משתמשים</w:t>
-      </w:r>
-      <w:r>
-        <w:rPr>
-          <w:rFonts w:hint="cs"/>
-          <w:rtl/>
-        </w:rPr>
-        <w:t>.</w:t>
-      </w:r>
-    </w:p>
-    <w:p>
-      <w:pPr>
-        <w:pStyle w:val="a9"/>
+          <w:b/>
+          <w:bCs/>
+          <w:rtl/>
+        </w:rPr>
+        <w:t>הסרת מוצר מסל קניות</w:t>
+      </w:r>
+      <w:r>
+        <w:rPr>
+          <w:rFonts w:hint="cs"/>
+          <w:rtl/>
+        </w:rPr>
+        <w:t>: המשתמש ילחץ על כפתור סל הקניות ולאחריו יראה רשימה של המוצרים שהוסיף לסל</w:t>
+      </w:r>
+      <w:r>
+        <w:rPr>
+          <w:rFonts w:hint="cs"/>
+          <w:rtl/>
+        </w:rPr>
+        <w:t>, או הודעה שהרשימה ריקה</w:t>
+      </w:r>
+      <w:bookmarkStart w:id="0" w:name="_GoBack"/>
+      <w:bookmarkEnd w:id="0"/>
+      <w:r>
+        <w:rPr>
+          <w:rFonts w:hint="cs"/>
+          <w:rtl/>
+        </w:rPr>
+        <w:t>. המשתמש יסמן המוצר שברצונו להסיר ולאחר מכן ילחץ על כפתור הסר.</w:t>
+      </w:r>
+    </w:p>
+    <w:p>
+      <w:pPr>
+        <w:pStyle w:val="ListParagraph"/>
         <w:numPr>
           <w:ilvl w:val="0"/>
           <w:numId w:val="3"/>
@@ -847,35 +1030,30 @@
       <w:r>
         <w:rPr>
           <w:rFonts w:hint="cs"/>
-          <w:rtl/>
-        </w:rPr>
-        <w:lastRenderedPageBreak/>
-        <w:t>יכולת העברת מסרים למספר משתמשים גם אם אינם נמצאים באותה קבוצה</w:t>
-      </w:r>
-      <w:r>
-        <w:rPr>
-          <w:rFonts w:hint="cs"/>
-          <w:rtl/>
-        </w:rPr>
-        <w:t>.</w:t>
-      </w:r>
-      <w:r>
-        <w:rPr>
-          <w:rtl/>
-        </w:rPr>
-        <w:br/>
-      </w:r>
-      <w:r>
-        <w:rPr>
-          <w:rFonts w:hint="cs"/>
-          <w:rtl/>
-        </w:rPr>
-        <w:t>לא ניתן לבצע העברת מסרים ליותר מעשרה משתמשים שאינם נמצאים באותה קבוצה.</w:t>
-      </w:r>
-    </w:p>
-    <w:p>
-      <w:pPr>
-        <w:pStyle w:val="a9"/>
+          <w:b/>
+          <w:bCs/>
+          <w:rtl/>
+        </w:rPr>
+        <w:t>ביצוע הזמנה</w:t>
+      </w:r>
+      <w:r>
+        <w:rPr>
+          <w:rFonts w:hint="cs"/>
+          <w:rtl/>
+        </w:rPr>
+        <w:t>:</w:t>
+      </w:r>
+      <w:r>
+        <w:rPr>
+          <w:rFonts w:hint="cs"/>
+          <w:rtl/>
+        </w:rPr>
+        <w:t xml:space="preserve"> המשתמש ילחץ על כפתור סל הקניות, ולאחר מכן יראה רשימה של המוצרים שהוסיף לסל. המשתמש ילחץ על כפתור 'ביצוע הזמנה'. במידה שהמשתמש הוא אורח, אזי יעבור לחלון הרשמה. אחרת, המשתמש יזין את פרטי האשראי וילחץ על כפתור 'סיום'. לאחר מכן תופק חשבונית והמשתמש יראה סיכום הזמנה.</w:t>
+      </w:r>
+    </w:p>
+    <w:p>
+      <w:pPr>
+        <w:pStyle w:val="ListParagraph"/>
         <w:numPr>
           <w:ilvl w:val="0"/>
           <w:numId w:val="3"/>
@@ -885,14 +1063,23 @@
       <w:r>
         <w:rPr>
           <w:rFonts w:hint="cs"/>
-          <w:rtl/>
-        </w:rPr>
-        <w:t>ההודעות שנשלחות במערכת יהיו מוצפנות (בטיחות).</w:t>
-      </w:r>
-    </w:p>
-    <w:p>
-      <w:pPr>
-        <w:pStyle w:val="a9"/>
+          <w:b/>
+          <w:bCs/>
+          <w:rtl/>
+        </w:rPr>
+        <w:t>מיון מוצרים</w:t>
+      </w:r>
+      <w:r>
+        <w:rPr>
+          <w:rFonts w:hint="cs"/>
+          <w:rtl/>
+        </w:rPr>
+        <w:t>: המשתמש יכנס למסך קטגוריות מוצרים, המשתמש ילחץ על לחצן בחירה 'מיון' ובו יבחר את סוג המיון. אופציות למיון: לפי מחיר מהקטן לגדול, לפי מחיר מהגדול לקטן.</w:t>
+      </w:r>
+    </w:p>
+    <w:p>
+      <w:pPr>
+        <w:pStyle w:val="ListParagraph"/>
         <w:numPr>
           <w:ilvl w:val="0"/>
           <w:numId w:val="3"/>
@@ -902,59 +1089,57 @@
       <w:r>
         <w:rPr>
           <w:rFonts w:hint="cs"/>
-          <w:rtl/>
-        </w:rPr>
-        <w:t xml:space="preserve">ציון זמן של שליחת ההודעה בהתאם </w:t>
-      </w:r>
-      <w:r>
-        <w:rPr>
-          <w:rFonts w:hint="cs"/>
-          <w:rtl/>
-        </w:rPr>
-        <w:t>לאזור הזמן</w:t>
-      </w:r>
-      <w:r>
-        <w:rPr>
-          <w:rFonts w:hint="cs"/>
-          <w:rtl/>
-        </w:rPr>
-        <w:t xml:space="preserve"> של המשתמש</w:t>
-      </w:r>
-      <w:r>
-        <w:rPr>
-          <w:rFonts w:hint="cs"/>
-          <w:rtl/>
-        </w:rPr>
-        <w:t>.</w:t>
-      </w:r>
-    </w:p>
-    <w:p>
-      <w:pPr>
-        <w:pStyle w:val="a9"/>
+          <w:b/>
+          <w:bCs/>
+          <w:rtl/>
+        </w:rPr>
+        <w:t>סינון מוצרים</w:t>
+      </w:r>
+      <w:r>
+        <w:rPr>
+          <w:rFonts w:hint="cs"/>
+          <w:rtl/>
+        </w:rPr>
+        <w:t xml:space="preserve">: המשתמש יכנס למסך קטגוריות מוצרים, המשתמש ילחץ על לחצן בחירה 'סינון' ובו יבחר </w:t>
+      </w:r>
+      <w:r>
+        <w:rPr>
+          <w:rFonts w:hint="cs"/>
+          <w:rtl/>
+        </w:rPr>
+        <w:t>את הקטגוריה ברצונו לראות ברשימה.</w:t>
+      </w:r>
+    </w:p>
+    <w:p>
+      <w:pPr>
+        <w:pStyle w:val="ListParagraph"/>
         <w:numPr>
           <w:ilvl w:val="0"/>
           <w:numId w:val="3"/>
         </w:numPr>
         <w:bidi/>
       </w:pPr>
-      <w:r>
-        <w:rPr>
-          <w:rFonts w:hint="cs"/>
-          <w:rtl/>
-        </w:rPr>
-        <w:t>הקפצת התראות על הודעות חדשות למסך המשתמש</w:t>
-      </w:r>
-      <w:r>
-        <w:rPr>
-          <w:rFonts w:hint="cs"/>
-          <w:rtl/>
-        </w:rPr>
-        <w:t>.</w:t>
-      </w:r>
-    </w:p>
-    <w:p>
-      <w:pPr>
-        <w:pStyle w:val="a9"/>
+    </w:p>
+    <w:p>
+      <w:pPr>
+        <w:pStyle w:val="Heading1"/>
+        <w:bidi/>
+        <w:rPr>
+          <w:rFonts w:asciiTheme="minorBidi" w:hAnsiTheme="minorBidi" w:cstheme="minorBidi"/>
+          <w:rtl/>
+        </w:rPr>
+      </w:pPr>
+      <w:r>
+        <w:rPr>
+          <w:rFonts w:asciiTheme="minorBidi" w:hAnsiTheme="minorBidi" w:cstheme="minorBidi"/>
+          <w:rtl/>
+        </w:rPr>
+        <w:t>דרישות לא פונקציונליות</w:t>
+      </w:r>
+    </w:p>
+    <w:p>
+      <w:pPr>
+        <w:pStyle w:val="ListParagraph"/>
         <w:numPr>
           <w:ilvl w:val="0"/>
           <w:numId w:val="3"/>
@@ -966,19 +1151,39 @@
           <w:rFonts w:hint="cs"/>
           <w:rtl/>
         </w:rPr>
-        <w:t>מתן אפשרות למשתמש לחסום משתמשים מלשלוח אליו הודעות</w:t>
-      </w:r>
-      <w:r>
-        <w:rPr>
-          <w:rFonts w:hint="cs"/>
-          <w:rtl/>
-        </w:rPr>
-        <w:t>.</w:t>
-      </w:r>
-    </w:p>
-    <w:p>
-      <w:pPr>
-        <w:pStyle w:val="a9"/>
+        <w:t>האפליקצי</w:t>
+      </w:r>
+      <w:r>
+        <w:rPr>
+          <w:rFonts w:hint="eastAsia"/>
+          <w:rtl/>
+        </w:rPr>
+        <w:t>ה</w:t>
+      </w:r>
+      <w:r>
+        <w:rPr>
+          <w:rFonts w:hint="cs"/>
+          <w:rtl/>
+        </w:rPr>
+        <w:t xml:space="preserve"> צריכה להיות יעילה ומהירה </w:t>
+      </w:r>
+      <w:r>
+        <w:rPr>
+          <w:rtl/>
+        </w:rPr>
+        <w:t>–</w:t>
+      </w:r>
+      <w:r>
+        <w:rPr>
+          <w:rFonts w:hint="cs"/>
+          <w:rtl/>
+        </w:rPr>
+        <w:t xml:space="preserve"> זמן קבלת ההודעה לא יעלה על חצי דקה.</w:t>
+      </w:r>
+    </w:p>
+    <w:p>
+      <w:pPr>
+        <w:pStyle w:val="ListParagraph"/>
         <w:numPr>
           <w:ilvl w:val="0"/>
           <w:numId w:val="3"/>
@@ -990,29 +1195,15 @@
           <w:rFonts w:hint="cs"/>
           <w:rtl/>
         </w:rPr>
-        <w:t>כל משתמש מזוהה ע"י כתובת מייל</w:t>
-      </w:r>
-    </w:p>
-    <w:p>
-      <w:pPr>
-        <w:pStyle w:val="1"/>
-        <w:bidi/>
-        <w:rPr>
-          <w:rFonts w:asciiTheme="minorBidi" w:hAnsiTheme="minorBidi" w:cstheme="minorBidi"/>
-          <w:rtl/>
-        </w:rPr>
-      </w:pPr>
-      <w:r>
-        <w:rPr>
-          <w:rFonts w:asciiTheme="minorBidi" w:hAnsiTheme="minorBidi" w:cstheme="minorBidi"/>
-          <w:rtl/>
-        </w:rPr>
-        <w:t>דרישות לא פונקציונליות</w:t>
-      </w:r>
-    </w:p>
-    <w:p>
-      <w:pPr>
-        <w:pStyle w:val="a9"/>
+        <w:t>במידה ונופל שרת האפליקציה, זמן ההתאוששות יעמוד על כחצי שעה</w:t>
+      </w:r>
+      <w:r>
+        <w:t>.</w:t>
+      </w:r>
+    </w:p>
+    <w:p>
+      <w:pPr>
+        <w:pStyle w:val="ListParagraph"/>
         <w:numPr>
           <w:ilvl w:val="0"/>
           <w:numId w:val="3"/>
@@ -1024,39 +1215,12 @@
           <w:rFonts w:hint="cs"/>
           <w:rtl/>
         </w:rPr>
-        <w:t>האפליקצי</w:t>
-      </w:r>
-      <w:r>
-        <w:rPr>
-          <w:rFonts w:hint="eastAsia"/>
-          <w:rtl/>
-        </w:rPr>
-        <w:t>ה</w:t>
-      </w:r>
-      <w:r>
-        <w:rPr>
-          <w:rFonts w:hint="cs"/>
-          <w:rtl/>
-        </w:rPr>
-        <w:t xml:space="preserve"> צריכה להיות יעילה ומהירה </w:t>
-      </w:r>
-      <w:r>
-        <w:rPr>
-          <w:rtl/>
-        </w:rPr>
-        <w:t>–</w:t>
-      </w:r>
-      <w:r>
-        <w:rPr>
-          <w:rFonts w:hint="cs"/>
-          <w:rtl/>
-        </w:rPr>
-        <w:t xml:space="preserve"> זמן קבלת ההודעה לא יעלה על חצי דקה.</w:t>
-      </w:r>
-    </w:p>
-    <w:p>
-      <w:pPr>
-        <w:pStyle w:val="a9"/>
+        <w:t>לימוד השימוש באפליקציה יהיה אינטואיטיבי ולא יעלה על כחמש דקות.</w:t>
+      </w:r>
+    </w:p>
+    <w:p>
+      <w:pPr>
+        <w:pStyle w:val="ListParagraph"/>
         <w:numPr>
           <w:ilvl w:val="0"/>
           <w:numId w:val="3"/>
@@ -1068,15 +1232,59 @@
           <w:rFonts w:hint="cs"/>
           <w:rtl/>
         </w:rPr>
-        <w:t>במידה ונופל שרת האפליקציה, זמן ההתאוששות יעמוד על כחצי שעה</w:t>
-      </w:r>
-      <w:r>
+        <w:t xml:space="preserve">האפליקציה תכתב בשפת </w:t>
+      </w:r>
+      <w:r>
+        <w:t>Java</w:t>
+      </w:r>
+      <w:r>
+        <w:rPr>
+          <w:rFonts w:hint="cs"/>
+          <w:rtl/>
+        </w:rPr>
+        <w:t>. ה</w:t>
+      </w:r>
+      <w:r>
+        <w:rPr>
+          <w:rFonts w:hint="cs"/>
+        </w:rPr>
+        <w:t>UI</w:t>
+      </w:r>
+      <w:r>
+        <w:rPr>
+          <w:rFonts w:hint="cs"/>
+          <w:rtl/>
+        </w:rPr>
+        <w:t xml:space="preserve"> ייכת</w:t>
+      </w:r>
+      <w:r>
+        <w:rPr>
+          <w:rFonts w:hint="eastAsia"/>
+          <w:rtl/>
+        </w:rPr>
+        <w:t>ב</w:t>
+      </w:r>
+      <w:r>
+        <w:rPr>
+          <w:rFonts w:hint="cs"/>
+          <w:rtl/>
+        </w:rPr>
+        <w:t xml:space="preserve"> ב</w:t>
+      </w:r>
+      <w:r>
+        <w:t>JavaFX</w:t>
+      </w:r>
+      <w:r>
+        <w:rPr>
+          <w:rFonts w:hint="cs"/>
+          <w:rtl/>
+        </w:rPr>
         <w:t>.</w:t>
       </w:r>
     </w:p>
     <w:p>
       <w:pPr>
-        <w:pStyle w:val="a9"/>
+        <w:pStyle w:val="ListParagraph"/>
         <w:numPr>
           <w:ilvl w:val="0"/>
           <w:numId w:val="3"/>
@@ -1088,12 +1296,22 @@
           <w:rFonts w:hint="cs"/>
           <w:rtl/>
         </w:rPr>
-        <w:t>לימוד השימוש באפליקציה יהיה אינטואיטיבי ולא יעלה על כחמש דקות.</w:t>
-      </w:r>
-    </w:p>
-    <w:p>
-      <w:pPr>
-        <w:pStyle w:val="a9"/>
+        <w:t>השרת ישתמש ב</w:t>
+      </w:r>
+      <w:r>
+        <w:t>Mongo DB</w:t>
+      </w:r>
+      <w:r>
+        <w:rPr>
+          <w:rFonts w:hint="cs"/>
+          <w:rtl/>
+        </w:rPr>
+        <w:t xml:space="preserve"> כדי לשמר את מידע המשתמש.</w:t>
+      </w:r>
+    </w:p>
+    <w:p>
+      <w:pPr>
+        <w:pStyle w:val="ListParagraph"/>
         <w:numPr>
           <w:ilvl w:val="0"/>
           <w:numId w:val="3"/>
@@ -1105,59 +1323,12 @@
           <w:rFonts w:hint="cs"/>
           <w:rtl/>
         </w:rPr>
-        <w:t xml:space="preserve">האפליקציה תכתב בשפת </w:t>
-      </w:r>
-      <w:r>
-        <w:t>Java</w:t>
-      </w:r>
-      <w:r>
-        <w:rPr>
-          <w:rFonts w:hint="cs"/>
-          <w:rtl/>
-        </w:rPr>
-        <w:t>. ה</w:t>
-      </w:r>
-      <w:r>
-        <w:rPr>
-          <w:rFonts w:hint="cs"/>
-        </w:rPr>
-        <w:t>UI</w:t>
-      </w:r>
-      <w:r>
-        <w:rPr>
-          <w:rFonts w:hint="cs"/>
-          <w:rtl/>
-        </w:rPr>
-        <w:t xml:space="preserve"> ייכת</w:t>
-      </w:r>
-      <w:r>
-        <w:rPr>
-          <w:rFonts w:hint="eastAsia"/>
-          <w:rtl/>
-        </w:rPr>
-        <w:t>ב</w:t>
-      </w:r>
-      <w:r>
-        <w:rPr>
-          <w:rFonts w:hint="cs"/>
-          <w:rtl/>
-        </w:rPr>
-        <w:t xml:space="preserve"> ב</w:t>
-      </w:r>
-      <w:r>
-        <w:t>JavaFX</w:t>
-      </w:r>
-      <w:r>
-        <w:rPr>
-          <w:rFonts w:hint="cs"/>
-          <w:rtl/>
-        </w:rPr>
-        <w:t>.</w:t>
-      </w:r>
-    </w:p>
-    <w:p>
-      <w:pPr>
-        <w:pStyle w:val="a9"/>
+        <w:t>פרטיו האישיים של המשתמש יהיו מוצפנים.</w:t>
+      </w:r>
+    </w:p>
+    <w:p>
+      <w:pPr>
+        <w:pStyle w:val="ListParagraph"/>
         <w:numPr>
           <w:ilvl w:val="0"/>
           <w:numId w:val="3"/>
@@ -1169,22 +1340,26 @@
           <w:rFonts w:hint="cs"/>
           <w:rtl/>
         </w:rPr>
-        <w:t>השרת ישתמש ב</w:t>
-      </w:r>
-      <w:r>
-        <w:t>Mongo DB</w:t>
-      </w:r>
-      <w:r>
-        <w:rPr>
-          <w:rFonts w:hint="cs"/>
-          <w:rtl/>
-        </w:rPr>
-        <w:t xml:space="preserve"> כדי לשמר את מידע המשתמש.</w:t>
-      </w:r>
-    </w:p>
-    <w:p>
-      <w:pPr>
-        <w:pStyle w:val="a9"/>
+        <w:t>ההודעות שמועברות באפליקצי</w:t>
+      </w:r>
+      <w:r>
+        <w:rPr>
+          <w:rFonts w:hint="eastAsia"/>
+          <w:rtl/>
+        </w:rPr>
+        <w:t>ה</w:t>
+      </w:r>
+      <w:r>
+        <w:rPr>
+          <w:rFonts w:hint="cs"/>
+          <w:rtl/>
+        </w:rPr>
+        <w:t xml:space="preserve"> לא יחשפו לאף גורם שלישי וגורמי משפט בפרט.</w:t>
+      </w:r>
+    </w:p>
+    <w:p>
+      <w:pPr>
+        <w:pStyle w:val="ListParagraph"/>
         <w:numPr>
           <w:ilvl w:val="0"/>
           <w:numId w:val="3"/>
@@ -1196,54 +1371,6 @@
           <w:rFonts w:hint="cs"/>
           <w:rtl/>
         </w:rPr>
-        <w:t>פרטיו האישיים של המשתמש יהיו מוצפנים.</w:t>
-      </w:r>
-    </w:p>
-    <w:p>
-      <w:pPr>
-        <w:pStyle w:val="a9"/>
-        <w:numPr>
-          <w:ilvl w:val="0"/>
-          <w:numId w:val="3"/>
-        </w:numPr>
-        <w:bidi/>
-      </w:pPr>
-      <w:r>
-        <w:rPr>
-          <w:rFonts w:hint="cs"/>
-          <w:rtl/>
-        </w:rPr>
-        <w:t>ההודעות שמועברות באפליקצי</w:t>
-      </w:r>
-      <w:r>
-        <w:rPr>
-          <w:rFonts w:hint="eastAsia"/>
-          <w:rtl/>
-        </w:rPr>
-        <w:t>ה</w:t>
-      </w:r>
-      <w:r>
-        <w:rPr>
-          <w:rFonts w:hint="cs"/>
-          <w:rtl/>
-        </w:rPr>
-        <w:t xml:space="preserve"> לא יחשפו לאף גורם שלישי וגורמי משפט בפרט.</w:t>
-      </w:r>
-    </w:p>
-    <w:p>
-      <w:pPr>
-        <w:pStyle w:val="a9"/>
-        <w:numPr>
-          <w:ilvl w:val="0"/>
-          <w:numId w:val="3"/>
-        </w:numPr>
-        <w:bidi/>
-      </w:pPr>
-      <w:r>
-        <w:rPr>
-          <w:rFonts w:hint="cs"/>
-          <w:rtl/>
-        </w:rPr>
         <w:t>המערכת צריכה לתמוך ב</w:t>
       </w:r>
       <w:r>
@@ -1256,11 +1383,9 @@
     </w:p>
     <w:p>
       <w:pPr>
-        <w:pStyle w:val="a9"/>
-        <w:bidi/>
-      </w:pPr>
-      <w:bookmarkStart w:id="0" w:name="_GoBack"/>
-      <w:bookmarkEnd w:id="0"/>
+        <w:pStyle w:val="ListParagraph"/>
+        <w:bidi/>
+      </w:pPr>
     </w:p>
     <w:p>
       <w:pPr>
@@ -1307,7 +1432,7 @@
 <w:ftr xmlns:wpc="http://schemas.microsoft.com/office/word/2010/wordprocessingCanvas" xmlns:cx="http://schemas.microsoft.com/office/drawing/2014/chartex" xmlns:cx1="http://schemas.microsoft.com/office/drawing/2015/9/8/chartex" xmlns:cx2="http://schemas.microsoft.com/office/drawing/2015/10/21/chartex" xmlns:cx3="http://schemas.microsoft.com/office/drawing/2016/5/9/chartex" xmlns:cx4="http://schemas.microsoft.com/office/drawing/2016/5/10/chartex" xmlns:cx5="http://schemas.microsoft.com/office/drawing/2016/5/11/chartex" xmlns:cx6="http://schemas.microsoft.com/office/drawing/2016/5/12/chartex" xmlns:cx7="http://schemas.microsoft.com/office/drawing/2016/5/13/chartex" xmlns:cx8="http://schemas.microsoft.com/office/drawing/2016/5/14/chartex" xmlns:mc="http://schemas.openxmlformats.org/markup-compatibility/2006" xmlns:aink="http://schemas.microsoft.com/office/drawing/2016/ink" xmlns:am3d="http://schemas.microsoft.com/office/drawing/2017/model3d" xmlns:o="urn:schemas-microsoft-com:office:office" xmlns:r="http://schemas.openxmlformats.org/officeDocument/2006/relationships" xmlns:m="http://schemas.openxmlformats.org/officeDocument/2006/math" xmlns:v="urn:schemas-microsoft-com:vml" xmlns:wp14="http://schemas.microsoft.com/office/word/2010/wordprocessingDrawing" xmlns:wp="http://schemas.openxmlformats.org/drawingml/2006/wordprocessingDrawing" xmlns:w10="urn:schemas-microsoft-com:office:word" xmlns:w="http://schemas.openxmlformats.org/wordprocessingml/2006/main" xmlns:w14="http://schemas.microsoft.com/office/word/2010/wordml" xmlns:w15="http://schemas.microsoft.com/office/word/2012/wordml" xmlns:w16cid="http://schemas.microsoft.com/office/word/2016/wordml/cid" xmlns:w16se="http://schemas.microsoft.com/office/word/2015/wordml/symex" xmlns:wpg="http://schemas.microsoft.com/office/word/2010/wordprocessingGroup" xmlns:wpi="http://schemas.microsoft.com/office/word/2010/wordprocessingInk" xmlns:wne="http://schemas.microsoft.com/office/word/2006/wordml" xmlns:wps="http://schemas.microsoft.com/office/word/2010/wordprocessingShape" mc:Ignorable="w14 w15 w16se w16cid wp14">
   <w:p>
     <w:pPr>
-      <w:pStyle w:val="a5"/>
+      <w:pStyle w:val="Footer"/>
     </w:pPr>
   </w:p>
 </w:ftr>
@@ -1540,6 +1665,119 @@
     </w:lvl>
   </w:abstractNum>
   <w:abstractNum w:abstractNumId="2" w15:restartNumberingAfterBreak="0">
+    <w:nsid w:val="3A017252"/>
+    <w:multiLevelType w:val="hybridMultilevel"/>
+    <w:tmpl w:val="07826EBE"/>
+    <w:lvl w:ilvl="0" w:tplc="04090001">
+      <w:start w:val="1"/>
+      <w:numFmt w:val="bullet"/>
+      <w:lvlText w:val=""/>
+      <w:lvlJc w:val="left"/>
+      <w:pPr>
+        <w:ind w:left="720" w:hanging="360"/>
+      </w:pPr>
+      <w:rPr>
+        <w:rFonts w:ascii="Symbol" w:hAnsi="Symbol" w:hint="default"/>
+      </w:rPr>
+    </w:lvl>
+    <w:lvl w:ilvl="1" w:tplc="04090003">
+      <w:start w:val="1"/>
+      <w:numFmt w:val="bullet"/>
+      <w:lvlText w:val="o"/>
+      <w:lvlJc w:val="left"/>
+      <w:pPr>
+        <w:ind w:left="1440" w:hanging="360"/>
+      </w:pPr>
+      <w:rPr>
+        <w:rFonts w:ascii="Courier New" w:hAnsi="Courier New" w:cs="Courier New" w:hint="default"/>
+      </w:rPr>
+    </w:lvl>
+    <w:lvl w:ilvl="2" w:tplc="04090005">
+      <w:start w:val="1"/>
+      <w:numFmt w:val="bullet"/>
+      <w:lvlText w:val=""/>
+      <w:lvlJc w:val="left"/>
+      <w:pPr>
+        <w:ind w:left="2160" w:hanging="360"/>
+      </w:pPr>
+      <w:rPr>
+        <w:rFonts w:ascii="Wingdings" w:hAnsi="Wingdings" w:hint="default"/>
+      </w:rPr>
+    </w:lvl>
+    <w:lvl w:ilvl="3" w:tplc="04090001" w:tentative="1">
+      <w:start w:val="1"/>
+      <w:numFmt w:val="bullet"/>
+      <w:lvlText w:val=""/>
+      <w:lvlJc w:val="left"/>
+      <w:pPr>
+        <w:ind w:left="2880" w:hanging="360"/>
+      </w:pPr>
+      <w:rPr>
+        <w:rFonts w:ascii="Symbol" w:hAnsi="Symbol" w:hint="default"/>
+      </w:rPr>
+    </w:lvl>
+    <w:lvl w:ilvl="4" w:tplc="04090003" w:tentative="1">
+      <w:start w:val="1"/>
+      <w:numFmt w:val="bullet"/>
+      <w:lvlText w:val="o"/>
+      <w:lvlJc w:val="left"/>
+      <w:pPr>
+        <w:ind w:left="3600" w:hanging="360"/>
+      </w:pPr>
+      <w:rPr>
+        <w:rFonts w:ascii="Courier New" w:hAnsi="Courier New" w:cs="Courier New" w:hint="default"/>
+      </w:rPr>
+    </w:lvl>
+    <w:lvl w:ilvl="5" w:tplc="04090005" w:tentative="1">
+      <w:start w:val="1"/>
+      <w:numFmt w:val="bullet"/>
+      <w:lvlText w:val=""/>
+      <w:lvlJc w:val="left"/>
+      <w:pPr>
+        <w:ind w:left="4320" w:hanging="360"/>
+      </w:pPr>
+      <w:rPr>
+        <w:rFonts w:ascii="Wingdings" w:hAnsi="Wingdings" w:hint="default"/>
+      </w:rPr>
+    </w:lvl>
+    <w:lvl w:ilvl="6" w:tplc="04090001" w:tentative="1">
+      <w:start w:val="1"/>
+      <w:numFmt w:val="bullet"/>
+      <w:lvlText w:val=""/>
+      <w:lvlJc w:val="left"/>
+      <w:pPr>
+        <w:ind w:left="5040" w:hanging="360"/>
+      </w:pPr>
+      <w:rPr>
+        <w:rFonts w:ascii="Symbol" w:hAnsi="Symbol" w:hint="default"/>
+      </w:rPr>
+    </w:lvl>
+    <w:lvl w:ilvl="7" w:tplc="04090003" w:tentative="1">
+      <w:start w:val="1"/>
+      <w:numFmt w:val="bullet"/>
+      <w:lvlText w:val="o"/>
+      <w:lvlJc w:val="left"/>
+      <w:pPr>
+        <w:ind w:left="5760" w:hanging="360"/>
+      </w:pPr>
+      <w:rPr>
+        <w:rFonts w:ascii="Courier New" w:hAnsi="Courier New" w:cs="Courier New" w:hint="default"/>
+      </w:rPr>
+    </w:lvl>
+    <w:lvl w:ilvl="8" w:tplc="04090005" w:tentative="1">
+      <w:start w:val="1"/>
+      <w:numFmt w:val="bullet"/>
+      <w:lvlText w:val=""/>
+      <w:lvlJc w:val="left"/>
+      <w:pPr>
+        <w:ind w:left="6480" w:hanging="360"/>
+      </w:pPr>
+      <w:rPr>
+        <w:rFonts w:ascii="Wingdings" w:hAnsi="Wingdings" w:hint="default"/>
+      </w:rPr>
+    </w:lvl>
+  </w:abstractNum>
+  <w:abstractNum w:abstractNumId="3" w15:restartNumberingAfterBreak="0">
     <w:nsid w:val="3BAD08D2"/>
     <w:multiLevelType w:val="hybridMultilevel"/>
     <w:tmpl w:val="033C7812"/>
@@ -1625,7 +1863,7 @@
       </w:pPr>
     </w:lvl>
   </w:abstractNum>
-  <w:abstractNum w:abstractNumId="3" w15:restartNumberingAfterBreak="0">
+  <w:abstractNum w:abstractNumId="4" w15:restartNumberingAfterBreak="0">
     <w:nsid w:val="3FCF384B"/>
     <w:multiLevelType w:val="hybridMultilevel"/>
     <w:tmpl w:val="94E6D324"/>
@@ -1742,12 +1980,15 @@
     <w:abstractNumId w:val="0"/>
   </w:num>
   <w:num w:numId="2">
-    <w:abstractNumId w:val="3"/>
+    <w:abstractNumId w:val="4"/>
   </w:num>
   <w:num w:numId="3">
     <w:abstractNumId w:val="1"/>
   </w:num>
   <w:num w:numId="4">
+    <w:abstractNumId w:val="3"/>
+  </w:num>
+  <w:num w:numId="5">
     <w:abstractNumId w:val="2"/>
   </w:num>
 </w:numbering>
@@ -1770,7 +2011,7 @@
       </w:pPr>
     </w:pPrDefault>
   </w:docDefaults>
-  <w:latentStyles w:defLockedState="0" w:defUIPriority="99" w:defSemiHidden="0" w:defUnhideWhenUsed="0" w:defQFormat="0" w:count="375">
+  <w:latentStyles w:defLockedState="0" w:defUIPriority="99" w:defSemiHidden="0" w:defUnhideWhenUsed="0" w:defQFormat="0" w:count="376">
     <w:lsdException w:name="Normal" w:uiPriority="0" w:qFormat="1"/>
     <w:lsdException w:name="heading 1" w:uiPriority="9" w:qFormat="1"/>
     <w:lsdException w:name="heading 2" w:semiHidden="1" w:uiPriority="9" w:unhideWhenUsed="1" w:qFormat="1"/>
@@ -1876,7 +2117,6 @@
     <w:lsdException w:name="HTML Sample" w:semiHidden="1" w:unhideWhenUsed="1"/>
     <w:lsdException w:name="HTML Typewriter" w:semiHidden="1" w:unhideWhenUsed="1"/>
     <w:lsdException w:name="HTML Variable" w:semiHidden="1" w:unhideWhenUsed="1"/>
-    <w:lsdException w:name="Normal Table" w:semiHidden="1" w:unhideWhenUsed="1"/>
     <w:lsdException w:name="annotation subject" w:semiHidden="1" w:unhideWhenUsed="1"/>
     <w:lsdException w:name="No List" w:semiHidden="1" w:unhideWhenUsed="1"/>
     <w:lsdException w:name="Outline List 1" w:semiHidden="1" w:unhideWhenUsed="1"/>
@@ -1923,10 +2163,8 @@
     <w:lsdException w:name="Table Subtle 2" w:semiHidden="1" w:unhideWhenUsed="1"/>
     <w:lsdException w:name="Table Web 1" w:semiHidden="1" w:unhideWhenUsed="1"/>
     <w:lsdException w:name="Table Web 2" w:semiHidden="1" w:unhideWhenUsed="1"/>
-    <w:lsdException w:name="Table Web 3" w:semiHidden="1" w:unhideWhenUsed="1"/>
     <w:lsdException w:name="Balloon Text" w:semiHidden="1" w:unhideWhenUsed="1"/>
     <w:lsdException w:name="Table Grid" w:uiPriority="39"/>
-    <w:lsdException w:name="Table Theme" w:semiHidden="1" w:unhideWhenUsed="1"/>
     <w:lsdException w:name="Placeholder Text" w:semiHidden="1"/>
     <w:lsdException w:name="No Spacing" w:uiPriority="1" w:qFormat="1"/>
     <w:lsdException w:name="Light Shading" w:uiPriority="60"/>
@@ -2146,16 +2384,17 @@
     <w:lsdException w:name="Smart Hyperlink" w:semiHidden="1" w:unhideWhenUsed="1"/>
     <w:lsdException w:name="Hashtag" w:semiHidden="1" w:unhideWhenUsed="1"/>
     <w:lsdException w:name="Unresolved Mention" w:semiHidden="1" w:unhideWhenUsed="1"/>
+    <w:lsdException w:name="Smart Link" w:semiHidden="1" w:unhideWhenUsed="1"/>
   </w:latentStyles>
-  <w:style w:type="paragraph" w:default="1" w:styleId="a">
+  <w:style w:type="paragraph" w:default="1" w:styleId="Normal">
     <w:name w:val="Normal"/>
     <w:qFormat/>
   </w:style>
-  <w:style w:type="paragraph" w:styleId="1">
+  <w:style w:type="paragraph" w:styleId="Heading1">
     <w:name w:val="heading 1"/>
-    <w:basedOn w:val="a"/>
-    <w:next w:val="a"/>
-    <w:link w:val="10"/>
+    <w:basedOn w:val="Normal"/>
+    <w:next w:val="Normal"/>
+    <w:link w:val="Heading1Char"/>
     <w:uiPriority w:val="9"/>
     <w:qFormat/>
     <w:rsid w:val="004E6E9A"/>
@@ -2172,13 +2411,13 @@
       <w:szCs w:val="32"/>
     </w:rPr>
   </w:style>
-  <w:style w:type="character" w:default="1" w:styleId="a0">
+  <w:style w:type="character" w:default="1" w:styleId="DefaultParagraphFont">
     <w:name w:val="Default Paragraph Font"/>
     <w:uiPriority w:val="1"/>
     <w:semiHidden/>
     <w:unhideWhenUsed/>
   </w:style>
-  <w:style w:type="table" w:default="1" w:styleId="a1">
+  <w:style w:type="table" w:default="1" w:styleId="TableNormal">
     <w:name w:val="Normal Table"/>
     <w:uiPriority w:val="99"/>
     <w:semiHidden/>
@@ -2193,16 +2432,16 @@
       </w:tblCellMar>
     </w:tblPr>
   </w:style>
-  <w:style w:type="numbering" w:default="1" w:styleId="a2">
+  <w:style w:type="numbering" w:default="1" w:styleId="NoList">
     <w:name w:val="No List"/>
     <w:uiPriority w:val="99"/>
     <w:semiHidden/>
     <w:unhideWhenUsed/>
   </w:style>
-  <w:style w:type="paragraph" w:styleId="a3">
+  <w:style w:type="paragraph" w:styleId="Header">
     <w:name w:val="header"/>
-    <w:basedOn w:val="a"/>
-    <w:link w:val="a4"/>
+    <w:basedOn w:val="Normal"/>
+    <w:link w:val="HeaderChar"/>
     <w:uiPriority w:val="99"/>
     <w:unhideWhenUsed/>
     <w:rsid w:val="00860195"/>
@@ -2214,17 +2453,17 @@
       <w:spacing w:after="0" w:line="240" w:lineRule="auto"/>
     </w:pPr>
   </w:style>
-  <w:style w:type="character" w:customStyle="1" w:styleId="a4">
-    <w:name w:val="כותרת עליונה תו"/>
-    <w:basedOn w:val="a0"/>
-    <w:link w:val="a3"/>
+  <w:style w:type="character" w:customStyle="1" w:styleId="HeaderChar">
+    <w:name w:val="Header Char"/>
+    <w:basedOn w:val="DefaultParagraphFont"/>
+    <w:link w:val="Header"/>
     <w:uiPriority w:val="99"/>
     <w:rsid w:val="00860195"/>
   </w:style>
-  <w:style w:type="paragraph" w:styleId="a5">
+  <w:style w:type="paragraph" w:styleId="Footer">
     <w:name w:val="footer"/>
-    <w:basedOn w:val="a"/>
-    <w:link w:val="a6"/>
+    <w:basedOn w:val="Normal"/>
+    <w:link w:val="FooterChar"/>
     <w:uiPriority w:val="99"/>
     <w:unhideWhenUsed/>
     <w:rsid w:val="00860195"/>
@@ -2236,17 +2475,17 @@
       <w:spacing w:after="0" w:line="240" w:lineRule="auto"/>
     </w:pPr>
   </w:style>
-  <w:style w:type="character" w:customStyle="1" w:styleId="a6">
-    <w:name w:val="כותרת תחתונה תו"/>
-    <w:basedOn w:val="a0"/>
-    <w:link w:val="a5"/>
+  <w:style w:type="character" w:customStyle="1" w:styleId="FooterChar">
+    <w:name w:val="Footer Char"/>
+    <w:basedOn w:val="DefaultParagraphFont"/>
+    <w:link w:val="Footer"/>
     <w:uiPriority w:val="99"/>
     <w:rsid w:val="00860195"/>
   </w:style>
-  <w:style w:type="character" w:customStyle="1" w:styleId="10">
-    <w:name w:val="כותרת 1 תו"/>
-    <w:basedOn w:val="a0"/>
-    <w:link w:val="1"/>
+  <w:style w:type="character" w:customStyle="1" w:styleId="Heading1Char">
+    <w:name w:val="Heading 1 Char"/>
+    <w:basedOn w:val="DefaultParagraphFont"/>
+    <w:link w:val="Heading1"/>
     <w:uiPriority w:val="9"/>
     <w:rsid w:val="004E6E9A"/>
     <w:rPr>
@@ -2256,11 +2495,11 @@
       <w:szCs w:val="32"/>
     </w:rPr>
   </w:style>
-  <w:style w:type="paragraph" w:styleId="a7">
+  <w:style w:type="paragraph" w:styleId="IntenseQuote">
     <w:name w:val="Intense Quote"/>
-    <w:basedOn w:val="a"/>
-    <w:next w:val="a"/>
-    <w:link w:val="a8"/>
+    <w:basedOn w:val="Normal"/>
+    <w:next w:val="Normal"/>
+    <w:link w:val="IntenseQuoteChar"/>
     <w:uiPriority w:val="30"/>
     <w:qFormat/>
     <w:rsid w:val="004E6E9A"/>
@@ -2279,10 +2518,10 @@
       <w:color w:val="4472C4" w:themeColor="accent1"/>
     </w:rPr>
   </w:style>
-  <w:style w:type="character" w:customStyle="1" w:styleId="a8">
-    <w:name w:val="ציטוט חזק תו"/>
-    <w:basedOn w:val="a0"/>
-    <w:link w:val="a7"/>
+  <w:style w:type="character" w:customStyle="1" w:styleId="IntenseQuoteChar">
+    <w:name w:val="Intense Quote Char"/>
+    <w:basedOn w:val="DefaultParagraphFont"/>
+    <w:link w:val="IntenseQuote"/>
     <w:uiPriority w:val="30"/>
     <w:rsid w:val="004E6E9A"/>
     <w:rPr>
@@ -2291,9 +2530,9 @@
       <w:color w:val="4472C4" w:themeColor="accent1"/>
     </w:rPr>
   </w:style>
-  <w:style w:type="paragraph" w:styleId="a9">
+  <w:style w:type="paragraph" w:styleId="ListParagraph">
     <w:name w:val="List Paragraph"/>
-    <w:basedOn w:val="a"/>
+    <w:basedOn w:val="Normal"/>
     <w:uiPriority w:val="34"/>
     <w:qFormat/>
     <w:rsid w:val="00FA40D1"/>

</xml_diff>

<commit_message>
Change subject from chat to store (#2)
* partial changes so Idan will take the lead

* New software requirements

Co-authored-by: Haim Adrian <Haim.Adrian@quest.com>
</commit_message>
<xml_diff>
--- a/Software Requirments/מסמך אפיון.docx
+++ b/Software Requirments/מסמך אפיון.docx
@@ -1,13 +1,12 @@
 
 <file path=word/document.xml><?xml version="1.0" encoding="utf-8"?>
-<w:document xmlns:wpc="http://schemas.microsoft.com/office/word/2010/wordprocessingCanvas" xmlns:cx="http://schemas.microsoft.com/office/drawing/2014/chartex" xmlns:cx1="http://schemas.microsoft.com/office/drawing/2015/9/8/chartex" xmlns:cx2="http://schemas.microsoft.com/office/drawing/2015/10/21/chartex" xmlns:cx3="http://schemas.microsoft.com/office/drawing/2016/5/9/chartex" xmlns:cx4="http://schemas.microsoft.com/office/drawing/2016/5/10/chartex" xmlns:cx5="http://schemas.microsoft.com/office/drawing/2016/5/11/chartex" xmlns:cx6="http://schemas.microsoft.com/office/drawing/2016/5/12/chartex" xmlns:cx7="http://schemas.microsoft.com/office/drawing/2016/5/13/chartex" xmlns:cx8="http://schemas.microsoft.com/office/drawing/2016/5/14/chartex" xmlns:mc="http://schemas.openxmlformats.org/markup-compatibility/2006" xmlns:aink="http://schemas.microsoft.com/office/drawing/2016/ink" xmlns:am3d="http://schemas.microsoft.com/office/drawing/2017/model3d" xmlns:o="urn:schemas-microsoft-com:office:office" xmlns:r="http://schemas.openxmlformats.org/officeDocument/2006/relationships" xmlns:m="http://schemas.openxmlformats.org/officeDocument/2006/math" xmlns:v="urn:schemas-microsoft-com:vml" xmlns:wp14="http://schemas.microsoft.com/office/word/2010/wordprocessingDrawing" xmlns:wp="http://schemas.openxmlformats.org/drawingml/2006/wordprocessingDrawing" xmlns:w10="urn:schemas-microsoft-com:office:word" xmlns:w="http://schemas.openxmlformats.org/wordprocessingml/2006/main" xmlns:w14="http://schemas.microsoft.com/office/word/2010/wordml" xmlns:w15="http://schemas.microsoft.com/office/word/2012/wordml" xmlns:w16cid="http://schemas.microsoft.com/office/word/2016/wordml/cid" xmlns:w16se="http://schemas.microsoft.com/office/word/2015/wordml/symex" xmlns:wpg="http://schemas.microsoft.com/office/word/2010/wordprocessingGroup" xmlns:wpi="http://schemas.microsoft.com/office/word/2010/wordprocessingInk" xmlns:wne="http://schemas.microsoft.com/office/word/2006/wordml" xmlns:wps="http://schemas.microsoft.com/office/word/2010/wordprocessingShape" mc:Ignorable="w14 w15 w16se w16cid wp14">
+<w:document xmlns:wpc="http://schemas.microsoft.com/office/word/2010/wordprocessingCanvas" xmlns:cx="http://schemas.microsoft.com/office/drawing/2014/chartex" xmlns:mc="http://schemas.openxmlformats.org/markup-compatibility/2006" xmlns:o="urn:schemas-microsoft-com:office:office" xmlns:r="http://schemas.openxmlformats.org/officeDocument/2006/relationships" xmlns:m="http://schemas.openxmlformats.org/officeDocument/2006/math" xmlns:v="urn:schemas-microsoft-com:vml" xmlns:wp14="http://schemas.microsoft.com/office/word/2010/wordprocessingDrawing" xmlns:wp="http://schemas.openxmlformats.org/drawingml/2006/wordprocessingDrawing" xmlns:w10="urn:schemas-microsoft-com:office:word" xmlns:w="http://schemas.openxmlformats.org/wordprocessingml/2006/main" xmlns:w14="http://schemas.microsoft.com/office/word/2010/wordml" xmlns:w15="http://schemas.microsoft.com/office/word/2012/wordml" xmlns:w16se="http://schemas.microsoft.com/office/word/2015/wordml/symex" xmlns:wpg="http://schemas.microsoft.com/office/word/2010/wordprocessingGroup" xmlns:wpi="http://schemas.microsoft.com/office/word/2010/wordprocessingInk" xmlns:wne="http://schemas.microsoft.com/office/word/2006/wordml" xmlns:wps="http://schemas.microsoft.com/office/word/2010/wordprocessingShape" mc:Ignorable="w14 w15 w16se wp14">
   <w:body>
     <w:p>
       <w:pPr>
         <w:pStyle w:val="a7"/>
         <w:bidi/>
         <w:rPr>
-          <w:rFonts w:hint="cs"/>
           <w:sz w:val="32"/>
           <w:szCs w:val="32"/>
         </w:rPr>
@@ -45,17 +44,8 @@
           <w:szCs w:val="32"/>
           <w:rtl/>
         </w:rPr>
-        <w:t xml:space="preserve">אפליקציית </w:t>
-      </w:r>
-      <w:proofErr w:type="spellStart"/>
-      <w:r>
-        <w:rPr>
-          <w:sz w:val="32"/>
-          <w:szCs w:val="32"/>
-        </w:rPr>
-        <w:t>cHILks</w:t>
-      </w:r>
-      <w:proofErr w:type="spellEnd"/>
+        <w:t>מערכת חנות מחשבים</w:t>
+      </w:r>
     </w:p>
     <w:p>
       <w:pPr>
@@ -81,11 +71,9 @@
           <w:rtl/>
         </w:rPr>
       </w:pPr>
-      <w:proofErr w:type="spellStart"/>
-      <w:r>
-        <w:t>cHILks</w:t>
-      </w:r>
-      <w:proofErr w:type="spellEnd"/>
+      <w:r>
+        <w:t>S.P.A</w:t>
+      </w:r>
     </w:p>
     <w:p>
       <w:pPr>
@@ -107,30 +95,17 @@
     <w:p>
       <w:pPr>
         <w:bidi/>
-        <w:rPr>
-          <w:rtl/>
-        </w:rPr>
-      </w:pPr>
-      <w:r>
-        <w:rPr>
-          <w:rFonts w:hint="cs"/>
-          <w:rtl/>
-        </w:rPr>
-        <w:t xml:space="preserve">מטרת הפרויקט היא </w:t>
-      </w:r>
-      <w:r>
-        <w:rPr>
-          <w:rFonts w:hint="cs"/>
-          <w:rtl/>
-        </w:rPr>
-        <w:t>יישום של</w:t>
-      </w:r>
-      <w:r>
-        <w:rPr>
-          <w:rFonts w:hint="cs"/>
-          <w:rtl/>
-        </w:rPr>
-        <w:t xml:space="preserve"> אפליקצי</w:t>
+        <w:spacing w:after="0"/>
+        <w:rPr>
+          <w:rtl/>
+        </w:rPr>
+      </w:pPr>
+      <w:r>
+        <w:rPr>
+          <w:rFonts w:hint="cs"/>
+          <w:rtl/>
+        </w:rPr>
+        <w:t>מטרת הפרויקט היא יישום של אפליקצי</w:t>
       </w:r>
       <w:r>
         <w:rPr>
@@ -144,7 +119,14 @@
           <w:rFonts w:hint="cs"/>
           <w:rtl/>
         </w:rPr>
-        <w:t xml:space="preserve"> העברת מסרים אשר תאפשר למשתמשים בעלי חיבור לאינטרנט לבצע שיחות פרטיות וציבוריות</w:t>
+        <w:t xml:space="preserve"> </w:t>
+      </w:r>
+      <w:r>
+        <w:rPr>
+          <w:rFonts w:hint="cs"/>
+          <w:rtl/>
+        </w:rPr>
+        <w:t>רכישות והרכבה של מחשבים וציוד היקפי</w:t>
       </w:r>
       <w:r>
         <w:rPr>
@@ -157,31 +139,84 @@
     <w:p>
       <w:pPr>
         <w:bidi/>
-        <w:rPr>
-          <w:rFonts w:hint="cs"/>
-          <w:rtl/>
-        </w:rPr>
-      </w:pPr>
-      <w:r>
-        <w:rPr>
-          <w:rFonts w:hint="cs"/>
-          <w:rtl/>
-        </w:rPr>
-        <w:t xml:space="preserve">פיתוח המערכת </w:t>
-      </w:r>
-      <w:r>
-        <w:rPr>
-          <w:rFonts w:hint="cs"/>
-          <w:rtl/>
-        </w:rPr>
-        <w:t>י</w:t>
-      </w:r>
-      <w:r>
-        <w:rPr>
-          <w:rFonts w:hint="cs"/>
-          <w:rtl/>
-        </w:rPr>
-        <w:t>תבסס על פיתוח מנגנון אשר יאפשר למערכת לנהל משתמשים, לשלוח הודעות בין משתמשים תוך כדי שמירה על פרטיותם.</w:t>
+        <w:spacing w:after="0"/>
+        <w:rPr>
+          <w:rtl/>
+        </w:rPr>
+      </w:pPr>
+      <w:r>
+        <w:rPr>
+          <w:rFonts w:hint="cs"/>
+          <w:rtl/>
+        </w:rPr>
+        <w:t xml:space="preserve">פיתוח המערכת יתבסס על פיתוח מנגנון אשר יאפשר למערכת לנהל משתמשים, </w:t>
+      </w:r>
+      <w:r>
+        <w:rPr>
+          <w:rFonts w:hint="cs"/>
+          <w:rtl/>
+        </w:rPr>
+        <w:t xml:space="preserve">ניהול הזמנות של משתמש </w:t>
+      </w:r>
+      <w:r>
+        <w:rPr>
+          <w:rFonts w:hint="cs"/>
+          <w:rtl/>
+        </w:rPr>
+        <w:t>ה</w:t>
+      </w:r>
+      <w:r>
+        <w:rPr>
+          <w:rFonts w:hint="cs"/>
+          <w:rtl/>
+        </w:rPr>
+        <w:t xml:space="preserve">כולל מעקב אחר ביצוע הזמנה, </w:t>
+      </w:r>
+      <w:r>
+        <w:rPr>
+          <w:rFonts w:hint="cs"/>
+          <w:rtl/>
+        </w:rPr>
+        <w:t>ואופציה להרכבה של מחשב מציוד המוצע למכירה בחנות</w:t>
+      </w:r>
+      <w:r>
+        <w:rPr>
+          <w:rFonts w:hint="cs"/>
+          <w:rtl/>
+        </w:rPr>
+        <w:t>.</w:t>
+      </w:r>
+    </w:p>
+    <w:p>
+      <w:pPr>
+        <w:bidi/>
+        <w:spacing w:after="0"/>
+        <w:rPr>
+          <w:rtl/>
+        </w:rPr>
+      </w:pPr>
+      <w:r>
+        <w:rPr>
+          <w:rFonts w:hint="cs"/>
+          <w:rtl/>
+        </w:rPr>
+        <w:t xml:space="preserve">למערכת תהיה אפשרות לנהל מלאי ע"י מוכר על מנת להוסיף/להסיר ציוד מהחנות. </w:t>
+      </w:r>
+    </w:p>
+    <w:p>
+      <w:pPr>
+        <w:bidi/>
+        <w:spacing w:after="0"/>
+        <w:rPr>
+          <w:rtl/>
+        </w:rPr>
+      </w:pPr>
+      <w:r>
+        <w:rPr>
+          <w:rFonts w:hint="cs"/>
+          <w:rtl/>
+        </w:rPr>
+        <w:t>כמו כן תוצג רשימת הציוד בחנות עם אופציית חיפוש.</w:t>
       </w:r>
     </w:p>
     <w:p>
@@ -211,23 +246,24 @@
     <w:p>
       <w:pPr>
         <w:bidi/>
-        <w:rPr>
-          <w:rtl/>
-        </w:rPr>
-      </w:pPr>
-      <w:r>
-        <w:rPr>
-          <w:rFonts w:hint="cs"/>
-          <w:rtl/>
-        </w:rPr>
-        <w:t>האפליקציה מיועדת לארגונים קטנים, גדולים וכלל האוכלוסיי</w:t>
-      </w:r>
-      <w:r>
-        <w:rPr>
-          <w:rFonts w:hint="eastAsia"/>
-          <w:rtl/>
-        </w:rPr>
-        <w:t>ה</w:t>
+        <w:spacing w:after="0"/>
+        <w:rPr>
+          <w:rtl/>
+        </w:rPr>
+      </w:pPr>
+      <w:r>
+        <w:rPr>
+          <w:rFonts w:hint="cs"/>
+          <w:rtl/>
+        </w:rPr>
+        <w:t xml:space="preserve">האפליקציה מיועדת </w:t>
+      </w:r>
+      <w:r>
+        <w:rPr>
+          <w:rFonts w:hint="cs"/>
+          <w:rtl/>
+        </w:rPr>
+        <w:t>לבעלי חנויות מחשבים ולקוחותיהם</w:t>
       </w:r>
       <w:r>
         <w:rPr>
@@ -240,62 +276,46 @@
     <w:p>
       <w:pPr>
         <w:bidi/>
-        <w:rPr>
-          <w:rtl/>
-        </w:rPr>
-      </w:pPr>
-      <w:r>
-        <w:rPr>
-          <w:rFonts w:hint="cs"/>
-          <w:rtl/>
-        </w:rPr>
-        <w:t xml:space="preserve">המערכת תוכל לקדם את מטרות הארגון בכך שדיונים ושיחות יוכלו להתבצע מרחוק ללא צורך בפגישה </w:t>
-      </w:r>
-      <w:r>
-        <w:rPr>
-          <w:rFonts w:hint="cs"/>
-          <w:rtl/>
-        </w:rPr>
-        <w:t xml:space="preserve">פיזית </w:t>
-      </w:r>
-      <w:r>
-        <w:rPr>
-          <w:rtl/>
-        </w:rPr>
-        <w:t>–</w:t>
-      </w:r>
-      <w:r>
-        <w:rPr>
-          <w:rFonts w:hint="cs"/>
-          <w:rtl/>
-        </w:rPr>
-        <w:t xml:space="preserve"> דבר </w:t>
-      </w:r>
-      <w:r>
-        <w:rPr>
-          <w:rFonts w:hint="cs"/>
-          <w:rtl/>
-        </w:rPr>
-        <w:t>ש</w:t>
-      </w:r>
-      <w:r>
-        <w:rPr>
-          <w:rFonts w:hint="cs"/>
-          <w:rtl/>
-        </w:rPr>
-        <w:t>יחסוך</w:t>
-      </w:r>
-      <w:r>
-        <w:rPr>
-          <w:rFonts w:hint="cs"/>
-          <w:rtl/>
-        </w:rPr>
-        <w:t xml:space="preserve"> בזמן ובמשאבים.</w:t>
-      </w:r>
-    </w:p>
-    <w:p>
-      <w:pPr>
-        <w:bidi/>
+        <w:spacing w:after="0"/>
+        <w:rPr>
+          <w:rtl/>
+        </w:rPr>
+      </w:pPr>
+      <w:r>
+        <w:rPr>
+          <w:rFonts w:hint="cs"/>
+          <w:rtl/>
+        </w:rPr>
+        <w:t>המערכת תוכל לקדם את מטרות הארגון בכך ש</w:t>
+      </w:r>
+      <w:r>
+        <w:rPr>
+          <w:rFonts w:hint="cs"/>
+          <w:rtl/>
+        </w:rPr>
+        <w:t>תהליכים בחנות יוכלו להתבצע באופן אוטומטי ובכך להפחית את כמות העובדים בחברה</w:t>
+      </w:r>
+      <w:r>
+        <w:rPr>
+          <w:rFonts w:hint="cs"/>
+          <w:rtl/>
+        </w:rPr>
+        <w:t>.</w:t>
+      </w:r>
+      <w:r>
+        <w:rPr>
+          <w:rFonts w:hint="cs"/>
+          <w:rtl/>
+        </w:rPr>
+        <w:t xml:space="preserve"> כמו כן לא יהיו המתנות לנציגים, שכן המלאי יהיה זמין לבחירה באתר.</w:t>
+      </w:r>
+    </w:p>
+    <w:p>
+      <w:pPr>
+        <w:bidi/>
+        <w:rPr>
+          <w:rtl/>
+        </w:rPr>
       </w:pPr>
       <w:r>
         <w:rPr>
@@ -315,7 +335,28 @@
           <w:rFonts w:hint="cs"/>
           <w:rtl/>
         </w:rPr>
-        <w:t xml:space="preserve"> לשליחת התראות.</w:t>
+        <w:t xml:space="preserve"> לשליחת התראות</w:t>
+      </w:r>
+      <w:r>
+        <w:rPr>
+          <w:rFonts w:hint="cs"/>
+          <w:rtl/>
+        </w:rPr>
+        <w:t xml:space="preserve"> במידה שציוד אזל מהמלאי</w:t>
+      </w:r>
+      <w:r>
+        <w:rPr>
+          <w:rFonts w:hint="cs"/>
+          <w:rtl/>
+        </w:rPr>
+        <w:t>.</w:t>
+      </w:r>
+      <w:r>
+        <w:rPr>
+          <w:rFonts w:hint="cs"/>
+          <w:rtl/>
+        </w:rPr>
+        <w:t xml:space="preserve"> </w:t>
       </w:r>
     </w:p>
     <w:p>
@@ -350,13 +391,23 @@
           <w:numId w:val="2"/>
         </w:numPr>
         <w:bidi/>
-      </w:pPr>
-      <w:r>
-        <w:rPr>
-          <w:rFonts w:hint="cs"/>
-          <w:rtl/>
-        </w:rPr>
-        <w:t>בעלי ארגונים, חברות ומשתמשים פרטיים</w:t>
+        <w:rPr>
+          <w:rtl/>
+        </w:rPr>
+      </w:pPr>
+      <w:r>
+        <w:rPr>
+          <w:rFonts w:hint="cs"/>
+          <w:rtl/>
+        </w:rPr>
+        <w:t xml:space="preserve">בעלי </w:t>
+      </w:r>
+      <w:r>
+        <w:rPr>
+          <w:rFonts w:hint="cs"/>
+          <w:rtl/>
+        </w:rPr>
+        <w:t>חנויות מחשבים</w:t>
       </w:r>
       <w:r>
         <w:rPr>
@@ -376,53 +427,35 @@
           <w:rFonts w:hint="cs"/>
           <w:rtl/>
         </w:rPr>
-        <w:t>צפייה ותחקור המשתמשים בכדי לאסוף את צרכיהם ממערכת להעברת הודעות מידיות.</w:t>
-      </w:r>
-    </w:p>
-    <w:p>
-      <w:pPr>
-        <w:pStyle w:val="a9"/>
-        <w:bidi/>
-        <w:rPr>
-          <w:rtl/>
-        </w:rPr>
-      </w:pPr>
-      <w:r>
-        <w:rPr>
-          <w:rFonts w:hint="cs"/>
-          <w:rtl/>
-        </w:rPr>
-        <w:t xml:space="preserve">משתמשי המערכת יוכלו להביא חוות דעת על אופן השימוש ודגשים לשיפור. השפעתם על המערכת תהיה בכך </w:t>
-      </w:r>
-      <w:proofErr w:type="spellStart"/>
-      <w:r>
-        <w:rPr>
-          <w:rFonts w:hint="cs"/>
-          <w:rtl/>
-        </w:rPr>
-        <w:t>שתעדוף</w:t>
-      </w:r>
-      <w:proofErr w:type="spellEnd"/>
-      <w:r>
-        <w:rPr>
-          <w:rFonts w:hint="cs"/>
-          <w:rtl/>
-        </w:rPr>
-        <w:t xml:space="preserve"> המשימות ייק</w:t>
-      </w:r>
-      <w:r>
-        <w:rPr>
-          <w:rFonts w:hint="eastAsia"/>
-          <w:rtl/>
-        </w:rPr>
-        <w:t>ח</w:t>
-      </w:r>
-      <w:r>
-        <w:rPr>
-          <w:rFonts w:hint="cs"/>
-          <w:rtl/>
-        </w:rPr>
-        <w:t xml:space="preserve"> בחשבון את הצרכים השכיחים ביותר. </w:t>
+        <w:t xml:space="preserve">צפייה ותחקור </w:t>
+      </w:r>
+      <w:r>
+        <w:rPr>
+          <w:rFonts w:hint="cs"/>
+          <w:rtl/>
+        </w:rPr>
+        <w:t>בעלי החנויות</w:t>
+      </w:r>
+      <w:r>
+        <w:rPr>
+          <w:rFonts w:hint="cs"/>
+          <w:rtl/>
+        </w:rPr>
+        <w:t xml:space="preserve"> בכדי לאסוף את צרכיהם ממערכת ל</w:t>
+      </w:r>
+      <w:r>
+        <w:rPr>
+          <w:rFonts w:hint="cs"/>
+          <w:rtl/>
+        </w:rPr>
+        <w:t>ניהול מלאי והזמנות</w:t>
+      </w:r>
+      <w:r>
+        <w:rPr>
+          <w:rFonts w:hint="cs"/>
+          <w:rtl/>
+        </w:rPr>
+        <w:t>.</w:t>
       </w:r>
     </w:p>
     <w:p>
@@ -508,21 +541,7 @@
           <w:rFonts w:hint="cs"/>
           <w:rtl/>
         </w:rPr>
-        <w:t xml:space="preserve"> יצטרכו לקחת בחשבון שלא בהכרח קיימים פקדים </w:t>
-      </w:r>
-      <w:r>
-        <w:rPr>
-          <w:rFonts w:hint="cs"/>
-          <w:rtl/>
-        </w:rPr>
-        <w:t>העונים לדרישו</w:t>
-      </w:r>
-      <w:r>
-        <w:rPr>
-          <w:rFonts w:hint="cs"/>
-          <w:rtl/>
-        </w:rPr>
-        <w:t>תיהם.</w:t>
+        <w:t xml:space="preserve"> יצטרכו לקחת בחשבון שלא בהכרח קיימים פקדים העונים לדרישותיהם.</w:t>
       </w:r>
     </w:p>
     <w:p>
@@ -600,7 +619,35 @@
           <w:rFonts w:hint="cs"/>
           <w:rtl/>
         </w:rPr>
-        <w:t xml:space="preserve"> על תחזוקה רציפה ויתירה של שרתי המערכת</w:t>
+        <w:t xml:space="preserve"> על תחזוקה רציפה ויתירה של </w:t>
+      </w:r>
+      <w:r>
+        <w:rPr>
+          <w:rFonts w:hint="cs"/>
+          <w:rtl/>
+        </w:rPr>
+        <w:t>בסיס</w:t>
+      </w:r>
+      <w:r>
+        <w:rPr>
+          <w:rFonts w:hint="cs"/>
+          <w:rtl/>
+        </w:rPr>
+        <w:t xml:space="preserve"> </w:t>
+      </w:r>
+      <w:r>
+        <w:rPr>
+          <w:rFonts w:hint="cs"/>
+          <w:rtl/>
+        </w:rPr>
+        <w:t xml:space="preserve">הנתונים של </w:t>
+      </w:r>
+      <w:r>
+        <w:rPr>
+          <w:rFonts w:hint="cs"/>
+          <w:rtl/>
+        </w:rPr>
+        <w:t>המערכת</w:t>
       </w:r>
       <w:r>
         <w:rPr>
@@ -614,7 +661,21 @@
           <w:rFonts w:hint="cs"/>
           <w:rtl/>
         </w:rPr>
-        <w:t>חוסר תפקוד שותף מצדם עלול להוביל לקריסה של שרתי החברה. בנוסף על כך אנשי ה</w:t>
+        <w:t xml:space="preserve">חוסר תפקוד שותף מצדם עלול להוביל לקריסה </w:t>
+      </w:r>
+      <w:r>
+        <w:rPr>
+          <w:rFonts w:hint="cs"/>
+          <w:rtl/>
+        </w:rPr>
+        <w:t>או איבוד המידע במסד הנתונים</w:t>
+      </w:r>
+      <w:r>
+        <w:rPr>
+          <w:rFonts w:hint="cs"/>
+          <w:rtl/>
+        </w:rPr>
+        <w:t xml:space="preserve"> החברה. בנוסף על כך אנשי ה</w:t>
       </w:r>
       <w:r>
         <w:rPr>
@@ -638,10 +699,137 @@
           <w:numId w:val="2"/>
         </w:numPr>
         <w:bidi/>
-        <w:rPr>
-          <w:rtl/>
-        </w:rPr>
-      </w:pPr>
+      </w:pPr>
+      <w:r>
+        <w:rPr>
+          <w:rFonts w:cs="Arial"/>
+          <w:rtl/>
+        </w:rPr>
+        <w:t>יעוץ משפטי שאחראי על עמידה בתקנים ביחס למערכות מידע והתאמת המערכת לתקנים.</w:t>
+      </w:r>
+    </w:p>
+    <w:p>
+      <w:pPr>
+        <w:pStyle w:val="1"/>
+        <w:bidi/>
+        <w:rPr>
+          <w:rFonts w:asciiTheme="minorBidi" w:hAnsiTheme="minorBidi" w:cstheme="minorBidi"/>
+          <w:rtl/>
+        </w:rPr>
+      </w:pPr>
+      <w:r>
+        <w:rPr>
+          <w:rFonts w:asciiTheme="minorBidi" w:hAnsiTheme="minorBidi" w:cstheme="minorBidi"/>
+          <w:rtl/>
+        </w:rPr>
+        <w:t>דרישות פונקציונליות</w:t>
+      </w:r>
+    </w:p>
+    <w:p>
+      <w:pPr>
+        <w:pStyle w:val="a9"/>
+        <w:numPr>
+          <w:ilvl w:val="0"/>
+          <w:numId w:val="5"/>
+        </w:numPr>
+        <w:bidi/>
+      </w:pPr>
+      <w:r>
+        <w:rPr>
+          <w:rFonts w:hint="cs"/>
+          <w:b/>
+          <w:bCs/>
+          <w:rtl/>
+        </w:rPr>
+        <w:t>כניסה למערכת</w:t>
+      </w:r>
+      <w:r>
+        <w:rPr>
+          <w:rFonts w:hint="cs"/>
+          <w:rtl/>
+        </w:rPr>
+        <w:t>:</w:t>
+      </w:r>
+    </w:p>
+    <w:p>
+      <w:pPr>
+        <w:pStyle w:val="a9"/>
+        <w:numPr>
+          <w:ilvl w:val="1"/>
+          <w:numId w:val="5"/>
+        </w:numPr>
+        <w:bidi/>
+      </w:pPr>
+      <w:r>
+        <w:rPr>
+          <w:rFonts w:hint="cs"/>
+          <w:u w:val="single"/>
+          <w:rtl/>
+        </w:rPr>
+        <w:t>כניסה בתור אורח</w:t>
+      </w:r>
+      <w:r>
+        <w:rPr>
+          <w:rFonts w:hint="cs"/>
+          <w:rtl/>
+        </w:rPr>
+        <w:t>: המשתמש לוחץ על כניסה ללא הזנת פרטי התחברות. לאורח תהיה למערכת ללא אפשרות לבצע רכישה עד שיבצע הרשמה. (יוכל להרכיב סל קניות)</w:t>
+      </w:r>
+    </w:p>
+    <w:p>
+      <w:pPr>
+        <w:pStyle w:val="a9"/>
+        <w:numPr>
+          <w:ilvl w:val="1"/>
+          <w:numId w:val="5"/>
+        </w:numPr>
+        <w:bidi/>
+      </w:pPr>
+      <w:r>
+        <w:rPr>
+          <w:rFonts w:hint="cs"/>
+          <w:u w:val="single"/>
+          <w:rtl/>
+        </w:rPr>
+        <w:t>הרשמה למערכת</w:t>
+      </w:r>
+      <w:r>
+        <w:rPr>
+          <w:rFonts w:hint="cs"/>
+          <w:rtl/>
+        </w:rPr>
+        <w:t xml:space="preserve">: משתמש </w:t>
+      </w:r>
+      <w:r>
+        <w:rPr>
+          <w:rFonts w:hint="cs"/>
+          <w:rtl/>
+        </w:rPr>
+        <w:t>יזין</w:t>
+      </w:r>
+      <w:r>
+        <w:rPr>
+          <w:rFonts w:hint="cs"/>
+          <w:rtl/>
+        </w:rPr>
+        <w:t xml:space="preserve"> שם משתמש חד </w:t>
+      </w:r>
+      <w:proofErr w:type="spellStart"/>
+      <w:r>
+        <w:rPr>
+          <w:rFonts w:hint="cs"/>
+          <w:rtl/>
+        </w:rPr>
+        <w:t>חד</w:t>
+      </w:r>
+      <w:proofErr w:type="spellEnd"/>
+      <w:r>
+        <w:rPr>
+          <w:rFonts w:hint="cs"/>
+          <w:rtl/>
+        </w:rPr>
+        <w:t xml:space="preserve"> ערכי וס</w:t>
+      </w:r>
       <w:r>
         <w:rPr>
           <w:rFonts w:hint="cs"/>
@@ -651,36 +839,194 @@
       </w:r>
       <w:r>
         <w:rPr>
-          <w:rtl/>
-        </w:rPr>
-        <w:t>עוץ משפטי שאחראי על עמידה בתקנים ביחס למערכות מידע והתאמת המערכת לתקנים</w:t>
-      </w:r>
-      <w:r>
-        <w:t>.</w:t>
-      </w:r>
-      <w:r>
-        <w:rPr>
-          <w:rFonts w:hint="cs"/>
-          <w:rtl/>
-        </w:rPr>
-        <w:t xml:space="preserve"> </w:t>
-      </w:r>
-    </w:p>
-    <w:p>
-      <w:pPr>
-        <w:pStyle w:val="1"/>
-        <w:bidi/>
-        <w:rPr>
-          <w:rFonts w:asciiTheme="minorBidi" w:hAnsiTheme="minorBidi" w:cstheme="minorBidi"/>
-          <w:rtl/>
-        </w:rPr>
-      </w:pPr>
-      <w:r>
-        <w:rPr>
-          <w:rFonts w:asciiTheme="minorBidi" w:hAnsiTheme="minorBidi" w:cstheme="minorBidi"/>
-          <w:rtl/>
-        </w:rPr>
-        <w:t>דרישות פונקציונליות</w:t>
+          <w:rFonts w:hint="cs"/>
+          <w:rtl/>
+        </w:rPr>
+        <w:t>סמה, ובנוסף יבחר אחת מ</w:t>
+      </w:r>
+      <w:r>
+        <w:rPr>
+          <w:rFonts w:hint="cs"/>
+          <w:rtl/>
+        </w:rPr>
+        <w:t>-</w:t>
+      </w:r>
+      <w:r>
+        <w:rPr>
+          <w:rFonts w:hint="cs"/>
+          <w:rtl/>
+        </w:rPr>
+        <w:t>5 שאלות לצורך אחזור ס</w:t>
+      </w:r>
+      <w:r>
+        <w:rPr>
+          <w:rFonts w:hint="cs"/>
+          <w:rtl/>
+        </w:rPr>
+        <w:t>י</w:t>
+      </w:r>
+      <w:r>
+        <w:rPr>
+          <w:rFonts w:hint="cs"/>
+          <w:rtl/>
+        </w:rPr>
+        <w:t>סמה במידה שישכח.</w:t>
+      </w:r>
+    </w:p>
+    <w:p>
+      <w:pPr>
+        <w:pStyle w:val="a9"/>
+        <w:numPr>
+          <w:ilvl w:val="1"/>
+          <w:numId w:val="5"/>
+        </w:numPr>
+        <w:bidi/>
+      </w:pPr>
+      <w:r>
+        <w:rPr>
+          <w:rFonts w:hint="cs"/>
+          <w:u w:val="single"/>
+          <w:rtl/>
+        </w:rPr>
+        <w:t>כניסה בתור</w:t>
+      </w:r>
+      <w:r>
+        <w:rPr>
+          <w:rFonts w:hint="cs"/>
+          <w:u w:val="single"/>
+          <w:rtl/>
+        </w:rPr>
+        <w:t xml:space="preserve"> משתמש קיים</w:t>
+      </w:r>
+      <w:r>
+        <w:rPr>
+          <w:rFonts w:hint="cs"/>
+          <w:rtl/>
+        </w:rPr>
+        <w:t xml:space="preserve">: </w:t>
+      </w:r>
+      <w:r>
+        <w:rPr>
+          <w:rFonts w:hint="cs"/>
+          <w:rtl/>
+        </w:rPr>
+        <w:t xml:space="preserve">המשתמש מזין פרטי התחברות ומערכת ניהול משתמשים תזהה את תפקידו. </w:t>
+      </w:r>
+    </w:p>
+    <w:p>
+      <w:pPr>
+        <w:pStyle w:val="a9"/>
+        <w:numPr>
+          <w:ilvl w:val="2"/>
+          <w:numId w:val="5"/>
+        </w:numPr>
+        <w:bidi/>
+      </w:pPr>
+      <w:r>
+        <w:rPr>
+          <w:rFonts w:hint="cs"/>
+          <w:i/>
+          <w:iCs/>
+          <w:rtl/>
+        </w:rPr>
+        <w:t>תפקיד לקוח</w:t>
+      </w:r>
+      <w:r>
+        <w:rPr>
+          <w:rFonts w:hint="cs"/>
+          <w:rtl/>
+        </w:rPr>
+        <w:t>: יוצג מסך הבית לניווט במערכת וחיפוש מוצרים.</w:t>
+      </w:r>
+    </w:p>
+    <w:p>
+      <w:pPr>
+        <w:pStyle w:val="a9"/>
+        <w:numPr>
+          <w:ilvl w:val="2"/>
+          <w:numId w:val="5"/>
+        </w:numPr>
+        <w:bidi/>
+      </w:pPr>
+      <w:r>
+        <w:rPr>
+          <w:rFonts w:hint="cs"/>
+          <w:i/>
+          <w:iCs/>
+          <w:rtl/>
+        </w:rPr>
+        <w:t>תפקיד מנהל</w:t>
+      </w:r>
+      <w:r>
+        <w:rPr>
+          <w:rFonts w:hint="cs"/>
+          <w:rtl/>
+        </w:rPr>
+        <w:t>: יוצג מסך הבית ולתפריט תתווסף האופציה לנהל מלאי ולצפות בנתוני הזמנות, כולל קבלת דוחות.</w:t>
+      </w:r>
+    </w:p>
+    <w:p>
+      <w:pPr>
+        <w:pStyle w:val="a9"/>
+        <w:numPr>
+          <w:ilvl w:val="1"/>
+          <w:numId w:val="5"/>
+        </w:numPr>
+        <w:bidi/>
+      </w:pPr>
+      <w:r>
+        <w:rPr>
+          <w:rFonts w:hint="cs"/>
+          <w:u w:val="single"/>
+          <w:rtl/>
+        </w:rPr>
+        <w:lastRenderedPageBreak/>
+        <w:t>אופציה לא</w:t>
+      </w:r>
+      <w:r>
+        <w:rPr>
+          <w:rFonts w:hint="cs"/>
+          <w:u w:val="single"/>
+          <w:rtl/>
+        </w:rPr>
+        <w:t>חזור ס</w:t>
+      </w:r>
+      <w:r>
+        <w:rPr>
+          <w:rFonts w:hint="cs"/>
+          <w:u w:val="single"/>
+          <w:rtl/>
+        </w:rPr>
+        <w:t>י</w:t>
+      </w:r>
+      <w:r>
+        <w:rPr>
+          <w:rFonts w:hint="cs"/>
+          <w:u w:val="single"/>
+          <w:rtl/>
+        </w:rPr>
+        <w:t>סמה</w:t>
+      </w:r>
+      <w:r>
+        <w:rPr>
+          <w:rFonts w:hint="cs"/>
+          <w:rtl/>
+        </w:rPr>
+        <w:t>: המשתמש יכניס תשובה לשאלה סודית שבחר בעת הרשמה למערכת, במידה שענה נכון, יעבור למסך הזנת ס</w:t>
+      </w:r>
+      <w:r>
+        <w:rPr>
+          <w:rFonts w:hint="cs"/>
+          <w:rtl/>
+        </w:rPr>
+        <w:t>י</w:t>
+      </w:r>
+      <w:r>
+        <w:rPr>
+          <w:rFonts w:hint="cs"/>
+          <w:rtl/>
+        </w:rPr>
+        <w:t>סמה חדשה. אחרת, יעבור למסך שגיאה.</w:t>
       </w:r>
     </w:p>
     <w:p>
@@ -691,20 +1037,32 @@
           <w:numId w:val="3"/>
         </w:numPr>
         <w:bidi/>
-      </w:pPr>
-      <w:r>
-        <w:rPr>
-          <w:rFonts w:hint="cs"/>
-          <w:rtl/>
-        </w:rPr>
-        <w:t>מערכת ניהול משתמשים והרשאות אשר תשמור את המידע על הדיסק</w:t>
-      </w:r>
-      <w:r>
-        <w:rPr>
-          <w:rFonts w:hint="cs"/>
-          <w:rtl/>
-        </w:rPr>
-        <w:t>.</w:t>
+        <w:rPr>
+          <w:rFonts w:hint="cs"/>
+        </w:rPr>
+      </w:pPr>
+      <w:r>
+        <w:rPr>
+          <w:rFonts w:hint="cs"/>
+          <w:b/>
+          <w:bCs/>
+          <w:rtl/>
+        </w:rPr>
+        <w:t>סל קניות</w:t>
+      </w:r>
+      <w:r>
+        <w:rPr>
+          <w:rFonts w:hint="cs"/>
+          <w:rtl/>
+        </w:rPr>
+        <w:t>:</w:t>
+      </w:r>
+      <w:r>
+        <w:rPr>
+          <w:rFonts w:hint="cs"/>
+          <w:rtl/>
+        </w:rPr>
+        <w:t xml:space="preserve"> במסך סל הקניות המשתמש יקבל רשימה של מוצרים שאותם הוא בחר.</w:t>
       </w:r>
     </w:p>
     <w:p>
@@ -717,10 +1075,113 @@
           <w:rFonts w:hint="cs"/>
           <w:rtl/>
         </w:rPr>
-        <w:t>המערכת תדע להציג שגיאה במידה ופרטי ההתחברות שגויים</w:t>
-      </w:r>
-      <w:r>
-        <w:t>.</w:t>
+        <w:t>ליד כל מוצר בסל ה</w:t>
+      </w:r>
+      <w:r>
+        <w:rPr>
+          <w:rFonts w:hint="cs"/>
+          <w:rtl/>
+        </w:rPr>
+        <w:t>קניות יהיה שדה של כמות ולחצן להגדלה והקטנה של הכמות המוצגת.</w:t>
+      </w:r>
+    </w:p>
+    <w:p>
+      <w:pPr>
+        <w:pStyle w:val="a9"/>
+        <w:numPr>
+          <w:ilvl w:val="1"/>
+          <w:numId w:val="3"/>
+        </w:numPr>
+        <w:bidi/>
+      </w:pPr>
+      <w:r>
+        <w:rPr>
+          <w:rFonts w:hint="cs"/>
+          <w:u w:val="single"/>
+          <w:rtl/>
+        </w:rPr>
+        <w:t>הוספת מוצר לסל קניות</w:t>
+      </w:r>
+      <w:r>
+        <w:rPr>
+          <w:rFonts w:hint="cs"/>
+          <w:rtl/>
+        </w:rPr>
+        <w:t>: המשתמש ילחץ על כפתור הוספה לסל הקניות</w:t>
+      </w:r>
+      <w:r>
+        <w:rPr>
+          <w:rFonts w:hint="cs"/>
+          <w:rtl/>
+        </w:rPr>
+        <w:t xml:space="preserve"> בשורה הרלוונטית במסך המוצרים</w:t>
+      </w:r>
+      <w:r>
+        <w:rPr>
+          <w:rFonts w:hint="cs"/>
+          <w:rtl/>
+        </w:rPr>
+        <w:t xml:space="preserve"> -&gt; המוצר יתווסף לסל הקניות אשר ניתן להגיע אליו מחלקו העליון של המסך.</w:t>
+      </w:r>
+    </w:p>
+    <w:p>
+      <w:pPr>
+        <w:pStyle w:val="a9"/>
+        <w:numPr>
+          <w:ilvl w:val="1"/>
+          <w:numId w:val="3"/>
+        </w:numPr>
+        <w:bidi/>
+      </w:pPr>
+      <w:r>
+        <w:rPr>
+          <w:rFonts w:hint="cs"/>
+          <w:u w:val="single"/>
+          <w:rtl/>
+        </w:rPr>
+        <w:t>הסרת מוצר מסל קניות</w:t>
+      </w:r>
+      <w:r>
+        <w:rPr>
+          <w:rFonts w:hint="cs"/>
+          <w:rtl/>
+        </w:rPr>
+        <w:t>: המשתמש ילחץ על כפתור סל הקניות</w:t>
+      </w:r>
+      <w:r>
+        <w:rPr>
+          <w:rFonts w:hint="cs"/>
+          <w:rtl/>
+        </w:rPr>
+        <w:t xml:space="preserve"> </w:t>
+      </w:r>
+      <w:r>
+        <w:rPr>
+          <w:rFonts w:hint="cs"/>
+          <w:rtl/>
+        </w:rPr>
+        <w:t>בשורה הרלוונטית במסך המוצרים</w:t>
+      </w:r>
+      <w:r>
+        <w:rPr>
+          <w:rFonts w:hint="cs"/>
+          <w:rtl/>
+        </w:rPr>
+        <w:t xml:space="preserve"> ולאחריו יראה רשימה של המוצרים שהוסיף לסל</w:t>
+      </w:r>
+      <w:r>
+        <w:rPr>
+          <w:rFonts w:hint="cs"/>
+          <w:rtl/>
+        </w:rPr>
+        <w:t>, או הודעה שהרשימה ריקה</w:t>
+      </w:r>
+      <w:r>
+        <w:rPr>
+          <w:rFonts w:hint="cs"/>
+          <w:rtl/>
+        </w:rPr>
+        <w:t>. המשתמש יסמן המוצר שברצונו להסיר ולאחר מכן ילחץ על כפתור הסר.</w:t>
       </w:r>
     </w:p>
     <w:p>
@@ -735,35 +1196,25 @@
       <w:r>
         <w:rPr>
           <w:rFonts w:hint="cs"/>
-          <w:rtl/>
-        </w:rPr>
-        <w:t xml:space="preserve">המערכת תאפשר שליחת הודעות בין משתמשי הקצה </w:t>
-      </w:r>
-      <w:r>
-        <w:rPr>
-          <w:rtl/>
-        </w:rPr>
-        <w:t>–</w:t>
-      </w:r>
-      <w:r>
-        <w:rPr>
-          <w:rFonts w:hint="cs"/>
-          <w:rtl/>
-        </w:rPr>
-        <w:t xml:space="preserve"> בין משתמש למשתמש ובין משתמש לקבוצה.</w:t>
-      </w:r>
-    </w:p>
-    <w:p>
-      <w:pPr>
-        <w:pStyle w:val="a9"/>
-        <w:bidi/>
-      </w:pPr>
-      <w:r>
-        <w:rPr>
-          <w:rFonts w:hint="cs"/>
-          <w:rtl/>
-        </w:rPr>
-        <w:t>הודעה יכולה להכיל טקסט, תמונה וחייכן.</w:t>
+          <w:b/>
+          <w:bCs/>
+          <w:rtl/>
+        </w:rPr>
+        <w:t>ביצוע הזמנה</w:t>
+      </w:r>
+      <w:r>
+        <w:rPr>
+          <w:rFonts w:hint="cs"/>
+          <w:rtl/>
+        </w:rPr>
+        <w:t>:</w:t>
+      </w:r>
+      <w:r>
+        <w:rPr>
+          <w:rFonts w:hint="cs"/>
+          <w:rtl/>
+        </w:rPr>
+        <w:t xml:space="preserve"> המשתמש ילחץ על כפתור סל הקניות, ולאחר מכן יראה רשימה של המוצרים שהוסיף לסל. המשתמש ילחץ על כפתור 'ביצוע הזמנה'. במידה שהמשתמש הוא אורח, אזי יעבור לחלון הרשמה. אחרת, המשתמש יזין את פרטי האשראי וילחץ על כפתור 'סיום'. לאחר מכן תופק חשבונית והמשתמש יראה סיכום הזמנה.</w:t>
       </w:r>
     </w:p>
     <w:p>
@@ -778,61 +1229,257 @@
       <w:r>
         <w:rPr>
           <w:rFonts w:hint="cs"/>
-          <w:rtl/>
-        </w:rPr>
-        <w:t>המערכת תאפשר יצירה וניהול קבוצות.</w:t>
+          <w:b/>
+          <w:bCs/>
+          <w:rtl/>
+        </w:rPr>
+        <w:t>מסך מוצרים</w:t>
+      </w:r>
+      <w:r>
+        <w:rPr>
+          <w:rFonts w:hint="cs"/>
+          <w:rtl/>
+        </w:rPr>
+        <w:t>:</w:t>
+      </w:r>
+      <w:r>
+        <w:rPr>
+          <w:rFonts w:hint="cs"/>
+          <w:rtl/>
+        </w:rPr>
+        <w:t xml:space="preserve"> במסך זה יוצגו המוצרים למשתמש באמצעות טבלה בעלת שדות </w:t>
+      </w:r>
+      <w:r>
+        <w:rPr>
+          <w:rtl/>
+        </w:rPr>
+        <w:t>–</w:t>
+      </w:r>
+      <w:r>
+        <w:rPr>
+          <w:rFonts w:hint="cs"/>
+          <w:rtl/>
+        </w:rPr>
+        <w:t xml:space="preserve"> שם מוצר, תמונה</w:t>
+      </w:r>
+      <w:r>
+        <w:rPr>
+          <w:rFonts w:hint="cs"/>
+          <w:rtl/>
+        </w:rPr>
+        <w:t xml:space="preserve">,  </w:t>
+      </w:r>
+      <w:r>
+        <w:rPr>
+          <w:rFonts w:hint="cs"/>
+          <w:rtl/>
+        </w:rPr>
+        <w:t>מחיר</w:t>
+      </w:r>
+      <w:r>
+        <w:rPr>
+          <w:rFonts w:hint="cs"/>
+          <w:rtl/>
+        </w:rPr>
+        <w:t xml:space="preserve">, </w:t>
+      </w:r>
+      <w:r>
+        <w:rPr>
+          <w:rFonts w:hint="cs"/>
+          <w:rtl/>
+        </w:rPr>
+        <w:t>האם קיים במלאי</w:t>
+      </w:r>
+      <w:r>
+        <w:rPr>
+          <w:rFonts w:hint="cs"/>
+          <w:rtl/>
+        </w:rPr>
+        <w:t xml:space="preserve"> וכפתור הוספה לסל הקניות.</w:t>
       </w:r>
     </w:p>
     <w:p>
       <w:pPr>
         <w:pStyle w:val="a9"/>
-        <w:bidi/>
-        <w:rPr>
-          <w:rtl/>
-        </w:rPr>
-      </w:pPr>
-      <w:r>
-        <w:rPr>
-          <w:rFonts w:hint="cs"/>
-          <w:rtl/>
-        </w:rPr>
-        <w:t xml:space="preserve">ניהול קבוצה </w:t>
-      </w:r>
-      <w:r>
-        <w:rPr>
-          <w:rtl/>
-        </w:rPr>
-        <w:t>–</w:t>
-      </w:r>
-      <w:r>
-        <w:rPr>
-          <w:rFonts w:hint="cs"/>
-          <w:rtl/>
-        </w:rPr>
-        <w:t xml:space="preserve"> הוספה / הסרה של משתמשים ושינוי שם הקבוצה.</w:t>
+        <w:numPr>
+          <w:ilvl w:val="1"/>
+          <w:numId w:val="3"/>
+        </w:numPr>
+        <w:bidi/>
+      </w:pPr>
+      <w:r>
+        <w:rPr>
+          <w:rFonts w:hint="cs"/>
+          <w:u w:val="single"/>
+          <w:rtl/>
+        </w:rPr>
+        <w:t>פרטי המוצר</w:t>
+      </w:r>
+      <w:r>
+        <w:rPr>
+          <w:rFonts w:hint="cs"/>
+          <w:rtl/>
+        </w:rPr>
+        <w:t xml:space="preserve">: </w:t>
+      </w:r>
+      <w:r>
+        <w:rPr>
+          <w:rFonts w:hint="cs"/>
+          <w:rtl/>
+        </w:rPr>
+        <w:t xml:space="preserve">לחיצה על מוצר כלשהו </w:t>
+      </w:r>
+      <w:r>
+        <w:rPr>
+          <w:rFonts w:hint="cs"/>
+          <w:rtl/>
+        </w:rPr>
+        <w:t xml:space="preserve">תעביר את המשתמש למסך עם תיאורו </w:t>
+      </w:r>
+      <w:r>
+        <w:rPr>
+          <w:rFonts w:hint="cs"/>
+          <w:rtl/>
+        </w:rPr>
+        <w:t>ומפרטו ה</w:t>
+      </w:r>
+      <w:r>
+        <w:rPr>
+          <w:rFonts w:hint="cs"/>
+          <w:rtl/>
+        </w:rPr>
+        <w:t>ט</w:t>
+      </w:r>
+      <w:r>
+        <w:rPr>
+          <w:rFonts w:hint="cs"/>
+          <w:rtl/>
+        </w:rPr>
+        <w:t>כני</w:t>
+      </w:r>
+      <w:r>
+        <w:rPr>
+          <w:rFonts w:hint="cs"/>
+          <w:rtl/>
+        </w:rPr>
+        <w:t>.</w:t>
       </w:r>
     </w:p>
     <w:p>
       <w:pPr>
         <w:pStyle w:val="a9"/>
-        <w:bidi/>
-        <w:rPr>
-          <w:rtl/>
-        </w:rPr>
-      </w:pPr>
-      <w:r>
-        <w:rPr>
-          <w:rFonts w:hint="cs"/>
-          <w:rtl/>
-        </w:rPr>
-        <w:t>קבוצה לא תכיל יותר מ256 משתמשים</w:t>
-      </w:r>
-      <w:r>
-        <w:rPr>
-          <w:rFonts w:hint="cs"/>
-          <w:rtl/>
-        </w:rPr>
-        <w:t>.</w:t>
+        <w:numPr>
+          <w:ilvl w:val="1"/>
+          <w:numId w:val="3"/>
+        </w:numPr>
+        <w:bidi/>
+      </w:pPr>
+      <w:r>
+        <w:rPr>
+          <w:rFonts w:hint="cs"/>
+          <w:u w:val="single"/>
+          <w:rtl/>
+        </w:rPr>
+        <w:t>מיון מוצרים</w:t>
+      </w:r>
+      <w:r>
+        <w:rPr>
+          <w:rFonts w:hint="cs"/>
+          <w:rtl/>
+        </w:rPr>
+        <w:t>: המשתמש יכנס למסך מוצרים, המשתמש ילחץ על לחצן בחירה 'מיון' ובו יבחר את סוג המיון. אופציות למיון: לפי מחיר מהקטן לגדול, לפי מחיר מהגדול לקטן.</w:t>
+      </w:r>
+    </w:p>
+    <w:p>
+      <w:pPr>
+        <w:pStyle w:val="a9"/>
+        <w:numPr>
+          <w:ilvl w:val="1"/>
+          <w:numId w:val="3"/>
+        </w:numPr>
+        <w:bidi/>
+      </w:pPr>
+      <w:r>
+        <w:rPr>
+          <w:rFonts w:hint="cs"/>
+          <w:u w:val="single"/>
+          <w:rtl/>
+        </w:rPr>
+        <w:t>סינון מוצרים</w:t>
+      </w:r>
+      <w:r>
+        <w:rPr>
+          <w:rFonts w:hint="cs"/>
+          <w:rtl/>
+        </w:rPr>
+        <w:t xml:space="preserve">: המשתמש יכנס למסך מוצרים, המשתמש ילחץ על לחצן בחירה 'סינון' ובו יבחר </w:t>
+      </w:r>
+      <w:r>
+        <w:rPr>
+          <w:rFonts w:hint="cs"/>
+          <w:rtl/>
+        </w:rPr>
+        <w:t>את הקטגוריה ברצונו לראות ברשימה.</w:t>
+      </w:r>
+    </w:p>
+    <w:p>
+      <w:pPr>
+        <w:pStyle w:val="a9"/>
+        <w:numPr>
+          <w:ilvl w:val="1"/>
+          <w:numId w:val="3"/>
+        </w:numPr>
+        <w:bidi/>
+      </w:pPr>
+      <w:r>
+        <w:rPr>
+          <w:rFonts w:hint="cs"/>
+          <w:u w:val="single"/>
+          <w:rtl/>
+        </w:rPr>
+        <w:t>כפתורי ניהול(אופציונאלי)</w:t>
+      </w:r>
+      <w:r>
+        <w:rPr>
+          <w:rFonts w:hint="cs"/>
+          <w:rtl/>
+        </w:rPr>
+        <w:t>:</w:t>
+      </w:r>
+      <w:r>
+        <w:rPr>
+          <w:rFonts w:hint="cs"/>
+          <w:rtl/>
+        </w:rPr>
+        <w:t xml:space="preserve"> במידה ש</w:t>
+      </w:r>
+      <w:r>
+        <w:rPr>
+          <w:rFonts w:hint="cs"/>
+          <w:rtl/>
+        </w:rPr>
+        <w:t>המשתמש המחובר הינו מנהל אזי יופ</w:t>
+      </w:r>
+      <w:r>
+        <w:rPr>
+          <w:rFonts w:hint="cs"/>
+          <w:rtl/>
+        </w:rPr>
+        <w:t>יע</w:t>
+      </w:r>
+      <w:r>
+        <w:rPr>
+          <w:rFonts w:hint="cs"/>
+          <w:rtl/>
+        </w:rPr>
+        <w:t xml:space="preserve"> עבורו כפתור עדכון מלאי</w:t>
+      </w:r>
+      <w:r>
+        <w:rPr>
+          <w:rFonts w:hint="cs"/>
+          <w:rtl/>
+        </w:rPr>
+        <w:t xml:space="preserve"> אשר פותח חלון הזנת מלאי חדש.</w:t>
       </w:r>
     </w:p>
     <w:p>
@@ -847,30 +1494,18 @@
       <w:r>
         <w:rPr>
           <w:rFonts w:hint="cs"/>
-          <w:rtl/>
-        </w:rPr>
-        <w:lastRenderedPageBreak/>
-        <w:t>יכולת העברת מסרים למספר משתמשים גם אם אינם נמצאים באותה קבוצה</w:t>
-      </w:r>
-      <w:r>
-        <w:rPr>
-          <w:rFonts w:hint="cs"/>
-          <w:rtl/>
-        </w:rPr>
-        <w:t>.</w:t>
-      </w:r>
-      <w:r>
-        <w:rPr>
-          <w:rtl/>
-        </w:rPr>
-        <w:br/>
-      </w:r>
-      <w:r>
-        <w:rPr>
-          <w:rFonts w:hint="cs"/>
-          <w:rtl/>
-        </w:rPr>
-        <w:t>לא ניתן לבצע העברת מסרים ליותר מעשרה משתמשים שאינם נמצאים באותה קבוצה.</w:t>
+          <w:b/>
+          <w:bCs/>
+          <w:rtl/>
+        </w:rPr>
+        <w:t>חיפוש מוצר</w:t>
+      </w:r>
+      <w:r>
+        <w:rPr>
+          <w:rFonts w:hint="cs"/>
+          <w:rtl/>
+        </w:rPr>
+        <w:t xml:space="preserve">: במערכת תהיה שורת חיפוש אשר משתמש יוכל להזין בה את שם המוצר והמערכת תציג התוצאות הרלוונטיות עבורו בטבלה במסך המוצרים. </w:t>
       </w:r>
     </w:p>
     <w:p>
@@ -885,9 +1520,242 @@
       <w:r>
         <w:rPr>
           <w:rFonts w:hint="cs"/>
-          <w:rtl/>
-        </w:rPr>
-        <w:t>ההודעות שנשלחות במערכת יהיו מוצפנות (בטיחות).</w:t>
+          <w:b/>
+          <w:bCs/>
+          <w:rtl/>
+        </w:rPr>
+        <w:t>ניהול</w:t>
+      </w:r>
+      <w:r>
+        <w:rPr>
+          <w:rFonts w:hint="cs"/>
+          <w:rtl/>
+        </w:rPr>
+        <w:t>:</w:t>
+      </w:r>
+      <w:r>
+        <w:rPr>
+          <w:rFonts w:hint="cs"/>
+          <w:rtl/>
+        </w:rPr>
+        <w:t xml:space="preserve"> מסך בעל תפריט </w:t>
+      </w:r>
+      <w:r>
+        <w:rPr>
+          <w:rFonts w:hint="cs"/>
+          <w:rtl/>
+        </w:rPr>
+        <w:t>פעולות עבור מנהל החנות.</w:t>
+      </w:r>
+    </w:p>
+    <w:p>
+      <w:pPr>
+        <w:pStyle w:val="a9"/>
+        <w:numPr>
+          <w:ilvl w:val="1"/>
+          <w:numId w:val="3"/>
+        </w:numPr>
+        <w:bidi/>
+      </w:pPr>
+      <w:r>
+        <w:rPr>
+          <w:rFonts w:hint="cs"/>
+          <w:u w:val="single"/>
+          <w:rtl/>
+        </w:rPr>
+        <w:t>הוספת מוצר למלאי</w:t>
+      </w:r>
+      <w:r>
+        <w:rPr>
+          <w:rFonts w:hint="cs"/>
+          <w:b/>
+          <w:bCs/>
+          <w:rtl/>
+        </w:rPr>
+        <w:t xml:space="preserve">: </w:t>
+      </w:r>
+      <w:r>
+        <w:rPr>
+          <w:rFonts w:hint="cs"/>
+          <w:rtl/>
+        </w:rPr>
+        <w:t xml:space="preserve">המנהל ילחץ על כפתור הוספת מוצר. למנהל תהיה אפשרות לבחור מוצר קיים ולעדכן את כמותו, בנוסף תהיה אפשרות  להוסיף מוצר שלא קיים למלאי החנות </w:t>
+      </w:r>
+      <w:r>
+        <w:rPr>
+          <w:rtl/>
+        </w:rPr>
+        <w:t>–</w:t>
+      </w:r>
+      <w:r>
+        <w:rPr>
+          <w:rFonts w:hint="cs"/>
+          <w:rtl/>
+        </w:rPr>
+        <w:t xml:space="preserve"> בהוספת מוצר המנהל יעדכן את כל פרטי המוצר החדש </w:t>
+      </w:r>
+      <w:r>
+        <w:rPr>
+          <w:rtl/>
+        </w:rPr>
+        <w:t>–</w:t>
+      </w:r>
+      <w:r>
+        <w:rPr>
+          <w:rFonts w:hint="cs"/>
+          <w:rtl/>
+        </w:rPr>
+        <w:t xml:space="preserve"> שם </w:t>
+      </w:r>
+      <w:r>
+        <w:rPr>
+          <w:rFonts w:hint="cs"/>
+          <w:rtl/>
+        </w:rPr>
+        <w:t>מוצר, תמונה</w:t>
+      </w:r>
+      <w:r>
+        <w:rPr>
+          <w:rFonts w:hint="cs"/>
+          <w:rtl/>
+        </w:rPr>
+        <w:t>, מחיר, כמות, תיאור ומפרט.</w:t>
+      </w:r>
+    </w:p>
+    <w:p>
+      <w:pPr>
+        <w:pStyle w:val="a9"/>
+        <w:numPr>
+          <w:ilvl w:val="1"/>
+          <w:numId w:val="3"/>
+        </w:numPr>
+        <w:bidi/>
+      </w:pPr>
+      <w:r>
+        <w:rPr>
+          <w:rFonts w:hint="cs"/>
+          <w:u w:val="single"/>
+          <w:rtl/>
+        </w:rPr>
+        <w:t>הסרת מוצר מהמלאי</w:t>
+      </w:r>
+      <w:r>
+        <w:rPr>
+          <w:rFonts w:hint="cs"/>
+          <w:b/>
+          <w:bCs/>
+          <w:rtl/>
+        </w:rPr>
+        <w:t>:</w:t>
+      </w:r>
+      <w:r>
+        <w:rPr>
+          <w:rFonts w:hint="cs"/>
+          <w:rtl/>
+        </w:rPr>
+        <w:t xml:space="preserve"> </w:t>
+      </w:r>
+      <w:r>
+        <w:rPr>
+          <w:rFonts w:hint="cs"/>
+          <w:rtl/>
+        </w:rPr>
+        <w:t xml:space="preserve">המנהל ילחץ על כפתור </w:t>
+      </w:r>
+      <w:r>
+        <w:rPr>
+          <w:rFonts w:hint="cs"/>
+          <w:rtl/>
+        </w:rPr>
+        <w:t>הסרת</w:t>
+      </w:r>
+      <w:r>
+        <w:rPr>
+          <w:rFonts w:hint="cs"/>
+          <w:rtl/>
+        </w:rPr>
+        <w:t xml:space="preserve"> מוצר</w:t>
+      </w:r>
+      <w:r>
+        <w:rPr>
+          <w:rFonts w:hint="cs"/>
+          <w:rtl/>
+        </w:rPr>
+        <w:t xml:space="preserve"> ובכך ימחק </w:t>
+      </w:r>
+      <w:r>
+        <w:rPr>
+          <w:rFonts w:hint="cs"/>
+          <w:rtl/>
+        </w:rPr>
+        <w:t>מוצר קיים</w:t>
+      </w:r>
+      <w:r>
+        <w:rPr>
+          <w:rFonts w:hint="cs"/>
+          <w:rtl/>
+        </w:rPr>
+        <w:t xml:space="preserve"> מרשימת </w:t>
+      </w:r>
+      <w:bookmarkStart w:id="0" w:name="_GoBack"/>
+      <w:bookmarkEnd w:id="0"/>
+      <w:r>
+        <w:rPr>
+          <w:rFonts w:hint="cs"/>
+          <w:rtl/>
+        </w:rPr>
+        <w:t>מוצרי החנות.</w:t>
+      </w:r>
+    </w:p>
+    <w:p>
+      <w:pPr>
+        <w:pStyle w:val="a9"/>
+        <w:numPr>
+          <w:ilvl w:val="1"/>
+          <w:numId w:val="3"/>
+        </w:numPr>
+        <w:bidi/>
+      </w:pPr>
+      <w:r>
+        <w:rPr>
+          <w:rFonts w:hint="cs"/>
+          <w:u w:val="single"/>
+          <w:rtl/>
+        </w:rPr>
+        <w:t>עריכת מוצר</w:t>
+      </w:r>
+      <w:r>
+        <w:rPr>
+          <w:rFonts w:hint="cs"/>
+          <w:b/>
+          <w:bCs/>
+          <w:rtl/>
+        </w:rPr>
+        <w:t>:</w:t>
+      </w:r>
+      <w:r>
+        <w:rPr>
+          <w:rFonts w:hint="cs"/>
+          <w:rtl/>
+        </w:rPr>
+        <w:t xml:space="preserve"> מנהל ילחץ על כפתור עריכת מוצר, יוכל לשנות את פרטי המוצר המוצגים לעיל.</w:t>
+      </w:r>
+    </w:p>
+    <w:p>
+      <w:pPr>
+        <w:pStyle w:val="1"/>
+        <w:bidi/>
+        <w:rPr>
+          <w:rFonts w:asciiTheme="minorBidi" w:hAnsiTheme="minorBidi" w:cstheme="minorBidi"/>
+          <w:rtl/>
+        </w:rPr>
+      </w:pPr>
+      <w:r>
+        <w:rPr>
+          <w:rFonts w:asciiTheme="minorBidi" w:hAnsiTheme="minorBidi" w:cstheme="minorBidi"/>
+          <w:rtl/>
+        </w:rPr>
+        <w:t>דרישות לא פונקציונליות</w:t>
       </w:r>
     </w:p>
     <w:p>
@@ -904,21 +1772,55 @@
           <w:rFonts w:hint="cs"/>
           <w:rtl/>
         </w:rPr>
-        <w:t xml:space="preserve">ציון זמן של שליחת ההודעה בהתאם </w:t>
-      </w:r>
-      <w:r>
-        <w:rPr>
-          <w:rFonts w:hint="cs"/>
-          <w:rtl/>
-        </w:rPr>
-        <w:t>לאזור הזמן</w:t>
-      </w:r>
-      <w:r>
-        <w:rPr>
-          <w:rFonts w:hint="cs"/>
-          <w:rtl/>
-        </w:rPr>
-        <w:t xml:space="preserve"> של המשתמש</w:t>
+        <w:t>האפליקצי</w:t>
+      </w:r>
+      <w:r>
+        <w:rPr>
+          <w:rFonts w:hint="eastAsia"/>
+          <w:rtl/>
+        </w:rPr>
+        <w:t>ה</w:t>
+      </w:r>
+      <w:r>
+        <w:rPr>
+          <w:rFonts w:hint="cs"/>
+          <w:rtl/>
+        </w:rPr>
+        <w:t xml:space="preserve"> צריכה להיות יעילה ומהירה </w:t>
+      </w:r>
+      <w:r>
+        <w:rPr>
+          <w:rtl/>
+        </w:rPr>
+        <w:t>–</w:t>
+      </w:r>
+      <w:r>
+        <w:rPr>
+          <w:rFonts w:hint="cs"/>
+          <w:rtl/>
+        </w:rPr>
+        <w:t xml:space="preserve"> </w:t>
+      </w:r>
+      <w:r>
+        <w:rPr>
+          <w:rFonts w:hint="cs"/>
+          <w:rtl/>
+        </w:rPr>
+        <w:t>חיפוש מוצרים באפליקציה</w:t>
+      </w:r>
+      <w:r>
+        <w:rPr>
+          <w:rFonts w:hint="cs"/>
+          <w:rtl/>
+        </w:rPr>
+        <w:t xml:space="preserve"> לא יעלה </w:t>
+      </w:r>
+      <w:r>
+        <w:rPr>
+          <w:rFonts w:hint="cs"/>
+          <w:rtl/>
+        </w:rPr>
+        <w:t>על שניה</w:t>
       </w:r>
       <w:r>
         <w:rPr>
@@ -942,13 +1844,23 @@
           <w:rFonts w:hint="cs"/>
           <w:rtl/>
         </w:rPr>
-        <w:t>הקפצת התראות על הודעות חדשות למסך המשתמש</w:t>
-      </w:r>
-      <w:r>
-        <w:rPr>
-          <w:rFonts w:hint="cs"/>
-          <w:rtl/>
-        </w:rPr>
+        <w:t xml:space="preserve">במידה ונופל שרת </w:t>
+      </w:r>
+      <w:r>
+        <w:rPr>
+          <w:rFonts w:hint="cs"/>
+          <w:rtl/>
+        </w:rPr>
+        <w:t>הנתונים</w:t>
+      </w:r>
+      <w:r>
+        <w:rPr>
+          <w:rFonts w:hint="cs"/>
+          <w:rtl/>
+        </w:rPr>
+        <w:t>, זמן ההתאוששות יעמוד על כחצי שעה</w:t>
+      </w:r>
+      <w:r>
         <w:t>.</w:t>
       </w:r>
     </w:p>
@@ -966,14 +1878,21 @@
           <w:rFonts w:hint="cs"/>
           <w:rtl/>
         </w:rPr>
-        <w:t>מתן אפשרות למשתמש לחסום משתמשים מלשלוח אליו הודעות</w:t>
-      </w:r>
-      <w:r>
-        <w:rPr>
-          <w:rFonts w:hint="cs"/>
-          <w:rtl/>
-        </w:rPr>
-        <w:t>.</w:t>
+        <w:t xml:space="preserve">לימוד השימוש באפליקציה יהיה אינטואיטיבי ולא יעלה על </w:t>
+      </w:r>
+      <w:r>
+        <w:rPr>
+          <w:rFonts w:hint="cs"/>
+          <w:rtl/>
+        </w:rPr>
+        <w:t>כעשר</w:t>
+      </w:r>
+      <w:r>
+        <w:rPr>
+          <w:rFonts w:hint="cs"/>
+          <w:rtl/>
+        </w:rPr>
+        <w:t xml:space="preserve"> דקות.</w:t>
       </w:r>
     </w:p>
     <w:p>
@@ -990,24 +1909,60 @@
           <w:rFonts w:hint="cs"/>
           <w:rtl/>
         </w:rPr>
-        <w:t>כל משתמש מזוהה ע"י כתובת מייל</w:t>
-      </w:r>
-    </w:p>
-    <w:p>
-      <w:pPr>
-        <w:pStyle w:val="1"/>
-        <w:bidi/>
-        <w:rPr>
-          <w:rFonts w:asciiTheme="minorBidi" w:hAnsiTheme="minorBidi" w:cstheme="minorBidi"/>
-          <w:rtl/>
-        </w:rPr>
-      </w:pPr>
-      <w:r>
-        <w:rPr>
-          <w:rFonts w:asciiTheme="minorBidi" w:hAnsiTheme="minorBidi" w:cstheme="minorBidi"/>
-          <w:rtl/>
-        </w:rPr>
-        <w:t>דרישות לא פונקציונליות</w:t>
+        <w:t xml:space="preserve">האפליקציה תכתב בשפת </w:t>
+      </w:r>
+      <w:r>
+        <w:t>Java</w:t>
+      </w:r>
+      <w:r>
+        <w:rPr>
+          <w:rFonts w:hint="cs"/>
+          <w:rtl/>
+        </w:rPr>
+        <w:t>. ה</w:t>
+      </w:r>
+      <w:r>
+        <w:rPr>
+          <w:rFonts w:hint="cs"/>
+        </w:rPr>
+        <w:t>UI</w:t>
+      </w:r>
+      <w:r>
+        <w:rPr>
+          <w:rFonts w:hint="cs"/>
+          <w:rtl/>
+        </w:rPr>
+        <w:t xml:space="preserve"> ייכת</w:t>
+      </w:r>
+      <w:r>
+        <w:rPr>
+          <w:rFonts w:hint="eastAsia"/>
+          <w:rtl/>
+        </w:rPr>
+        <w:t>ב</w:t>
+      </w:r>
+      <w:r>
+        <w:rPr>
+          <w:rFonts w:hint="cs"/>
+          <w:rtl/>
+        </w:rPr>
+        <w:t xml:space="preserve"> ב </w:t>
+      </w:r>
+      <w:r>
+        <w:rPr>
+          <w:rFonts w:hint="cs"/>
+        </w:rPr>
+        <w:t>J</w:t>
+      </w:r>
+      <w:r>
+        <w:t>ava Swing</w:t>
+      </w:r>
+      <w:r>
+        <w:rPr>
+          <w:rFonts w:hint="cs"/>
+          <w:rtl/>
+        </w:rPr>
+        <w:t>.</w:t>
       </w:r>
     </w:p>
     <w:p>
@@ -1024,34 +1979,17 @@
           <w:rFonts w:hint="cs"/>
           <w:rtl/>
         </w:rPr>
-        <w:t>האפליקצי</w:t>
-      </w:r>
-      <w:r>
-        <w:rPr>
-          <w:rFonts w:hint="eastAsia"/>
-          <w:rtl/>
-        </w:rPr>
-        <w:t>ה</w:t>
-      </w:r>
-      <w:r>
-        <w:rPr>
-          <w:rFonts w:hint="cs"/>
-          <w:rtl/>
-        </w:rPr>
-        <w:t xml:space="preserve"> צריכה להיות יעילה ומהירה </w:t>
-      </w:r>
-      <w:r>
-        <w:rPr>
-          <w:rtl/>
-        </w:rPr>
-        <w:t>–</w:t>
-      </w:r>
-      <w:r>
-        <w:rPr>
-          <w:rFonts w:hint="cs"/>
-          <w:rtl/>
-        </w:rPr>
-        <w:t xml:space="preserve"> זמן קבלת ההודעה לא יעלה על חצי דקה.</w:t>
+        <w:t>הואיל וצוות הפיתוח עסק ב</w:t>
+      </w:r>
+      <w:r>
+        <w:t>MySQL</w:t>
+      </w:r>
+      <w:r>
+        <w:rPr>
+          <w:rFonts w:hint="cs"/>
+          <w:rtl/>
+        </w:rPr>
+        <w:t>, זה יהיה בסיס הנתונים של המערכת.</w:t>
       </w:r>
     </w:p>
     <w:p>
@@ -1068,10 +2006,7 @@
           <w:rFonts w:hint="cs"/>
           <w:rtl/>
         </w:rPr>
-        <w:t>במידה ונופל שרת האפליקציה, זמן ההתאוששות יעמוד על כחצי שעה</w:t>
-      </w:r>
-      <w:r>
-        <w:t>.</w:t>
+        <w:t>פרטיו האישיים של המשתמש יהיו מוצפנים.</w:t>
       </w:r>
     </w:p>
     <w:p>
@@ -1088,64 +2023,14 @@
           <w:rFonts w:hint="cs"/>
           <w:rtl/>
         </w:rPr>
-        <w:t>לימוד השימוש באפליקציה יהיה אינטואיטיבי ולא יעלה על כחמש דקות.</w:t>
-      </w:r>
-    </w:p>
-    <w:p>
-      <w:pPr>
-        <w:pStyle w:val="a9"/>
-        <w:numPr>
-          <w:ilvl w:val="0"/>
-          <w:numId w:val="3"/>
-        </w:numPr>
-        <w:bidi/>
-      </w:pPr>
-      <w:r>
-        <w:rPr>
-          <w:rFonts w:hint="cs"/>
-          <w:rtl/>
-        </w:rPr>
-        <w:t xml:space="preserve">האפליקציה תכתב בשפת </w:t>
-      </w:r>
-      <w:r>
-        <w:t>Java</w:t>
-      </w:r>
-      <w:r>
-        <w:rPr>
-          <w:rFonts w:hint="cs"/>
-          <w:rtl/>
-        </w:rPr>
-        <w:t>. ה</w:t>
-      </w:r>
-      <w:r>
-        <w:rPr>
-          <w:rFonts w:hint="cs"/>
-        </w:rPr>
-        <w:t>UI</w:t>
-      </w:r>
-      <w:r>
-        <w:rPr>
-          <w:rFonts w:hint="cs"/>
-          <w:rtl/>
-        </w:rPr>
-        <w:t xml:space="preserve"> ייכת</w:t>
-      </w:r>
-      <w:r>
-        <w:rPr>
-          <w:rFonts w:hint="eastAsia"/>
-          <w:rtl/>
-        </w:rPr>
-        <w:t>ב</w:t>
-      </w:r>
-      <w:r>
-        <w:rPr>
-          <w:rFonts w:hint="cs"/>
-          <w:rtl/>
-        </w:rPr>
-        <w:t xml:space="preserve"> ב</w:t>
-      </w:r>
-      <w:r>
-        <w:t>JavaFX</w:t>
+        <w:t>פרטי האשראי</w:t>
+      </w:r>
+      <w:r>
+        <w:rPr>
+          <w:rFonts w:hint="cs"/>
+          <w:rtl/>
+        </w:rPr>
+        <w:t xml:space="preserve"> לא ישמרו במערכת</w:t>
       </w:r>
       <w:r>
         <w:rPr>
@@ -1154,113 +2039,6 @@
         </w:rPr>
         <w:t>.</w:t>
       </w:r>
-    </w:p>
-    <w:p>
-      <w:pPr>
-        <w:pStyle w:val="a9"/>
-        <w:numPr>
-          <w:ilvl w:val="0"/>
-          <w:numId w:val="3"/>
-        </w:numPr>
-        <w:bidi/>
-      </w:pPr>
-      <w:r>
-        <w:rPr>
-          <w:rFonts w:hint="cs"/>
-          <w:rtl/>
-        </w:rPr>
-        <w:t>השרת ישתמש ב</w:t>
-      </w:r>
-      <w:r>
-        <w:t>Mongo DB</w:t>
-      </w:r>
-      <w:r>
-        <w:rPr>
-          <w:rFonts w:hint="cs"/>
-          <w:rtl/>
-        </w:rPr>
-        <w:t xml:space="preserve"> כדי לשמר את מידע המשתמש.</w:t>
-      </w:r>
-    </w:p>
-    <w:p>
-      <w:pPr>
-        <w:pStyle w:val="a9"/>
-        <w:numPr>
-          <w:ilvl w:val="0"/>
-          <w:numId w:val="3"/>
-        </w:numPr>
-        <w:bidi/>
-      </w:pPr>
-      <w:r>
-        <w:rPr>
-          <w:rFonts w:hint="cs"/>
-          <w:rtl/>
-        </w:rPr>
-        <w:t>פרטיו האישיים של המשתמש יהיו מוצפנים.</w:t>
-      </w:r>
-    </w:p>
-    <w:p>
-      <w:pPr>
-        <w:pStyle w:val="a9"/>
-        <w:numPr>
-          <w:ilvl w:val="0"/>
-          <w:numId w:val="3"/>
-        </w:numPr>
-        <w:bidi/>
-      </w:pPr>
-      <w:r>
-        <w:rPr>
-          <w:rFonts w:hint="cs"/>
-          <w:rtl/>
-        </w:rPr>
-        <w:t>ההודעות שמועברות באפליקצי</w:t>
-      </w:r>
-      <w:r>
-        <w:rPr>
-          <w:rFonts w:hint="eastAsia"/>
-          <w:rtl/>
-        </w:rPr>
-        <w:t>ה</w:t>
-      </w:r>
-      <w:r>
-        <w:rPr>
-          <w:rFonts w:hint="cs"/>
-          <w:rtl/>
-        </w:rPr>
-        <w:t xml:space="preserve"> לא יחשפו לאף גורם שלישי וגורמי משפט בפרט.</w:t>
-      </w:r>
-    </w:p>
-    <w:p>
-      <w:pPr>
-        <w:pStyle w:val="a9"/>
-        <w:numPr>
-          <w:ilvl w:val="0"/>
-          <w:numId w:val="3"/>
-        </w:numPr>
-        <w:bidi/>
-      </w:pPr>
-      <w:r>
-        <w:rPr>
-          <w:rFonts w:hint="cs"/>
-          <w:rtl/>
-        </w:rPr>
-        <w:t>המערכת צריכה לתמוך ב</w:t>
-      </w:r>
-      <w:r>
-        <w:rPr>
-          <w:rFonts w:hint="cs"/>
-          <w:rtl/>
-        </w:rPr>
-        <w:t>מיליוני משתמשים.</w:t>
-      </w:r>
-    </w:p>
-    <w:p>
-      <w:pPr>
-        <w:pStyle w:val="a9"/>
-        <w:bidi/>
-      </w:pPr>
-      <w:bookmarkStart w:id="0" w:name="_GoBack"/>
-      <w:bookmarkEnd w:id="0"/>
     </w:p>
     <w:p>
       <w:pPr>
@@ -1279,7 +2057,7 @@
 </file>
 
 <file path=word/endnotes.xml><?xml version="1.0" encoding="utf-8"?>
-<w:endnotes xmlns:wpc="http://schemas.microsoft.com/office/word/2010/wordprocessingCanvas" xmlns:cx="http://schemas.microsoft.com/office/drawing/2014/chartex" xmlns:cx1="http://schemas.microsoft.com/office/drawing/2015/9/8/chartex" xmlns:cx2="http://schemas.microsoft.com/office/drawing/2015/10/21/chartex" xmlns:cx3="http://schemas.microsoft.com/office/drawing/2016/5/9/chartex" xmlns:cx4="http://schemas.microsoft.com/office/drawing/2016/5/10/chartex" xmlns:cx5="http://schemas.microsoft.com/office/drawing/2016/5/11/chartex" xmlns:cx6="http://schemas.microsoft.com/office/drawing/2016/5/12/chartex" xmlns:cx7="http://schemas.microsoft.com/office/drawing/2016/5/13/chartex" xmlns:cx8="http://schemas.microsoft.com/office/drawing/2016/5/14/chartex" xmlns:mc="http://schemas.openxmlformats.org/markup-compatibility/2006" xmlns:aink="http://schemas.microsoft.com/office/drawing/2016/ink" xmlns:am3d="http://schemas.microsoft.com/office/drawing/2017/model3d" xmlns:o="urn:schemas-microsoft-com:office:office" xmlns:r="http://schemas.openxmlformats.org/officeDocument/2006/relationships" xmlns:m="http://schemas.openxmlformats.org/officeDocument/2006/math" xmlns:v="urn:schemas-microsoft-com:vml" xmlns:wp14="http://schemas.microsoft.com/office/word/2010/wordprocessingDrawing" xmlns:wp="http://schemas.openxmlformats.org/drawingml/2006/wordprocessingDrawing" xmlns:w10="urn:schemas-microsoft-com:office:word" xmlns:w="http://schemas.openxmlformats.org/wordprocessingml/2006/main" xmlns:w14="http://schemas.microsoft.com/office/word/2010/wordml" xmlns:w15="http://schemas.microsoft.com/office/word/2012/wordml" xmlns:w16cid="http://schemas.microsoft.com/office/word/2016/wordml/cid" xmlns:w16se="http://schemas.microsoft.com/office/word/2015/wordml/symex" xmlns:wpg="http://schemas.microsoft.com/office/word/2010/wordprocessingGroup" xmlns:wpi="http://schemas.microsoft.com/office/word/2010/wordprocessingInk" xmlns:wne="http://schemas.microsoft.com/office/word/2006/wordml" xmlns:wps="http://schemas.microsoft.com/office/word/2010/wordprocessingShape" mc:Ignorable="w14 w15 w16se w16cid wp14">
+<w:endnotes xmlns:wpc="http://schemas.microsoft.com/office/word/2010/wordprocessingCanvas" xmlns:cx="http://schemas.microsoft.com/office/drawing/2014/chartex" xmlns:mc="http://schemas.openxmlformats.org/markup-compatibility/2006" xmlns:o="urn:schemas-microsoft-com:office:office" xmlns:r="http://schemas.openxmlformats.org/officeDocument/2006/relationships" xmlns:m="http://schemas.openxmlformats.org/officeDocument/2006/math" xmlns:v="urn:schemas-microsoft-com:vml" xmlns:wp14="http://schemas.microsoft.com/office/word/2010/wordprocessingDrawing" xmlns:wp="http://schemas.openxmlformats.org/drawingml/2006/wordprocessingDrawing" xmlns:w10="urn:schemas-microsoft-com:office:word" xmlns:w="http://schemas.openxmlformats.org/wordprocessingml/2006/main" xmlns:w14="http://schemas.microsoft.com/office/word/2010/wordml" xmlns:w15="http://schemas.microsoft.com/office/word/2012/wordml" xmlns:w16se="http://schemas.microsoft.com/office/word/2015/wordml/symex" xmlns:wpg="http://schemas.microsoft.com/office/word/2010/wordprocessingGroup" xmlns:wpi="http://schemas.microsoft.com/office/word/2010/wordprocessingInk" xmlns:wne="http://schemas.microsoft.com/office/word/2006/wordml" xmlns:wps="http://schemas.microsoft.com/office/word/2010/wordprocessingShape" mc:Ignorable="w14 w15 w16se wp14">
   <w:endnote w:type="separator" w:id="-1">
     <w:p>
       <w:pPr>
@@ -1304,7 +2082,7 @@
 </file>
 
 <file path=word/footer1.xml><?xml version="1.0" encoding="utf-8"?>
-<w:ftr xmlns:wpc="http://schemas.microsoft.com/office/word/2010/wordprocessingCanvas" xmlns:cx="http://schemas.microsoft.com/office/drawing/2014/chartex" xmlns:cx1="http://schemas.microsoft.com/office/drawing/2015/9/8/chartex" xmlns:cx2="http://schemas.microsoft.com/office/drawing/2015/10/21/chartex" xmlns:cx3="http://schemas.microsoft.com/office/drawing/2016/5/9/chartex" xmlns:cx4="http://schemas.microsoft.com/office/drawing/2016/5/10/chartex" xmlns:cx5="http://schemas.microsoft.com/office/drawing/2016/5/11/chartex" xmlns:cx6="http://schemas.microsoft.com/office/drawing/2016/5/12/chartex" xmlns:cx7="http://schemas.microsoft.com/office/drawing/2016/5/13/chartex" xmlns:cx8="http://schemas.microsoft.com/office/drawing/2016/5/14/chartex" xmlns:mc="http://schemas.openxmlformats.org/markup-compatibility/2006" xmlns:aink="http://schemas.microsoft.com/office/drawing/2016/ink" xmlns:am3d="http://schemas.microsoft.com/office/drawing/2017/model3d" xmlns:o="urn:schemas-microsoft-com:office:office" xmlns:r="http://schemas.openxmlformats.org/officeDocument/2006/relationships" xmlns:m="http://schemas.openxmlformats.org/officeDocument/2006/math" xmlns:v="urn:schemas-microsoft-com:vml" xmlns:wp14="http://schemas.microsoft.com/office/word/2010/wordprocessingDrawing" xmlns:wp="http://schemas.openxmlformats.org/drawingml/2006/wordprocessingDrawing" xmlns:w10="urn:schemas-microsoft-com:office:word" xmlns:w="http://schemas.openxmlformats.org/wordprocessingml/2006/main" xmlns:w14="http://schemas.microsoft.com/office/word/2010/wordml" xmlns:w15="http://schemas.microsoft.com/office/word/2012/wordml" xmlns:w16cid="http://schemas.microsoft.com/office/word/2016/wordml/cid" xmlns:w16se="http://schemas.microsoft.com/office/word/2015/wordml/symex" xmlns:wpg="http://schemas.microsoft.com/office/word/2010/wordprocessingGroup" xmlns:wpi="http://schemas.microsoft.com/office/word/2010/wordprocessingInk" xmlns:wne="http://schemas.microsoft.com/office/word/2006/wordml" xmlns:wps="http://schemas.microsoft.com/office/word/2010/wordprocessingShape" mc:Ignorable="w14 w15 w16se w16cid wp14">
+<w:ftr xmlns:wpc="http://schemas.microsoft.com/office/word/2010/wordprocessingCanvas" xmlns:cx="http://schemas.microsoft.com/office/drawing/2014/chartex" xmlns:mc="http://schemas.openxmlformats.org/markup-compatibility/2006" xmlns:o="urn:schemas-microsoft-com:office:office" xmlns:r="http://schemas.openxmlformats.org/officeDocument/2006/relationships" xmlns:m="http://schemas.openxmlformats.org/officeDocument/2006/math" xmlns:v="urn:schemas-microsoft-com:vml" xmlns:wp14="http://schemas.microsoft.com/office/word/2010/wordprocessingDrawing" xmlns:wp="http://schemas.openxmlformats.org/drawingml/2006/wordprocessingDrawing" xmlns:w10="urn:schemas-microsoft-com:office:word" xmlns:w="http://schemas.openxmlformats.org/wordprocessingml/2006/main" xmlns:w14="http://schemas.microsoft.com/office/word/2010/wordml" xmlns:w15="http://schemas.microsoft.com/office/word/2012/wordml" xmlns:w16se="http://schemas.microsoft.com/office/word/2015/wordml/symex" xmlns:wpg="http://schemas.microsoft.com/office/word/2010/wordprocessingGroup" xmlns:wpi="http://schemas.microsoft.com/office/word/2010/wordprocessingInk" xmlns:wne="http://schemas.microsoft.com/office/word/2006/wordml" xmlns:wps="http://schemas.microsoft.com/office/word/2010/wordprocessingShape" mc:Ignorable="w14 w15 w16se wp14">
   <w:p>
     <w:pPr>
       <w:pStyle w:val="a5"/>
@@ -1314,7 +2092,7 @@
 </file>
 
 <file path=word/footnotes.xml><?xml version="1.0" encoding="utf-8"?>
-<w:footnotes xmlns:wpc="http://schemas.microsoft.com/office/word/2010/wordprocessingCanvas" xmlns:cx="http://schemas.microsoft.com/office/drawing/2014/chartex" xmlns:cx1="http://schemas.microsoft.com/office/drawing/2015/9/8/chartex" xmlns:cx2="http://schemas.microsoft.com/office/drawing/2015/10/21/chartex" xmlns:cx3="http://schemas.microsoft.com/office/drawing/2016/5/9/chartex" xmlns:cx4="http://schemas.microsoft.com/office/drawing/2016/5/10/chartex" xmlns:cx5="http://schemas.microsoft.com/office/drawing/2016/5/11/chartex" xmlns:cx6="http://schemas.microsoft.com/office/drawing/2016/5/12/chartex" xmlns:cx7="http://schemas.microsoft.com/office/drawing/2016/5/13/chartex" xmlns:cx8="http://schemas.microsoft.com/office/drawing/2016/5/14/chartex" xmlns:mc="http://schemas.openxmlformats.org/markup-compatibility/2006" xmlns:aink="http://schemas.microsoft.com/office/drawing/2016/ink" xmlns:am3d="http://schemas.microsoft.com/office/drawing/2017/model3d" xmlns:o="urn:schemas-microsoft-com:office:office" xmlns:r="http://schemas.openxmlformats.org/officeDocument/2006/relationships" xmlns:m="http://schemas.openxmlformats.org/officeDocument/2006/math" xmlns:v="urn:schemas-microsoft-com:vml" xmlns:wp14="http://schemas.microsoft.com/office/word/2010/wordprocessingDrawing" xmlns:wp="http://schemas.openxmlformats.org/drawingml/2006/wordprocessingDrawing" xmlns:w10="urn:schemas-microsoft-com:office:word" xmlns:w="http://schemas.openxmlformats.org/wordprocessingml/2006/main" xmlns:w14="http://schemas.microsoft.com/office/word/2010/wordml" xmlns:w15="http://schemas.microsoft.com/office/word/2012/wordml" xmlns:w16cid="http://schemas.microsoft.com/office/word/2016/wordml/cid" xmlns:w16se="http://schemas.microsoft.com/office/word/2015/wordml/symex" xmlns:wpg="http://schemas.microsoft.com/office/word/2010/wordprocessingGroup" xmlns:wpi="http://schemas.microsoft.com/office/word/2010/wordprocessingInk" xmlns:wne="http://schemas.microsoft.com/office/word/2006/wordml" xmlns:wps="http://schemas.microsoft.com/office/word/2010/wordprocessingShape" mc:Ignorable="w14 w15 w16se w16cid wp14">
+<w:footnotes xmlns:wpc="http://schemas.microsoft.com/office/word/2010/wordprocessingCanvas" xmlns:cx="http://schemas.microsoft.com/office/drawing/2014/chartex" xmlns:mc="http://schemas.openxmlformats.org/markup-compatibility/2006" xmlns:o="urn:schemas-microsoft-com:office:office" xmlns:r="http://schemas.openxmlformats.org/officeDocument/2006/relationships" xmlns:m="http://schemas.openxmlformats.org/officeDocument/2006/math" xmlns:v="urn:schemas-microsoft-com:vml" xmlns:wp14="http://schemas.microsoft.com/office/word/2010/wordprocessingDrawing" xmlns:wp="http://schemas.openxmlformats.org/drawingml/2006/wordprocessingDrawing" xmlns:w10="urn:schemas-microsoft-com:office:word" xmlns:w="http://schemas.openxmlformats.org/wordprocessingml/2006/main" xmlns:w14="http://schemas.microsoft.com/office/word/2010/wordml" xmlns:w15="http://schemas.microsoft.com/office/word/2012/wordml" xmlns:w16se="http://schemas.microsoft.com/office/word/2015/wordml/symex" xmlns:wpg="http://schemas.microsoft.com/office/word/2010/wordprocessingGroup" xmlns:wpi="http://schemas.microsoft.com/office/word/2010/wordprocessingInk" xmlns:wne="http://schemas.microsoft.com/office/word/2006/wordml" xmlns:wps="http://schemas.microsoft.com/office/word/2010/wordprocessingShape" mc:Ignorable="w14 w15 w16se wp14">
   <w:footnote w:type="separator" w:id="-1">
     <w:p>
       <w:pPr>
@@ -1339,7 +2117,7 @@
 </file>
 
 <file path=word/numbering.xml><?xml version="1.0" encoding="utf-8"?>
-<w:numbering xmlns:wpc="http://schemas.microsoft.com/office/word/2010/wordprocessingCanvas" xmlns:cx="http://schemas.microsoft.com/office/drawing/2014/chartex" xmlns:cx1="http://schemas.microsoft.com/office/drawing/2015/9/8/chartex" xmlns:cx2="http://schemas.microsoft.com/office/drawing/2015/10/21/chartex" xmlns:cx3="http://schemas.microsoft.com/office/drawing/2016/5/9/chartex" xmlns:cx4="http://schemas.microsoft.com/office/drawing/2016/5/10/chartex" xmlns:cx5="http://schemas.microsoft.com/office/drawing/2016/5/11/chartex" xmlns:cx6="http://schemas.microsoft.com/office/drawing/2016/5/12/chartex" xmlns:cx7="http://schemas.microsoft.com/office/drawing/2016/5/13/chartex" xmlns:cx8="http://schemas.microsoft.com/office/drawing/2016/5/14/chartex" xmlns:mc="http://schemas.openxmlformats.org/markup-compatibility/2006" xmlns:aink="http://schemas.microsoft.com/office/drawing/2016/ink" xmlns:am3d="http://schemas.microsoft.com/office/drawing/2017/model3d" xmlns:o="urn:schemas-microsoft-com:office:office" xmlns:r="http://schemas.openxmlformats.org/officeDocument/2006/relationships" xmlns:m="http://schemas.openxmlformats.org/officeDocument/2006/math" xmlns:v="urn:schemas-microsoft-com:vml" xmlns:wp14="http://schemas.microsoft.com/office/word/2010/wordprocessingDrawing" xmlns:wp="http://schemas.openxmlformats.org/drawingml/2006/wordprocessingDrawing" xmlns:w10="urn:schemas-microsoft-com:office:word" xmlns:w="http://schemas.openxmlformats.org/wordprocessingml/2006/main" xmlns:w14="http://schemas.microsoft.com/office/word/2010/wordml" xmlns:w15="http://schemas.microsoft.com/office/word/2012/wordml" xmlns:w16cid="http://schemas.microsoft.com/office/word/2016/wordml/cid" xmlns:w16se="http://schemas.microsoft.com/office/word/2015/wordml/symex" xmlns:wpg="http://schemas.microsoft.com/office/word/2010/wordprocessingGroup" xmlns:wpi="http://schemas.microsoft.com/office/word/2010/wordprocessingInk" xmlns:wne="http://schemas.microsoft.com/office/word/2006/wordml" xmlns:wps="http://schemas.microsoft.com/office/word/2010/wordprocessingShape" mc:Ignorable="w14 w15 w16se w16cid wp14">
+<w:numbering xmlns:wpc="http://schemas.microsoft.com/office/word/2010/wordprocessingCanvas" xmlns:cx="http://schemas.microsoft.com/office/drawing/2014/chartex" xmlns:mc="http://schemas.openxmlformats.org/markup-compatibility/2006" xmlns:o="urn:schemas-microsoft-com:office:office" xmlns:r="http://schemas.openxmlformats.org/officeDocument/2006/relationships" xmlns:m="http://schemas.openxmlformats.org/officeDocument/2006/math" xmlns:v="urn:schemas-microsoft-com:vml" xmlns:wp14="http://schemas.microsoft.com/office/word/2010/wordprocessingDrawing" xmlns:wp="http://schemas.openxmlformats.org/drawingml/2006/wordprocessingDrawing" xmlns:w10="urn:schemas-microsoft-com:office:word" xmlns:w="http://schemas.openxmlformats.org/wordprocessingml/2006/main" xmlns:w14="http://schemas.microsoft.com/office/word/2010/wordml" xmlns:w15="http://schemas.microsoft.com/office/word/2012/wordml" xmlns:w16se="http://schemas.microsoft.com/office/word/2015/wordml/symex" xmlns:wpg="http://schemas.microsoft.com/office/word/2010/wordprocessingGroup" xmlns:wpi="http://schemas.microsoft.com/office/word/2010/wordprocessingInk" xmlns:wne="http://schemas.microsoft.com/office/word/2006/wordml" xmlns:wps="http://schemas.microsoft.com/office/word/2010/wordprocessingShape" mc:Ignorable="w14 w15 w16se wp14">
   <w:abstractNum w:abstractNumId="0" w15:restartNumberingAfterBreak="0">
     <w:nsid w:val="0D1D432D"/>
     <w:multiLevelType w:val="hybridMultilevel"/>
@@ -1442,7 +2220,7 @@
         <w:rFonts w:ascii="Symbol" w:hAnsi="Symbol" w:hint="default"/>
       </w:rPr>
     </w:lvl>
-    <w:lvl w:ilvl="1" w:tplc="04090003" w:tentative="1">
+    <w:lvl w:ilvl="1" w:tplc="04090003">
       <w:start w:val="1"/>
       <w:numFmt w:val="bullet"/>
       <w:lvlText w:val="o"/>
@@ -1540,6 +2318,119 @@
     </w:lvl>
   </w:abstractNum>
   <w:abstractNum w:abstractNumId="2" w15:restartNumberingAfterBreak="0">
+    <w:nsid w:val="3A017252"/>
+    <w:multiLevelType w:val="hybridMultilevel"/>
+    <w:tmpl w:val="07826EBE"/>
+    <w:lvl w:ilvl="0" w:tplc="04090001">
+      <w:start w:val="1"/>
+      <w:numFmt w:val="bullet"/>
+      <w:lvlText w:val=""/>
+      <w:lvlJc w:val="left"/>
+      <w:pPr>
+        <w:ind w:left="720" w:hanging="360"/>
+      </w:pPr>
+      <w:rPr>
+        <w:rFonts w:ascii="Symbol" w:hAnsi="Symbol" w:hint="default"/>
+      </w:rPr>
+    </w:lvl>
+    <w:lvl w:ilvl="1" w:tplc="04090003">
+      <w:start w:val="1"/>
+      <w:numFmt w:val="bullet"/>
+      <w:lvlText w:val="o"/>
+      <w:lvlJc w:val="left"/>
+      <w:pPr>
+        <w:ind w:left="1440" w:hanging="360"/>
+      </w:pPr>
+      <w:rPr>
+        <w:rFonts w:ascii="Courier New" w:hAnsi="Courier New" w:cs="Courier New" w:hint="default"/>
+      </w:rPr>
+    </w:lvl>
+    <w:lvl w:ilvl="2" w:tplc="04090005">
+      <w:start w:val="1"/>
+      <w:numFmt w:val="bullet"/>
+      <w:lvlText w:val=""/>
+      <w:lvlJc w:val="left"/>
+      <w:pPr>
+        <w:ind w:left="2160" w:hanging="360"/>
+      </w:pPr>
+      <w:rPr>
+        <w:rFonts w:ascii="Wingdings" w:hAnsi="Wingdings" w:hint="default"/>
+      </w:rPr>
+    </w:lvl>
+    <w:lvl w:ilvl="3" w:tplc="04090001" w:tentative="1">
+      <w:start w:val="1"/>
+      <w:numFmt w:val="bullet"/>
+      <w:lvlText w:val=""/>
+      <w:lvlJc w:val="left"/>
+      <w:pPr>
+        <w:ind w:left="2880" w:hanging="360"/>
+      </w:pPr>
+      <w:rPr>
+        <w:rFonts w:ascii="Symbol" w:hAnsi="Symbol" w:hint="default"/>
+      </w:rPr>
+    </w:lvl>
+    <w:lvl w:ilvl="4" w:tplc="04090003" w:tentative="1">
+      <w:start w:val="1"/>
+      <w:numFmt w:val="bullet"/>
+      <w:lvlText w:val="o"/>
+      <w:lvlJc w:val="left"/>
+      <w:pPr>
+        <w:ind w:left="3600" w:hanging="360"/>
+      </w:pPr>
+      <w:rPr>
+        <w:rFonts w:ascii="Courier New" w:hAnsi="Courier New" w:cs="Courier New" w:hint="default"/>
+      </w:rPr>
+    </w:lvl>
+    <w:lvl w:ilvl="5" w:tplc="04090005" w:tentative="1">
+      <w:start w:val="1"/>
+      <w:numFmt w:val="bullet"/>
+      <w:lvlText w:val=""/>
+      <w:lvlJc w:val="left"/>
+      <w:pPr>
+        <w:ind w:left="4320" w:hanging="360"/>
+      </w:pPr>
+      <w:rPr>
+        <w:rFonts w:ascii="Wingdings" w:hAnsi="Wingdings" w:hint="default"/>
+      </w:rPr>
+    </w:lvl>
+    <w:lvl w:ilvl="6" w:tplc="04090001" w:tentative="1">
+      <w:start w:val="1"/>
+      <w:numFmt w:val="bullet"/>
+      <w:lvlText w:val=""/>
+      <w:lvlJc w:val="left"/>
+      <w:pPr>
+        <w:ind w:left="5040" w:hanging="360"/>
+      </w:pPr>
+      <w:rPr>
+        <w:rFonts w:ascii="Symbol" w:hAnsi="Symbol" w:hint="default"/>
+      </w:rPr>
+    </w:lvl>
+    <w:lvl w:ilvl="7" w:tplc="04090003" w:tentative="1">
+      <w:start w:val="1"/>
+      <w:numFmt w:val="bullet"/>
+      <w:lvlText w:val="o"/>
+      <w:lvlJc w:val="left"/>
+      <w:pPr>
+        <w:ind w:left="5760" w:hanging="360"/>
+      </w:pPr>
+      <w:rPr>
+        <w:rFonts w:ascii="Courier New" w:hAnsi="Courier New" w:cs="Courier New" w:hint="default"/>
+      </w:rPr>
+    </w:lvl>
+    <w:lvl w:ilvl="8" w:tplc="04090005" w:tentative="1">
+      <w:start w:val="1"/>
+      <w:numFmt w:val="bullet"/>
+      <w:lvlText w:val=""/>
+      <w:lvlJc w:val="left"/>
+      <w:pPr>
+        <w:ind w:left="6480" w:hanging="360"/>
+      </w:pPr>
+      <w:rPr>
+        <w:rFonts w:ascii="Wingdings" w:hAnsi="Wingdings" w:hint="default"/>
+      </w:rPr>
+    </w:lvl>
+  </w:abstractNum>
+  <w:abstractNum w:abstractNumId="3" w15:restartNumberingAfterBreak="0">
     <w:nsid w:val="3BAD08D2"/>
     <w:multiLevelType w:val="hybridMultilevel"/>
     <w:tmpl w:val="033C7812"/>
@@ -1625,7 +2516,7 @@
       </w:pPr>
     </w:lvl>
   </w:abstractNum>
-  <w:abstractNum w:abstractNumId="3" w15:restartNumberingAfterBreak="0">
+  <w:abstractNum w:abstractNumId="4" w15:restartNumberingAfterBreak="0">
     <w:nsid w:val="3FCF384B"/>
     <w:multiLevelType w:val="hybridMultilevel"/>
     <w:tmpl w:val="94E6D324"/>
@@ -1742,19 +2633,22 @@
     <w:abstractNumId w:val="0"/>
   </w:num>
   <w:num w:numId="2">
-    <w:abstractNumId w:val="3"/>
+    <w:abstractNumId w:val="4"/>
   </w:num>
   <w:num w:numId="3">
     <w:abstractNumId w:val="1"/>
   </w:num>
   <w:num w:numId="4">
+    <w:abstractNumId w:val="3"/>
+  </w:num>
+  <w:num w:numId="5">
     <w:abstractNumId w:val="2"/>
   </w:num>
 </w:numbering>
 </file>
 
 <file path=word/styles.xml><?xml version="1.0" encoding="utf-8"?>
-<w:styles xmlns:mc="http://schemas.openxmlformats.org/markup-compatibility/2006" xmlns:r="http://schemas.openxmlformats.org/officeDocument/2006/relationships" xmlns:w="http://schemas.openxmlformats.org/wordprocessingml/2006/main" xmlns:w14="http://schemas.microsoft.com/office/word/2010/wordml" xmlns:w15="http://schemas.microsoft.com/office/word/2012/wordml" xmlns:w16cid="http://schemas.microsoft.com/office/word/2016/wordml/cid" xmlns:w16se="http://schemas.microsoft.com/office/word/2015/wordml/symex" mc:Ignorable="w14 w15 w16se w16cid">
+<w:styles xmlns:mc="http://schemas.openxmlformats.org/markup-compatibility/2006" xmlns:r="http://schemas.openxmlformats.org/officeDocument/2006/relationships" xmlns:w="http://schemas.openxmlformats.org/wordprocessingml/2006/main" xmlns:w14="http://schemas.microsoft.com/office/word/2010/wordml" xmlns:w15="http://schemas.microsoft.com/office/word/2012/wordml" xmlns:w16se="http://schemas.microsoft.com/office/word/2015/wordml/symex" mc:Ignorable="w14 w15 w16se">
   <w:docDefaults>
     <w:rPrDefault>
       <w:rPr>
@@ -1770,7 +2664,7 @@
       </w:pPr>
     </w:pPrDefault>
   </w:docDefaults>
-  <w:latentStyles w:defLockedState="0" w:defUIPriority="99" w:defSemiHidden="0" w:defUnhideWhenUsed="0" w:defQFormat="0" w:count="375">
+  <w:latentStyles w:defLockedState="0" w:defUIPriority="99" w:defSemiHidden="0" w:defUnhideWhenUsed="0" w:defQFormat="0" w:count="371">
     <w:lsdException w:name="Normal" w:uiPriority="0" w:qFormat="1"/>
     <w:lsdException w:name="heading 1" w:uiPriority="9" w:qFormat="1"/>
     <w:lsdException w:name="heading 2" w:semiHidden="1" w:uiPriority="9" w:unhideWhenUsed="1" w:qFormat="1"/>
@@ -2142,10 +3036,6 @@
     <w:lsdException w:name="List Table 5 Dark Accent 6" w:uiPriority="50"/>
     <w:lsdException w:name="List Table 6 Colorful Accent 6" w:uiPriority="51"/>
     <w:lsdException w:name="List Table 7 Colorful Accent 6" w:uiPriority="52"/>
-    <w:lsdException w:name="Mention" w:semiHidden="1" w:unhideWhenUsed="1"/>
-    <w:lsdException w:name="Smart Hyperlink" w:semiHidden="1" w:unhideWhenUsed="1"/>
-    <w:lsdException w:name="Hashtag" w:semiHidden="1" w:unhideWhenUsed="1"/>
-    <w:lsdException w:name="Unresolved Mention" w:semiHidden="1" w:unhideWhenUsed="1"/>
   </w:latentStyles>
   <w:style w:type="paragraph" w:default="1" w:styleId="a">
     <w:name w:val="Normal"/>

</xml_diff>

<commit_message>
Some changes to the file after seeing a real document and not the neighborhood of Benel Tavori
</commit_message>
<xml_diff>
--- a/Software Requirments/מסמך אפיון.docx
+++ b/Software Requirments/מסמך אפיון.docx
@@ -1,11 +1,12 @@
 
 <file path=word/document.xml><?xml version="1.0" encoding="utf-8"?>
-<w:document xmlns:wpc="http://schemas.microsoft.com/office/word/2010/wordprocessingCanvas" xmlns:cx="http://schemas.microsoft.com/office/drawing/2014/chartex" xmlns:mc="http://schemas.openxmlformats.org/markup-compatibility/2006" xmlns:o="urn:schemas-microsoft-com:office:office" xmlns:r="http://schemas.openxmlformats.org/officeDocument/2006/relationships" xmlns:m="http://schemas.openxmlformats.org/officeDocument/2006/math" xmlns:v="urn:schemas-microsoft-com:vml" xmlns:wp14="http://schemas.microsoft.com/office/word/2010/wordprocessingDrawing" xmlns:wp="http://schemas.openxmlformats.org/drawingml/2006/wordprocessingDrawing" xmlns:w10="urn:schemas-microsoft-com:office:word" xmlns:w="http://schemas.openxmlformats.org/wordprocessingml/2006/main" xmlns:w14="http://schemas.microsoft.com/office/word/2010/wordml" xmlns:w15="http://schemas.microsoft.com/office/word/2012/wordml" xmlns:w16se="http://schemas.microsoft.com/office/word/2015/wordml/symex" xmlns:wpg="http://schemas.microsoft.com/office/word/2010/wordprocessingGroup" xmlns:wpi="http://schemas.microsoft.com/office/word/2010/wordprocessingInk" xmlns:wne="http://schemas.microsoft.com/office/word/2006/wordml" xmlns:wps="http://schemas.microsoft.com/office/word/2010/wordprocessingShape" mc:Ignorable="w14 w15 w16se wp14">
+<w:document xmlns:wpc="http://schemas.microsoft.com/office/word/2010/wordprocessingCanvas" xmlns:cx="http://schemas.microsoft.com/office/drawing/2014/chartex" xmlns:cx1="http://schemas.microsoft.com/office/drawing/2015/9/8/chartex" xmlns:cx2="http://schemas.microsoft.com/office/drawing/2015/10/21/chartex" xmlns:cx3="http://schemas.microsoft.com/office/drawing/2016/5/9/chartex" xmlns:cx4="http://schemas.microsoft.com/office/drawing/2016/5/10/chartex" xmlns:cx5="http://schemas.microsoft.com/office/drawing/2016/5/11/chartex" xmlns:cx6="http://schemas.microsoft.com/office/drawing/2016/5/12/chartex" xmlns:cx7="http://schemas.microsoft.com/office/drawing/2016/5/13/chartex" xmlns:cx8="http://schemas.microsoft.com/office/drawing/2016/5/14/chartex" xmlns:mc="http://schemas.openxmlformats.org/markup-compatibility/2006" xmlns:aink="http://schemas.microsoft.com/office/drawing/2016/ink" xmlns:am3d="http://schemas.microsoft.com/office/drawing/2017/model3d" xmlns:o="urn:schemas-microsoft-com:office:office" xmlns:r="http://schemas.openxmlformats.org/officeDocument/2006/relationships" xmlns:m="http://schemas.openxmlformats.org/officeDocument/2006/math" xmlns:v="urn:schemas-microsoft-com:vml" xmlns:wp14="http://schemas.microsoft.com/office/word/2010/wordprocessingDrawing" xmlns:wp="http://schemas.openxmlformats.org/drawingml/2006/wordprocessingDrawing" xmlns:w10="urn:schemas-microsoft-com:office:word" xmlns:w="http://schemas.openxmlformats.org/wordprocessingml/2006/main" xmlns:w14="http://schemas.microsoft.com/office/word/2010/wordml" xmlns:w15="http://schemas.microsoft.com/office/word/2012/wordml" xmlns:w16cid="http://schemas.microsoft.com/office/word/2016/wordml/cid" xmlns:w16se="http://schemas.microsoft.com/office/word/2015/wordml/symex" xmlns:wpg="http://schemas.microsoft.com/office/word/2010/wordprocessingGroup" xmlns:wpi="http://schemas.microsoft.com/office/word/2010/wordprocessingInk" xmlns:wne="http://schemas.microsoft.com/office/word/2006/wordml" xmlns:wps="http://schemas.microsoft.com/office/word/2010/wordprocessingShape" mc:Ignorable="w14 w15 w16se w16cid wp14">
   <w:body>
     <w:p>
       <w:pPr>
-        <w:pStyle w:val="a7"/>
-        <w:bidi/>
+        <w:pStyle w:val="IntenseQuote"/>
+        <w:bidi/>
+        <w:spacing w:line="360" w:lineRule="auto"/>
         <w:rPr>
           <w:sz w:val="32"/>
           <w:szCs w:val="32"/>
@@ -49,8 +50,9 @@
     </w:p>
     <w:p>
       <w:pPr>
-        <w:pStyle w:val="1"/>
-        <w:bidi/>
+        <w:pStyle w:val="Heading1"/>
+        <w:bidi/>
+        <w:spacing w:line="360" w:lineRule="auto"/>
         <w:rPr>
           <w:rFonts w:asciiTheme="minorBidi" w:hAnsiTheme="minorBidi" w:cstheme="minorBidi"/>
           <w:rtl/>
@@ -67,6 +69,7 @@
     <w:p>
       <w:pPr>
         <w:bidi/>
+        <w:spacing w:line="360" w:lineRule="auto"/>
         <w:rPr>
           <w:rtl/>
         </w:rPr>
@@ -77,8 +80,9 @@
     </w:p>
     <w:p>
       <w:pPr>
-        <w:pStyle w:val="1"/>
-        <w:bidi/>
+        <w:pStyle w:val="Heading1"/>
+        <w:bidi/>
+        <w:spacing w:line="360" w:lineRule="auto"/>
         <w:rPr>
           <w:rFonts w:asciiTheme="minorBidi" w:hAnsiTheme="minorBidi" w:cstheme="minorBidi"/>
           <w:rtl/>
@@ -95,7 +99,7 @@
     <w:p>
       <w:pPr>
         <w:bidi/>
-        <w:spacing w:after="0"/>
+        <w:spacing w:after="0" w:line="360" w:lineRule="auto"/>
         <w:rPr>
           <w:rtl/>
         </w:rPr>
@@ -126,7 +130,14 @@
           <w:rFonts w:hint="cs"/>
           <w:rtl/>
         </w:rPr>
-        <w:t>רכישות והרכבה של מחשבים וציוד היקפי</w:t>
+        <w:t xml:space="preserve">רכישות </w:t>
+      </w:r>
+      <w:r>
+        <w:rPr>
+          <w:rFonts w:hint="cs"/>
+          <w:rtl/>
+        </w:rPr>
+        <w:t>מחשבים וציוד היקפי</w:t>
       </w:r>
       <w:r>
         <w:rPr>
@@ -139,7 +150,7 @@
     <w:p>
       <w:pPr>
         <w:bidi/>
-        <w:spacing w:after="0"/>
+        <w:spacing w:after="0" w:line="360" w:lineRule="auto"/>
         <w:rPr>
           <w:rtl/>
         </w:rPr>
@@ -170,14 +181,7 @@
           <w:rFonts w:hint="cs"/>
           <w:rtl/>
         </w:rPr>
-        <w:t xml:space="preserve">כולל מעקב אחר ביצוע הזמנה, </w:t>
-      </w:r>
-      <w:r>
-        <w:rPr>
-          <w:rFonts w:hint="cs"/>
-          <w:rtl/>
-        </w:rPr>
-        <w:t>ואופציה להרכבה של מחשב מציוד המוצע למכירה בחנות</w:t>
+        <w:t>כולל מעקב אחר ביצוע הזמנה</w:t>
       </w:r>
       <w:r>
         <w:rPr>
@@ -190,7 +194,7 @@
     <w:p>
       <w:pPr>
         <w:bidi/>
-        <w:spacing w:after="0"/>
+        <w:spacing w:after="0" w:line="360" w:lineRule="auto"/>
         <w:rPr>
           <w:rtl/>
         </w:rPr>
@@ -206,23 +210,52 @@
     <w:p>
       <w:pPr>
         <w:bidi/>
-        <w:spacing w:after="0"/>
-        <w:rPr>
-          <w:rtl/>
-        </w:rPr>
-      </w:pPr>
-      <w:r>
-        <w:rPr>
-          <w:rFonts w:hint="cs"/>
-          <w:rtl/>
-        </w:rPr>
-        <w:t>כמו כן תוצג רשימת הציוד בחנות עם אופציית חיפוש.</w:t>
-      </w:r>
-    </w:p>
-    <w:p>
-      <w:pPr>
-        <w:pStyle w:val="1"/>
-        <w:bidi/>
+        <w:spacing w:after="0" w:line="360" w:lineRule="auto"/>
+        <w:rPr>
+          <w:rtl/>
+        </w:rPr>
+      </w:pPr>
+      <w:r>
+        <w:rPr>
+          <w:rFonts w:hint="cs"/>
+          <w:rtl/>
+        </w:rPr>
+        <w:t>כמו כן תוצג רשימת הציוד בחנות עם אופצי</w:t>
+      </w:r>
+      <w:r>
+        <w:rPr>
+          <w:rFonts w:hint="cs"/>
+          <w:rtl/>
+        </w:rPr>
+        <w:t>ו</w:t>
+      </w:r>
+      <w:r>
+        <w:rPr>
+          <w:rFonts w:hint="cs"/>
+          <w:rtl/>
+        </w:rPr>
+        <w:t>ת חיפוש</w:t>
+      </w:r>
+      <w:r>
+        <w:rPr>
+          <w:rFonts w:hint="cs"/>
+          <w:rtl/>
+        </w:rPr>
+        <w:t xml:space="preserve"> וסינון</w:t>
+      </w:r>
+      <w:r>
+        <w:rPr>
+          <w:rFonts w:hint="cs"/>
+          <w:rtl/>
+        </w:rPr>
+        <w:t>.</w:t>
+      </w:r>
+    </w:p>
+    <w:p>
+      <w:pPr>
+        <w:pStyle w:val="Heading1"/>
+        <w:bidi/>
+        <w:spacing w:line="360" w:lineRule="auto"/>
         <w:rPr>
           <w:rFonts w:asciiTheme="minorBidi" w:hAnsiTheme="minorBidi" w:cstheme="minorBidi"/>
           <w:rtl/>
@@ -246,7 +279,7 @@
     <w:p>
       <w:pPr>
         <w:bidi/>
-        <w:spacing w:after="0"/>
+        <w:spacing w:after="0" w:line="360" w:lineRule="auto"/>
         <w:rPr>
           <w:rtl/>
         </w:rPr>
@@ -276,7 +309,7 @@
     <w:p>
       <w:pPr>
         <w:bidi/>
-        <w:spacing w:after="0"/>
+        <w:spacing w:after="0" w:line="360" w:lineRule="auto"/>
         <w:rPr>
           <w:rtl/>
         </w:rPr>
@@ -307,42 +340,28 @@
           <w:rFonts w:hint="cs"/>
           <w:rtl/>
         </w:rPr>
-        <w:t xml:space="preserve"> כמו כן לא יהיו המתנות לנציגים, שכן המלאי יהיה זמין לבחירה באתר.</w:t>
-      </w:r>
-    </w:p>
-    <w:p>
-      <w:pPr>
-        <w:bidi/>
-        <w:rPr>
-          <w:rtl/>
-        </w:rPr>
-      </w:pPr>
-      <w:r>
-        <w:rPr>
-          <w:rFonts w:hint="cs"/>
-          <w:rtl/>
-        </w:rPr>
-        <w:t xml:space="preserve">המערכת תוכל להתממשק לשאר מערכות הארגון באמצעות חשיפת </w:t>
-      </w:r>
-      <w:r>
-        <w:rPr>
-          <w:rFonts w:hint="cs"/>
-        </w:rPr>
-        <w:t>API</w:t>
-      </w:r>
-      <w:r>
-        <w:rPr>
-          <w:rFonts w:hint="cs"/>
-          <w:rtl/>
-        </w:rPr>
-        <w:t xml:space="preserve"> לשליחת התראות</w:t>
-      </w:r>
-      <w:r>
-        <w:rPr>
-          <w:rFonts w:hint="cs"/>
-          <w:rtl/>
-        </w:rPr>
-        <w:t xml:space="preserve"> במידה שציוד אזל מהמלאי</w:t>
+        <w:t xml:space="preserve"> כמו כן לא יהיו המתנות לנציגים</w:t>
+      </w:r>
+      <w:r>
+        <w:rPr>
+          <w:rFonts w:hint="cs"/>
+          <w:rtl/>
+        </w:rPr>
+        <w:t xml:space="preserve"> לצורך ביצוע הזמנה</w:t>
+      </w:r>
+      <w:r>
+        <w:rPr>
+          <w:rFonts w:hint="cs"/>
+          <w:rtl/>
+        </w:rPr>
+        <w:t xml:space="preserve">, שכן המלאי יהיה זמין </w:t>
+      </w:r>
+      <w:r>
+        <w:rPr>
+          <w:rFonts w:hint="cs"/>
+          <w:rtl/>
+        </w:rPr>
+        <w:t>במערכת</w:t>
       </w:r>
       <w:r>
         <w:rPr>
@@ -351,6 +370,43 @@
         </w:rPr>
         <w:t>.</w:t>
       </w:r>
+    </w:p>
+    <w:p>
+      <w:pPr>
+        <w:bidi/>
+        <w:spacing w:line="360" w:lineRule="auto"/>
+        <w:rPr>
+          <w:rtl/>
+        </w:rPr>
+      </w:pPr>
+      <w:r>
+        <w:rPr>
+          <w:rFonts w:hint="cs"/>
+          <w:rtl/>
+        </w:rPr>
+        <w:t>המערכת תוכל להתממשק לשאר מערכות הארגון ב</w:t>
+      </w:r>
+      <w:r>
+        <w:rPr>
+          <w:rFonts w:hint="cs"/>
+          <w:rtl/>
+        </w:rPr>
+        <w:t>כך שתוכל להתריע במידה שמלאי של מוצר מסוים קרוב לסיום או הסתיים</w:t>
+      </w:r>
+      <w:r>
+        <w:rPr>
+          <w:rFonts w:hint="cs"/>
+          <w:rtl/>
+        </w:rPr>
+        <w:t>, בהתאם לסף שהלקוח יגדיר</w:t>
+      </w:r>
+      <w:r>
+        <w:rPr>
+          <w:rFonts w:hint="cs"/>
+          <w:rtl/>
+        </w:rPr>
+        <w:t>.</w:t>
+      </w:r>
       <w:r>
         <w:rPr>
           <w:rFonts w:hint="cs"/>
@@ -361,8 +417,9 @@
     </w:p>
     <w:p>
       <w:pPr>
-        <w:pStyle w:val="1"/>
-        <w:bidi/>
+        <w:pStyle w:val="Heading1"/>
+        <w:bidi/>
+        <w:spacing w:line="360" w:lineRule="auto"/>
         <w:rPr>
           <w:rFonts w:asciiTheme="minorBidi" w:hAnsiTheme="minorBidi" w:cstheme="minorBidi"/>
           <w:rtl/>
@@ -385,16 +442,35 @@
     </w:p>
     <w:p>
       <w:pPr>
-        <w:pStyle w:val="a9"/>
+        <w:pStyle w:val="ListParagraph"/>
         <w:numPr>
           <w:ilvl w:val="0"/>
           <w:numId w:val="2"/>
         </w:numPr>
         <w:bidi/>
-        <w:rPr>
-          <w:rtl/>
-        </w:rPr>
-      </w:pPr>
+        <w:spacing w:line="360" w:lineRule="auto"/>
+        <w:rPr>
+          <w:rtl/>
+        </w:rPr>
+      </w:pPr>
+      <w:r>
+        <w:rPr>
+          <w:rFonts w:hint="cs"/>
+          <w:b/>
+          <w:bCs/>
+          <w:i/>
+          <w:iCs/>
+          <w:rtl/>
+        </w:rPr>
+        <w:t>לקוחות</w:t>
+      </w:r>
+      <w:r>
+        <w:rPr>
+          <w:rFonts w:hint="cs"/>
+          <w:rtl/>
+        </w:rPr>
+        <w:t xml:space="preserve">: </w:t>
+      </w:r>
       <w:r>
         <w:rPr>
           <w:rFonts w:hint="cs"/>
@@ -414,7 +490,7 @@
           <w:rFonts w:hint="cs"/>
           <w:rtl/>
         </w:rPr>
-        <w:t>:</w:t>
+        <w:t>, מתרגלים ומרצים בקורס הנדסת תוכנה</w:t>
       </w:r>
       <w:r>
         <w:rPr>
@@ -455,24 +531,50 @@
           <w:rFonts w:hint="cs"/>
           <w:rtl/>
         </w:rPr>
+        <w:t>, כמו כן מעקב אחר דרישות מהמערכת כפי שפורסם ב</w:t>
+      </w:r>
+      <w:r>
+        <w:rPr>
+          <w:rFonts w:hint="cs"/>
+          <w:rtl/>
+        </w:rPr>
+        <w:t>מערכת ה</w:t>
+      </w:r>
+      <w:r>
+        <w:rPr>
+          <w:rFonts w:hint="cs"/>
+          <w:rtl/>
+        </w:rPr>
+        <w:t>מודל על ידי צוות הקורס</w:t>
+      </w:r>
+      <w:r>
+        <w:rPr>
+          <w:rFonts w:hint="cs"/>
+          <w:rtl/>
+        </w:rPr>
         <w:t>.</w:t>
       </w:r>
     </w:p>
     <w:p>
       <w:pPr>
-        <w:pStyle w:val="a9"/>
+        <w:pStyle w:val="ListParagraph"/>
         <w:numPr>
           <w:ilvl w:val="0"/>
           <w:numId w:val="2"/>
         </w:numPr>
         <w:bidi/>
-        <w:rPr>
-          <w:rtl/>
-        </w:rPr>
-      </w:pPr>
-      <w:r>
-        <w:rPr>
-          <w:rFonts w:hint="cs"/>
+        <w:spacing w:line="360" w:lineRule="auto"/>
+        <w:rPr>
+          <w:rtl/>
+        </w:rPr>
+      </w:pPr>
+      <w:r>
+        <w:rPr>
+          <w:rFonts w:hint="cs"/>
+          <w:b/>
+          <w:bCs/>
+          <w:i/>
+          <w:iCs/>
           <w:rtl/>
         </w:rPr>
         <w:t xml:space="preserve">אנשי </w:t>
@@ -480,6 +582,10 @@
       <w:r>
         <w:rPr>
           <w:rFonts w:hint="cs"/>
+          <w:b/>
+          <w:bCs/>
+          <w:i/>
+          <w:iCs/>
         </w:rPr>
         <w:t>UX</w:t>
       </w:r>
@@ -488,13 +594,7 @@
           <w:rFonts w:hint="cs"/>
           <w:rtl/>
         </w:rPr>
-        <w:t xml:space="preserve"> </w:t>
-      </w:r>
-      <w:r>
-        <w:rPr>
-          <w:rtl/>
-        </w:rPr>
-        <w:t>–</w:t>
+        <w:t>:</w:t>
       </w:r>
       <w:r>
         <w:rPr>
@@ -546,16 +646,21 @@
     </w:p>
     <w:p>
       <w:pPr>
-        <w:pStyle w:val="a9"/>
+        <w:pStyle w:val="ListParagraph"/>
         <w:numPr>
           <w:ilvl w:val="0"/>
           <w:numId w:val="2"/>
         </w:numPr>
         <w:bidi/>
-      </w:pPr>
-      <w:r>
-        <w:rPr>
-          <w:rFonts w:hint="cs"/>
+        <w:spacing w:line="360" w:lineRule="auto"/>
+      </w:pPr>
+      <w:r>
+        <w:rPr>
+          <w:rFonts w:hint="cs"/>
+          <w:b/>
+          <w:bCs/>
+          <w:i/>
+          <w:iCs/>
           <w:rtl/>
         </w:rPr>
         <w:t xml:space="preserve">אנשי </w:t>
@@ -563,6 +668,10 @@
       <w:r>
         <w:rPr>
           <w:rFonts w:hint="cs"/>
+          <w:b/>
+          <w:bCs/>
+          <w:i/>
+          <w:iCs/>
         </w:rPr>
         <w:t>IT</w:t>
       </w:r>
@@ -571,13 +680,56 @@
           <w:rFonts w:hint="cs"/>
           <w:rtl/>
         </w:rPr>
+        <w:t>:</w:t>
+      </w:r>
+      <w:r>
+        <w:rPr>
+          <w:rFonts w:hint="cs"/>
+          <w:rtl/>
+        </w:rPr>
         <w:t xml:space="preserve"> </w:t>
       </w:r>
       <w:r>
         <w:rPr>
-          <w:rtl/>
-        </w:rPr>
-        <w:t>–</w:t>
+          <w:rFonts w:hint="cs"/>
+          <w:rtl/>
+        </w:rPr>
+        <w:t>שמ</w:t>
+      </w:r>
+      <w:r>
+        <w:rPr>
+          <w:rFonts w:hint="cs"/>
+          <w:rtl/>
+        </w:rPr>
+        <w:t>י</w:t>
+      </w:r>
+      <w:r>
+        <w:rPr>
+          <w:rFonts w:hint="cs"/>
+          <w:rtl/>
+        </w:rPr>
+        <w:t>ר</w:t>
+      </w:r>
+      <w:r>
+        <w:rPr>
+          <w:rFonts w:hint="cs"/>
+          <w:rtl/>
+        </w:rPr>
+        <w:t>ה</w:t>
+      </w:r>
+      <w:r>
+        <w:rPr>
+          <w:rFonts w:hint="cs"/>
+          <w:rtl/>
+        </w:rPr>
+        <w:t xml:space="preserve"> על תחזוקה רציפה ויתירה של </w:t>
+      </w:r>
+      <w:r>
+        <w:rPr>
+          <w:rFonts w:hint="cs"/>
+          <w:rtl/>
+        </w:rPr>
+        <w:t>בסיס</w:t>
       </w:r>
       <w:r>
         <w:rPr>
@@ -591,55 +743,6 @@
           <w:rFonts w:hint="cs"/>
           <w:rtl/>
         </w:rPr>
-        <w:t>שמ</w:t>
-      </w:r>
-      <w:r>
-        <w:rPr>
-          <w:rFonts w:hint="cs"/>
-          <w:rtl/>
-        </w:rPr>
-        <w:t>י</w:t>
-      </w:r>
-      <w:r>
-        <w:rPr>
-          <w:rFonts w:hint="cs"/>
-          <w:rtl/>
-        </w:rPr>
-        <w:t>ר</w:t>
-      </w:r>
-      <w:r>
-        <w:rPr>
-          <w:rFonts w:hint="cs"/>
-          <w:rtl/>
-        </w:rPr>
-        <w:t>ה</w:t>
-      </w:r>
-      <w:r>
-        <w:rPr>
-          <w:rFonts w:hint="cs"/>
-          <w:rtl/>
-        </w:rPr>
-        <w:t xml:space="preserve"> על תחזוקה רציפה ויתירה של </w:t>
-      </w:r>
-      <w:r>
-        <w:rPr>
-          <w:rFonts w:hint="cs"/>
-          <w:rtl/>
-        </w:rPr>
-        <w:t>בסיס</w:t>
-      </w:r>
-      <w:r>
-        <w:rPr>
-          <w:rFonts w:hint="cs"/>
-          <w:rtl/>
-        </w:rPr>
-        <w:t xml:space="preserve"> </w:t>
-      </w:r>
-      <w:r>
-        <w:rPr>
-          <w:rFonts w:hint="cs"/>
-          <w:rtl/>
-        </w:rPr>
         <w:t xml:space="preserve">הנתונים של </w:t>
       </w:r>
       <w:r>
@@ -675,6 +778,13 @@
           <w:rFonts w:hint="cs"/>
           <w:rtl/>
         </w:rPr>
+        <w:t xml:space="preserve"> של</w:t>
+      </w:r>
+      <w:r>
+        <w:rPr>
+          <w:rFonts w:hint="cs"/>
+          <w:rtl/>
+        </w:rPr>
         <w:t xml:space="preserve"> החברה. בנוסף על כך אנשי ה</w:t>
       </w:r>
       <w:r>
@@ -693,13 +803,33 @@
     </w:p>
     <w:p>
       <w:pPr>
-        <w:pStyle w:val="a9"/>
+        <w:pStyle w:val="ListParagraph"/>
         <w:numPr>
           <w:ilvl w:val="0"/>
           <w:numId w:val="2"/>
         </w:numPr>
         <w:bidi/>
-      </w:pPr>
+        <w:spacing w:line="360" w:lineRule="auto"/>
+      </w:pPr>
+      <w:r>
+        <w:rPr>
+          <w:rFonts w:cs="Arial" w:hint="cs"/>
+          <w:b/>
+          <w:bCs/>
+          <w:i/>
+          <w:iCs/>
+          <w:rtl/>
+        </w:rPr>
+        <w:lastRenderedPageBreak/>
+        <w:t>רגולטורים</w:t>
+      </w:r>
+      <w:r>
+        <w:rPr>
+          <w:rFonts w:cs="Arial" w:hint="cs"/>
+          <w:rtl/>
+        </w:rPr>
+        <w:t xml:space="preserve">: </w:t>
+      </w:r>
       <w:r>
         <w:rPr>
           <w:rFonts w:cs="Arial"/>
@@ -707,11 +837,55 @@
         </w:rPr>
         <w:t>יעוץ משפטי שאחראי על עמידה בתקנים ביחס למערכות מידע והתאמת המערכת לתקנים.</w:t>
       </w:r>
-    </w:p>
-    <w:p>
-      <w:pPr>
-        <w:pStyle w:val="1"/>
-        <w:bidi/>
+      <w:r>
+        <w:rPr>
+          <w:rFonts w:cs="Arial" w:hint="cs"/>
+          <w:rtl/>
+        </w:rPr>
+        <w:t xml:space="preserve"> נחוץ לצורך בדיקות רגולציות בנוגע לשמירת פרטי אשראי ופרטי לקוחות באופן כללי.</w:t>
+      </w:r>
+    </w:p>
+    <w:p>
+      <w:pPr>
+        <w:pStyle w:val="ListParagraph"/>
+        <w:numPr>
+          <w:ilvl w:val="0"/>
+          <w:numId w:val="2"/>
+        </w:numPr>
+        <w:bidi/>
+        <w:spacing w:line="360" w:lineRule="auto"/>
+      </w:pPr>
+      <w:r>
+        <w:rPr>
+          <w:rFonts w:cs="Arial" w:hint="cs"/>
+          <w:b/>
+          <w:bCs/>
+          <w:i/>
+          <w:iCs/>
+          <w:rtl/>
+        </w:rPr>
+        <w:t>מהנדסים</w:t>
+      </w:r>
+      <w:r>
+        <w:rPr>
+          <w:rFonts w:cs="Arial" w:hint="cs"/>
+          <w:rtl/>
+        </w:rPr>
+        <w:t xml:space="preserve">: </w:t>
+      </w:r>
+      <w:r>
+        <w:rPr>
+          <w:rFonts w:cs="Arial" w:hint="cs"/>
+          <w:rtl/>
+        </w:rPr>
+        <w:t>ייצגו אינטרסים טכניים המשפיעים על דרישות המערכת, כגון טכנולוגיות ישימות ושימוש חוזר.</w:t>
+      </w:r>
+    </w:p>
+    <w:p>
+      <w:pPr>
+        <w:pStyle w:val="Heading1"/>
+        <w:bidi/>
+        <w:spacing w:line="360" w:lineRule="auto"/>
         <w:rPr>
           <w:rFonts w:asciiTheme="minorBidi" w:hAnsiTheme="minorBidi" w:cstheme="minorBidi"/>
           <w:rtl/>
@@ -727,38 +901,173 @@
     </w:p>
     <w:p>
       <w:pPr>
-        <w:pStyle w:val="a9"/>
+        <w:pStyle w:val="Heading2"/>
+        <w:bidi/>
+        <w:spacing w:line="360" w:lineRule="auto"/>
+        <w:rPr>
+          <w:rtl/>
+        </w:rPr>
+      </w:pPr>
+      <w:r>
+        <w:rPr>
+          <w:rFonts w:hint="cs"/>
+          <w:rtl/>
+        </w:rPr>
+        <w:t>דרישות מידע</w:t>
+      </w:r>
+    </w:p>
+    <w:p>
+      <w:pPr>
+        <w:pStyle w:val="ListParagraph"/>
+        <w:numPr>
+          <w:ilvl w:val="0"/>
+          <w:numId w:val="6"/>
+        </w:numPr>
+        <w:bidi/>
+        <w:spacing w:line="360" w:lineRule="auto"/>
+      </w:pPr>
+      <w:r>
+        <w:rPr>
+          <w:rFonts w:hint="cs"/>
+          <w:rtl/>
+        </w:rPr>
+        <w:t>מאפייני משתמש (לקוח/מנהל)</w:t>
+      </w:r>
+    </w:p>
+    <w:p>
+      <w:pPr>
+        <w:pStyle w:val="ListParagraph"/>
+        <w:numPr>
+          <w:ilvl w:val="0"/>
+          <w:numId w:val="6"/>
+        </w:numPr>
+        <w:bidi/>
+        <w:spacing w:line="360" w:lineRule="auto"/>
+      </w:pPr>
+      <w:r>
+        <w:rPr>
+          <w:rFonts w:hint="cs"/>
+          <w:rtl/>
+        </w:rPr>
+        <w:t>מאפייני מוצר</w:t>
+      </w:r>
+    </w:p>
+    <w:p>
+      <w:pPr>
+        <w:pStyle w:val="ListParagraph"/>
+        <w:numPr>
+          <w:ilvl w:val="0"/>
+          <w:numId w:val="6"/>
+        </w:numPr>
+        <w:bidi/>
+        <w:spacing w:line="360" w:lineRule="auto"/>
+      </w:pPr>
+      <w:r>
+        <w:rPr>
+          <w:rFonts w:hint="cs"/>
+          <w:rtl/>
+        </w:rPr>
+        <w:t>מאפייני התראה</w:t>
+      </w:r>
+    </w:p>
+    <w:p>
+      <w:pPr>
+        <w:pStyle w:val="ListParagraph"/>
+        <w:numPr>
+          <w:ilvl w:val="0"/>
+          <w:numId w:val="6"/>
+        </w:numPr>
+        <w:bidi/>
+        <w:spacing w:line="360" w:lineRule="auto"/>
+      </w:pPr>
+      <w:r>
+        <w:rPr>
+          <w:rFonts w:hint="cs"/>
+          <w:rtl/>
+        </w:rPr>
+        <w:t>מאפייני סל מוצרים</w:t>
+      </w:r>
+    </w:p>
+    <w:p>
+      <w:pPr>
+        <w:pStyle w:val="ListParagraph"/>
+        <w:numPr>
+          <w:ilvl w:val="0"/>
+          <w:numId w:val="6"/>
+        </w:numPr>
+        <w:bidi/>
+        <w:spacing w:line="360" w:lineRule="auto"/>
+      </w:pPr>
+      <w:r>
+        <w:rPr>
+          <w:rFonts w:hint="cs"/>
+          <w:rtl/>
+        </w:rPr>
+        <w:t>מאפייני הזמנה</w:t>
+      </w:r>
+    </w:p>
+    <w:p>
+      <w:pPr>
+        <w:pStyle w:val="ListParagraph"/>
+        <w:numPr>
+          <w:ilvl w:val="0"/>
+          <w:numId w:val="6"/>
+        </w:numPr>
+        <w:bidi/>
+        <w:spacing w:line="360" w:lineRule="auto"/>
+        <w:rPr>
+          <w:rtl/>
+        </w:rPr>
+      </w:pPr>
+    </w:p>
+    <w:p>
+      <w:pPr>
+        <w:pStyle w:val="Heading2"/>
+        <w:bidi/>
+        <w:spacing w:line="360" w:lineRule="auto"/>
+        <w:rPr>
+          <w:rtl/>
+        </w:rPr>
+      </w:pPr>
+      <w:r>
+        <w:rPr>
+          <w:rFonts w:hint="cs"/>
+          <w:rtl/>
+        </w:rPr>
+        <w:t>דרישות תפעוליות</w:t>
+      </w:r>
+    </w:p>
+    <w:p>
+      <w:pPr>
+        <w:pStyle w:val="ListParagraph"/>
         <w:numPr>
           <w:ilvl w:val="0"/>
           <w:numId w:val="5"/>
         </w:numPr>
         <w:bidi/>
+        <w:spacing w:line="360" w:lineRule="auto"/>
       </w:pPr>
       <w:r>
         <w:rPr>
           <w:rFonts w:hint="cs"/>
           <w:b/>
           <w:bCs/>
+          <w:i/>
+          <w:iCs/>
           <w:rtl/>
         </w:rPr>
         <w:t>כניסה למערכת</w:t>
       </w:r>
-      <w:r>
-        <w:rPr>
-          <w:rFonts w:hint="cs"/>
-          <w:rtl/>
-        </w:rPr>
-        <w:t>:</w:t>
-      </w:r>
-    </w:p>
-    <w:p>
-      <w:pPr>
-        <w:pStyle w:val="a9"/>
+    </w:p>
+    <w:p>
+      <w:pPr>
+        <w:pStyle w:val="ListParagraph"/>
         <w:numPr>
           <w:ilvl w:val="1"/>
           <w:numId w:val="5"/>
         </w:numPr>
         <w:bidi/>
+        <w:spacing w:line="360" w:lineRule="auto"/>
       </w:pPr>
       <w:r>
         <w:rPr>
@@ -773,17 +1082,46 @@
           <w:rFonts w:hint="cs"/>
           <w:rtl/>
         </w:rPr>
-        <w:t>: המשתמש לוחץ על כניסה ללא הזנת פרטי התחברות. לאורח תהיה למערכת ללא אפשרות לבצע רכישה עד שיבצע הרשמה. (יוכל להרכיב סל קניות)</w:t>
-      </w:r>
-    </w:p>
-    <w:p>
-      <w:pPr>
-        <w:pStyle w:val="a9"/>
+        <w:t xml:space="preserve">: המשתמש לוחץ על כניסה ללא הזנת פרטי התחברות. לאורח תהיה </w:t>
+      </w:r>
+      <w:r>
+        <w:rPr>
+          <w:rFonts w:hint="cs"/>
+          <w:rtl/>
+        </w:rPr>
+        <w:t xml:space="preserve">גישה </w:t>
+      </w:r>
+      <w:r>
+        <w:rPr>
+          <w:rFonts w:hint="cs"/>
+          <w:rtl/>
+        </w:rPr>
+        <w:t>למערכת ללא אפשרות לבצע רכישה עד שיבצע הרשמה. (יוכל להרכיב סל קניות</w:t>
+      </w:r>
+      <w:r>
+        <w:rPr>
+          <w:rFonts w:hint="cs"/>
+          <w:rtl/>
+        </w:rPr>
+        <w:t xml:space="preserve"> אשר ישמר עד לביצוע הרשמה</w:t>
+      </w:r>
+      <w:r>
+        <w:rPr>
+          <w:rFonts w:hint="cs"/>
+          <w:rtl/>
+        </w:rPr>
+        <w:t>)</w:t>
+      </w:r>
+    </w:p>
+    <w:p>
+      <w:pPr>
+        <w:pStyle w:val="ListParagraph"/>
         <w:numPr>
           <w:ilvl w:val="1"/>
           <w:numId w:val="5"/>
         </w:numPr>
         <w:bidi/>
+        <w:spacing w:line="360" w:lineRule="auto"/>
       </w:pPr>
       <w:r>
         <w:rPr>
@@ -812,23 +1150,21 @@
           <w:rFonts w:hint="cs"/>
           <w:rtl/>
         </w:rPr>
-        <w:t xml:space="preserve"> שם משתמש חד </w:t>
-      </w:r>
-      <w:proofErr w:type="spellStart"/>
-      <w:r>
-        <w:rPr>
-          <w:rFonts w:hint="cs"/>
-          <w:rtl/>
-        </w:rPr>
-        <w:t>חד</w:t>
-      </w:r>
-      <w:proofErr w:type="spellEnd"/>
-      <w:r>
-        <w:rPr>
-          <w:rFonts w:hint="cs"/>
-          <w:rtl/>
-        </w:rPr>
-        <w:t xml:space="preserve"> ערכי וס</w:t>
+        <w:t xml:space="preserve"> שם משתמש חד</w:t>
+      </w:r>
+      <w:r>
+        <w:rPr>
+          <w:rFonts w:hint="cs"/>
+          <w:rtl/>
+        </w:rPr>
+        <w:t>-</w:t>
+      </w:r>
+      <w:r>
+        <w:rPr>
+          <w:rFonts w:hint="cs"/>
+          <w:rtl/>
+        </w:rPr>
+        <w:t>חד ערכי וס</w:t>
       </w:r>
       <w:r>
         <w:rPr>
@@ -842,7 +1178,7 @@
           <w:rFonts w:hint="cs"/>
           <w:rtl/>
         </w:rPr>
-        <w:t>סמה, ובנוסף יבחר אחת מ</w:t>
+        <w:t>סמה, בנוסף יבחר אחת מ</w:t>
       </w:r>
       <w:r>
         <w:rPr>
@@ -875,12 +1211,13 @@
     </w:p>
     <w:p>
       <w:pPr>
-        <w:pStyle w:val="a9"/>
+        <w:pStyle w:val="ListParagraph"/>
         <w:numPr>
           <w:ilvl w:val="1"/>
           <w:numId w:val="5"/>
         </w:numPr>
         <w:bidi/>
+        <w:spacing w:line="360" w:lineRule="auto"/>
       </w:pPr>
       <w:r>
         <w:rPr>
@@ -912,15 +1249,23 @@
         </w:rPr>
         <w:t xml:space="preserve">המשתמש מזין פרטי התחברות ומערכת ניהול משתמשים תזהה את תפקידו. </w:t>
       </w:r>
-    </w:p>
-    <w:p>
-      <w:pPr>
-        <w:pStyle w:val="a9"/>
+      <w:r>
+        <w:rPr>
+          <w:rFonts w:hint="cs"/>
+          <w:rtl/>
+        </w:rPr>
+        <w:t>במידה שפרטי ההתחברות שגויים, תצא הודעת שגיאה מתאימה. אחרת:</w:t>
+      </w:r>
+    </w:p>
+    <w:p>
+      <w:pPr>
+        <w:pStyle w:val="ListParagraph"/>
         <w:numPr>
           <w:ilvl w:val="2"/>
           <w:numId w:val="5"/>
         </w:numPr>
         <w:bidi/>
+        <w:spacing w:line="360" w:lineRule="auto"/>
       </w:pPr>
       <w:r>
         <w:rPr>
@@ -936,17 +1281,32 @@
           <w:rFonts w:hint="cs"/>
           <w:rtl/>
         </w:rPr>
-        <w:t>: יוצג מסך הבית לניווט במערכת וחיפוש מוצרים.</w:t>
-      </w:r>
-    </w:p>
-    <w:p>
-      <w:pPr>
-        <w:pStyle w:val="a9"/>
+        <w:t>: יוצג מסך הבית לניווט במערכת וחיפוש מוצרים</w:t>
+      </w:r>
+      <w:r>
+        <w:rPr>
+          <w:rFonts w:hint="cs"/>
+          <w:rtl/>
+        </w:rPr>
+        <w:t xml:space="preserve"> לרכישה</w:t>
+      </w:r>
+      <w:r>
+        <w:rPr>
+          <w:rFonts w:hint="cs"/>
+          <w:rtl/>
+        </w:rPr>
+        <w:t>.</w:t>
+      </w:r>
+    </w:p>
+    <w:p>
+      <w:pPr>
+        <w:pStyle w:val="ListParagraph"/>
         <w:numPr>
           <w:ilvl w:val="2"/>
           <w:numId w:val="5"/>
         </w:numPr>
         <w:bidi/>
+        <w:spacing w:line="360" w:lineRule="auto"/>
       </w:pPr>
       <w:r>
         <w:rPr>
@@ -962,17 +1322,53 @@
           <w:rFonts w:hint="cs"/>
           <w:rtl/>
         </w:rPr>
-        <w:t>: יוצג מסך הבית ולתפריט תתווסף האופציה לנהל מלאי ולצפות בנתוני הזמנות, כולל קבלת דוחות.</w:t>
-      </w:r>
-    </w:p>
-    <w:p>
-      <w:pPr>
-        <w:pStyle w:val="a9"/>
+        <w:t>: יוצג מסך הבית ולתפריט תתווסף</w:t>
+      </w:r>
+      <w:r>
+        <w:rPr>
+          <w:rFonts w:hint="cs"/>
+          <w:rtl/>
+        </w:rPr>
+        <w:t xml:space="preserve"> לסרגל הכלים</w:t>
+      </w:r>
+      <w:r>
+        <w:rPr>
+          <w:rFonts w:hint="cs"/>
+          <w:rtl/>
+        </w:rPr>
+        <w:t xml:space="preserve"> האופציה לנהל מלאי ולצפות בנתוני הזמנות, כולל </w:t>
+      </w:r>
+      <w:r>
+        <w:rPr>
+          <w:rFonts w:hint="cs"/>
+          <w:rtl/>
+        </w:rPr>
+        <w:t>הפקת</w:t>
+      </w:r>
+      <w:r>
+        <w:rPr>
+          <w:rFonts w:hint="cs"/>
+          <w:rtl/>
+        </w:rPr>
+        <w:t xml:space="preserve"> דוחות.</w:t>
+      </w:r>
+      <w:r>
+        <w:rPr>
+          <w:rFonts w:hint="cs"/>
+          <w:rtl/>
+        </w:rPr>
+        <w:t xml:space="preserve"> כפתורי ניהול נוספים יפורטו בהמשך.</w:t>
+      </w:r>
+    </w:p>
+    <w:p>
+      <w:pPr>
+        <w:pStyle w:val="ListParagraph"/>
         <w:numPr>
           <w:ilvl w:val="1"/>
           <w:numId w:val="5"/>
         </w:numPr>
         <w:bidi/>
+        <w:spacing w:line="360" w:lineRule="auto"/>
       </w:pPr>
       <w:r>
         <w:rPr>
@@ -980,8 +1376,7 @@
           <w:u w:val="single"/>
           <w:rtl/>
         </w:rPr>
-        <w:lastRenderedPageBreak/>
-        <w:t>אופציה לא</w:t>
+        <w:t>א</w:t>
       </w:r>
       <w:r>
         <w:rPr>
@@ -1026,49 +1421,78 @@
           <w:rFonts w:hint="cs"/>
           <w:rtl/>
         </w:rPr>
-        <w:t>סמה חדשה. אחרת, יעבור למסך שגיאה.</w:t>
-      </w:r>
-    </w:p>
-    <w:p>
-      <w:pPr>
-        <w:pStyle w:val="a9"/>
+        <w:t xml:space="preserve">סמה חדשה. אחרת, </w:t>
+      </w:r>
+      <w:r>
+        <w:rPr>
+          <w:rFonts w:hint="cs"/>
+          <w:rtl/>
+        </w:rPr>
+        <w:t>תעלה הודעת</w:t>
+      </w:r>
+      <w:r>
+        <w:rPr>
+          <w:rFonts w:hint="cs"/>
+          <w:rtl/>
+        </w:rPr>
+        <w:t xml:space="preserve"> שגיאה</w:t>
+      </w:r>
+      <w:r>
+        <w:rPr>
+          <w:rFonts w:hint="cs"/>
+          <w:rtl/>
+        </w:rPr>
+        <w:t xml:space="preserve"> מתאימה</w:t>
+      </w:r>
+      <w:r>
+        <w:rPr>
+          <w:rFonts w:hint="cs"/>
+          <w:rtl/>
+        </w:rPr>
+        <w:t>.</w:t>
+      </w:r>
+    </w:p>
+    <w:p>
+      <w:pPr>
+        <w:pStyle w:val="ListParagraph"/>
         <w:numPr>
           <w:ilvl w:val="0"/>
           <w:numId w:val="3"/>
         </w:numPr>
         <w:bidi/>
-        <w:rPr>
-          <w:rFonts w:hint="cs"/>
-        </w:rPr>
+        <w:spacing w:line="360" w:lineRule="auto"/>
       </w:pPr>
       <w:r>
         <w:rPr>
           <w:rFonts w:hint="cs"/>
           <w:b/>
           <w:bCs/>
+          <w:i/>
+          <w:iCs/>
           <w:rtl/>
         </w:rPr>
         <w:t>סל קניות</w:t>
       </w:r>
-      <w:r>
-        <w:rPr>
-          <w:rFonts w:hint="cs"/>
-          <w:rtl/>
-        </w:rPr>
-        <w:t>:</w:t>
-      </w:r>
-      <w:r>
-        <w:rPr>
-          <w:rFonts w:hint="cs"/>
-          <w:rtl/>
-        </w:rPr>
-        <w:t xml:space="preserve"> במסך סל הקניות המשתמש יקבל רשימה של מוצרים שאותם הוא בחר.</w:t>
-      </w:r>
-    </w:p>
-    <w:p>
-      <w:pPr>
-        <w:pStyle w:val="a9"/>
-        <w:bidi/>
+    </w:p>
+    <w:p>
+      <w:pPr>
+        <w:pStyle w:val="ListParagraph"/>
+        <w:bidi/>
+        <w:spacing w:line="360" w:lineRule="auto"/>
+      </w:pPr>
+      <w:r>
+        <w:rPr>
+          <w:rFonts w:hint="cs"/>
+          <w:rtl/>
+        </w:rPr>
+        <w:t>במסך סל הקניות המשתמש יקבל רשימה של מוצרים שאותם הוא בחר.</w:t>
+      </w:r>
+    </w:p>
+    <w:p>
+      <w:pPr>
+        <w:pStyle w:val="ListParagraph"/>
+        <w:bidi/>
+        <w:spacing w:line="360" w:lineRule="auto"/>
       </w:pPr>
       <w:r>
         <w:rPr>
@@ -1087,18 +1511,86 @@
     </w:p>
     <w:p>
       <w:pPr>
-        <w:pStyle w:val="a9"/>
+        <w:pStyle w:val="ListParagraph"/>
         <w:numPr>
           <w:ilvl w:val="1"/>
           <w:numId w:val="3"/>
         </w:numPr>
         <w:bidi/>
-      </w:pPr>
-      <w:r>
-        <w:rPr>
-          <w:rFonts w:hint="cs"/>
+        <w:spacing w:line="360" w:lineRule="auto"/>
+      </w:pPr>
+      <w:r>
+        <w:rPr>
+          <w:rFonts w:hint="cs"/>
+          <w:noProof/>
           <w:u w:val="single"/>
           <w:rtl/>
+          <w:lang w:val="he-IL"/>
+        </w:rPr>
+        <w:drawing>
+          <wp:anchor distT="0" distB="0" distL="114300" distR="114300" simplePos="0" relativeHeight="251658240" behindDoc="0" locked="0" layoutInCell="1" allowOverlap="1" wp14:anchorId="27C6E46F" wp14:editId="44B5764A">
+            <wp:simplePos x="0" y="0"/>
+            <wp:positionH relativeFrom="column">
+              <wp:posOffset>3954780</wp:posOffset>
+            </wp:positionH>
+            <wp:positionV relativeFrom="paragraph">
+              <wp:posOffset>236220</wp:posOffset>
+            </wp:positionV>
+            <wp:extent cx="190500" cy="190500"/>
+            <wp:effectExtent l="0" t="0" r="0" b="0"/>
+            <wp:wrapNone/>
+            <wp:docPr id="4" name="Graphic 4" descr="Arrow Straight"/>
+            <wp:cNvGraphicFramePr>
+              <a:graphicFrameLocks xmlns:a="http://schemas.openxmlformats.org/drawingml/2006/main" noChangeAspect="1"/>
+            </wp:cNvGraphicFramePr>
+            <a:graphic xmlns:a="http://schemas.openxmlformats.org/drawingml/2006/main">
+              <a:graphicData uri="http://schemas.openxmlformats.org/drawingml/2006/picture">
+                <pic:pic xmlns:pic="http://schemas.openxmlformats.org/drawingml/2006/picture">
+                  <pic:nvPicPr>
+                    <pic:cNvPr id="4" name="straight.svg"/>
+                    <pic:cNvPicPr/>
+                  </pic:nvPicPr>
+                  <pic:blipFill>
+                    <a:blip r:embed="rId7" cstate="print">
+                      <a:extLst>
+                        <a:ext uri="{28A0092B-C50C-407E-A947-70E740481C1C}">
+                          <a14:useLocalDpi xmlns:a14="http://schemas.microsoft.com/office/drawing/2010/main" val="0"/>
+                        </a:ext>
+                        <a:ext uri="{96DAC541-7B7A-43D3-8B79-37D633B846F1}">
+                          <asvg:svgBlip xmlns:asvg="http://schemas.microsoft.com/office/drawing/2016/SVG/main" r:embed="rId8"/>
+                        </a:ext>
+                      </a:extLst>
+                    </a:blip>
+                    <a:stretch>
+                      <a:fillRect/>
+                    </a:stretch>
+                  </pic:blipFill>
+                  <pic:spPr>
+                    <a:xfrm>
+                      <a:off x="0" y="0"/>
+                      <a:ext cx="190500" cy="190500"/>
+                    </a:xfrm>
+                    <a:prstGeom prst="rect">
+                      <a:avLst/>
+                    </a:prstGeom>
+                  </pic:spPr>
+                </pic:pic>
+              </a:graphicData>
+            </a:graphic>
+            <wp14:sizeRelH relativeFrom="margin">
+              <wp14:pctWidth>0</wp14:pctWidth>
+            </wp14:sizeRelH>
+            <wp14:sizeRelV relativeFrom="margin">
+              <wp14:pctHeight>0</wp14:pctHeight>
+            </wp14:sizeRelV>
+          </wp:anchor>
+        </w:drawing>
+      </w:r>
+      <w:r>
+        <w:rPr>
+          <w:rFonts w:hint="cs"/>
+          <w:u w:val="single"/>
+          <w:rtl/>
         </w:rPr>
         <w:t>הוספת מוצר לסל קניות</w:t>
       </w:r>
@@ -1121,17 +1613,53 @@
           <w:rFonts w:hint="cs"/>
           <w:rtl/>
         </w:rPr>
-        <w:t xml:space="preserve"> -&gt; המוצר יתווסף לסל הקניות אשר ניתן להגיע אליו מחלקו העליון של המסך.</w:t>
-      </w:r>
-    </w:p>
-    <w:p>
-      <w:pPr>
-        <w:pStyle w:val="a9"/>
+        <w:t xml:space="preserve"> </w:t>
+      </w:r>
+      <w:r>
+        <w:rPr>
+          <w:rFonts w:hint="cs"/>
+          <w:rtl/>
+        </w:rPr>
+        <w:t xml:space="preserve">  </w:t>
+      </w:r>
+      <w:r>
+        <w:rPr>
+          <w:rFonts w:hint="cs"/>
+          <w:rtl/>
+        </w:rPr>
+        <w:t xml:space="preserve">  </w:t>
+      </w:r>
+      <w:r>
+        <w:rPr>
+          <w:rFonts w:hint="cs"/>
+          <w:rtl/>
+        </w:rPr>
+        <w:t xml:space="preserve">   </w:t>
+      </w:r>
+      <w:r>
+        <w:rPr>
+          <w:rFonts w:hint="cs"/>
+          <w:rtl/>
+        </w:rPr>
+        <w:t>המוצר יתווסף לסל הקניות</w:t>
+      </w:r>
+      <w:r>
+        <w:rPr>
+          <w:rFonts w:hint="cs"/>
+          <w:rtl/>
+        </w:rPr>
+        <w:t>.</w:t>
+      </w:r>
+    </w:p>
+    <w:p>
+      <w:pPr>
+        <w:pStyle w:val="ListParagraph"/>
         <w:numPr>
           <w:ilvl w:val="1"/>
           <w:numId w:val="3"/>
         </w:numPr>
         <w:bidi/>
+        <w:spacing w:line="360" w:lineRule="auto"/>
       </w:pPr>
       <w:r>
         <w:rPr>
@@ -1139,6 +1667,7 @@
           <w:u w:val="single"/>
           <w:rtl/>
         </w:rPr>
+        <w:lastRenderedPageBreak/>
         <w:t>הסרת מוצר מסל קניות</w:t>
       </w:r>
       <w:r>
@@ -1146,7 +1675,28 @@
           <w:rFonts w:hint="cs"/>
           <w:rtl/>
         </w:rPr>
-        <w:t>: המשתמש ילחץ על כפתור סל הקניות</w:t>
+        <w:t xml:space="preserve">: המשתמש </w:t>
+      </w:r>
+      <w:r>
+        <w:rPr>
+          <w:rFonts w:hint="cs"/>
+          <w:rtl/>
+        </w:rPr>
+        <w:t>ינווט אל</w:t>
+      </w:r>
+      <w:r>
+        <w:rPr>
+          <w:rFonts w:hint="cs"/>
+          <w:rtl/>
+        </w:rPr>
+        <w:t xml:space="preserve"> סל הקניות</w:t>
+      </w:r>
+      <w:r>
+        <w:rPr>
+          <w:rFonts w:hint="cs"/>
+          <w:rtl/>
+        </w:rPr>
+        <w:t>,</w:t>
       </w:r>
       <w:r>
         <w:rPr>
@@ -1160,14 +1710,14 @@
           <w:rFonts w:hint="cs"/>
           <w:rtl/>
         </w:rPr>
-        <w:t>בשורה הרלוונטית במסך המוצרים</w:t>
-      </w:r>
-      <w:r>
-        <w:rPr>
-          <w:rFonts w:hint="cs"/>
-          <w:rtl/>
-        </w:rPr>
-        <w:t xml:space="preserve"> ולאחריו יראה רשימה של המוצרים שהוסיף לסל</w:t>
+        <w:t>שם</w:t>
+      </w:r>
+      <w:r>
+        <w:rPr>
+          <w:rFonts w:hint="cs"/>
+          <w:rtl/>
+        </w:rPr>
+        <w:t xml:space="preserve"> יראה רשימה של המוצרים שהוסיף לסל</w:t>
       </w:r>
       <w:r>
         <w:rPr>
@@ -1181,73 +1731,135 @@
           <w:rFonts w:hint="cs"/>
           <w:rtl/>
         </w:rPr>
-        <w:t>. המשתמש יסמן המוצר שברצונו להסיר ולאחר מכן ילחץ על כפתור הסר.</w:t>
-      </w:r>
-    </w:p>
-    <w:p>
-      <w:pPr>
-        <w:pStyle w:val="a9"/>
+        <w:t xml:space="preserve">. </w:t>
+      </w:r>
+      <w:r>
+        <w:rPr>
+          <w:rFonts w:hint="cs"/>
+          <w:rtl/>
+        </w:rPr>
+        <w:t xml:space="preserve">במידה שקיימים מוצרים, </w:t>
+      </w:r>
+      <w:r>
+        <w:rPr>
+          <w:rFonts w:hint="cs"/>
+          <w:rtl/>
+        </w:rPr>
+        <w:t>המשתמש יסמן המוצר שברצונו להסיר ולאחר מכן ילחץ על כפתור הסר.</w:t>
+      </w:r>
+    </w:p>
+    <w:p>
+      <w:pPr>
+        <w:pStyle w:val="ListParagraph"/>
         <w:numPr>
           <w:ilvl w:val="0"/>
           <w:numId w:val="3"/>
         </w:numPr>
         <w:bidi/>
+        <w:spacing w:line="360" w:lineRule="auto"/>
       </w:pPr>
       <w:r>
         <w:rPr>
           <w:rFonts w:hint="cs"/>
           <w:b/>
           <w:bCs/>
+          <w:i/>
+          <w:iCs/>
           <w:rtl/>
         </w:rPr>
         <w:t>ביצוע הזמנה</w:t>
       </w:r>
-      <w:r>
-        <w:rPr>
-          <w:rFonts w:hint="cs"/>
-          <w:rtl/>
-        </w:rPr>
-        <w:t>:</w:t>
-      </w:r>
-      <w:r>
-        <w:rPr>
-          <w:rFonts w:hint="cs"/>
-          <w:rtl/>
-        </w:rPr>
-        <w:t xml:space="preserve"> המשתמש ילחץ על כפתור סל הקניות, ולאחר מכן יראה רשימה של המוצרים שהוסיף לסל. המשתמש ילחץ על כפתור 'ביצוע הזמנה'. במידה שהמשתמש הוא אורח, אזי יעבור לחלון הרשמה. אחרת, המשתמש יזין את פרטי האשראי וילחץ על כפתור 'סיום'. לאחר מכן תופק חשבונית והמשתמש יראה סיכום הזמנה.</w:t>
-      </w:r>
-    </w:p>
-    <w:p>
-      <w:pPr>
-        <w:pStyle w:val="a9"/>
+    </w:p>
+    <w:p>
+      <w:pPr>
+        <w:pStyle w:val="ListParagraph"/>
+        <w:bidi/>
+        <w:spacing w:line="360" w:lineRule="auto"/>
+      </w:pPr>
+      <w:r>
+        <w:rPr>
+          <w:rFonts w:hint="cs"/>
+          <w:rtl/>
+        </w:rPr>
+        <w:t xml:space="preserve">המשתמש </w:t>
+      </w:r>
+      <w:r>
+        <w:rPr>
+          <w:rFonts w:hint="cs"/>
+          <w:rtl/>
+        </w:rPr>
+        <w:t>ינווט אל</w:t>
+      </w:r>
+      <w:r>
+        <w:rPr>
+          <w:rFonts w:hint="cs"/>
+          <w:rtl/>
+        </w:rPr>
+        <w:t xml:space="preserve"> סל הקניות, לאחר מכן יראה רשימה של המוצרים שהוסיף לסל. המשתמש ילחץ על כפתור 'ביצוע הזמנה'. במידה שהמשתמש הוא אורח, אזי יעבור לחלון הרשמה. אחרת, המשתמש יזין את פרטי האשראי</w:t>
+      </w:r>
+      <w:r>
+        <w:rPr>
+          <w:rFonts w:hint="cs"/>
+          <w:rtl/>
+        </w:rPr>
+        <w:t xml:space="preserve">, </w:t>
+      </w:r>
+      <w:r>
+        <w:rPr>
+          <w:rFonts w:hint="cs"/>
+          <w:rtl/>
+        </w:rPr>
+        <w:t>יבחר אם ברצונו</w:t>
+      </w:r>
+      <w:r>
+        <w:rPr>
+          <w:rFonts w:hint="cs"/>
+          <w:rtl/>
+        </w:rPr>
+        <w:t xml:space="preserve"> לקבל ההזמנה במשלוח או איסוף עצמי, </w:t>
+      </w:r>
+      <w:r>
+        <w:rPr>
+          <w:rFonts w:hint="cs"/>
+          <w:rtl/>
+        </w:rPr>
+        <w:t>וילחץ על כפתור 'סיום'. לאחר מכן תופק חשבונית והמשתמש יראה סיכום הזמנה.</w:t>
+      </w:r>
+    </w:p>
+    <w:p>
+      <w:pPr>
+        <w:pStyle w:val="ListParagraph"/>
         <w:numPr>
           <w:ilvl w:val="0"/>
           <w:numId w:val="3"/>
         </w:numPr>
         <w:bidi/>
+        <w:spacing w:line="360" w:lineRule="auto"/>
       </w:pPr>
       <w:r>
         <w:rPr>
           <w:rFonts w:hint="cs"/>
           <w:b/>
           <w:bCs/>
+          <w:i/>
+          <w:iCs/>
           <w:rtl/>
         </w:rPr>
         <w:t>מסך מוצרים</w:t>
       </w:r>
-      <w:r>
-        <w:rPr>
-          <w:rFonts w:hint="cs"/>
-          <w:rtl/>
-        </w:rPr>
-        <w:t>:</w:t>
-      </w:r>
-      <w:r>
-        <w:rPr>
-          <w:rFonts w:hint="cs"/>
-          <w:rtl/>
-        </w:rPr>
-        <w:t xml:space="preserve"> במסך זה יוצגו המוצרים למשתמש באמצעות טבלה בעלת שדות </w:t>
+    </w:p>
+    <w:p>
+      <w:pPr>
+        <w:pStyle w:val="ListParagraph"/>
+        <w:bidi/>
+        <w:spacing w:line="360" w:lineRule="auto"/>
+      </w:pPr>
+      <w:r>
+        <w:rPr>
+          <w:rFonts w:hint="cs"/>
+          <w:rtl/>
+        </w:rPr>
+        <w:t xml:space="preserve">במסך זה יוצגו המוצרים למשתמש באמצעות טבלה בעלת שדות </w:t>
       </w:r>
       <w:r>
         <w:rPr>
@@ -1260,7 +1872,21 @@
           <w:rFonts w:hint="cs"/>
           <w:rtl/>
         </w:rPr>
-        <w:t xml:space="preserve"> שם מוצר, תמונה</w:t>
+        <w:t xml:space="preserve"> שם מוצר,</w:t>
+      </w:r>
+      <w:r>
+        <w:rPr>
+          <w:rFonts w:hint="cs"/>
+          <w:rtl/>
+        </w:rPr>
+        <w:t xml:space="preserve"> תיאור,</w:t>
+      </w:r>
+      <w:r>
+        <w:rPr>
+          <w:rFonts w:hint="cs"/>
+          <w:rtl/>
+        </w:rPr>
+        <w:t xml:space="preserve"> תמונה</w:t>
       </w:r>
       <w:r>
         <w:rPr>
@@ -1295,17 +1921,46 @@
           <w:rFonts w:hint="cs"/>
           <w:rtl/>
         </w:rPr>
-        <w:t xml:space="preserve"> וכפתור הוספה לסל הקניות.</w:t>
-      </w:r>
-    </w:p>
-    <w:p>
-      <w:pPr>
-        <w:pStyle w:val="a9"/>
+        <w:t xml:space="preserve"> וכפתור</w:t>
+      </w:r>
+      <w:r>
+        <w:rPr>
+          <w:rFonts w:hint="cs"/>
+          <w:rtl/>
+        </w:rPr>
+        <w:t>י</w:t>
+      </w:r>
+      <w:r>
+        <w:rPr>
+          <w:rFonts w:hint="cs"/>
+          <w:rtl/>
+        </w:rPr>
+        <w:t xml:space="preserve"> הוספה לסל הקניות</w:t>
+      </w:r>
+      <w:r>
+        <w:rPr>
+          <w:rFonts w:hint="cs"/>
+          <w:rtl/>
+        </w:rPr>
+        <w:t xml:space="preserve"> או קנייה לצורך מעבר מידי לביצוע הזמנה</w:t>
+      </w:r>
+      <w:r>
+        <w:rPr>
+          <w:rFonts w:hint="cs"/>
+          <w:rtl/>
+        </w:rPr>
+        <w:t>.</w:t>
+      </w:r>
+    </w:p>
+    <w:p>
+      <w:pPr>
+        <w:pStyle w:val="ListParagraph"/>
         <w:numPr>
           <w:ilvl w:val="1"/>
           <w:numId w:val="3"/>
         </w:numPr>
         <w:bidi/>
+        <w:spacing w:line="360" w:lineRule="auto"/>
       </w:pPr>
       <w:r>
         <w:rPr>
@@ -1367,12 +2022,13 @@
     </w:p>
     <w:p>
       <w:pPr>
-        <w:pStyle w:val="a9"/>
+        <w:pStyle w:val="ListParagraph"/>
         <w:numPr>
           <w:ilvl w:val="1"/>
           <w:numId w:val="3"/>
         </w:numPr>
         <w:bidi/>
+        <w:spacing w:line="360" w:lineRule="auto"/>
       </w:pPr>
       <w:r>
         <w:rPr>
@@ -1392,12 +2048,13 @@
     </w:p>
     <w:p>
       <w:pPr>
-        <w:pStyle w:val="a9"/>
+        <w:pStyle w:val="ListParagraph"/>
         <w:numPr>
           <w:ilvl w:val="1"/>
           <w:numId w:val="3"/>
         </w:numPr>
         <w:bidi/>
+        <w:spacing w:line="360" w:lineRule="auto"/>
       </w:pPr>
       <w:r>
         <w:rPr>
@@ -1424,12 +2081,13 @@
     </w:p>
     <w:p>
       <w:pPr>
-        <w:pStyle w:val="a9"/>
+        <w:pStyle w:val="ListParagraph"/>
         <w:numPr>
           <w:ilvl w:val="1"/>
           <w:numId w:val="3"/>
         </w:numPr>
         <w:bidi/>
+        <w:spacing w:line="360" w:lineRule="auto"/>
       </w:pPr>
       <w:r>
         <w:rPr>
@@ -1437,7 +2095,23 @@
           <w:u w:val="single"/>
           <w:rtl/>
         </w:rPr>
-        <w:t>כפתורי ניהול(אופציונאלי)</w:t>
+        <w:t>כפתורי ניהול(</w:t>
+      </w:r>
+      <w:r>
+        <w:rPr>
+          <w:rFonts w:hint="cs"/>
+          <w:u w:val="single"/>
+          <w:rtl/>
+        </w:rPr>
+        <w:t>עבור מנהל בלבד</w:t>
+      </w:r>
+      <w:r>
+        <w:rPr>
+          <w:rFonts w:hint="cs"/>
+          <w:u w:val="single"/>
+          <w:rtl/>
+        </w:rPr>
+        <w:t>)</w:t>
       </w:r>
       <w:r>
         <w:rPr>
@@ -1451,94 +2125,100 @@
           <w:rFonts w:hint="cs"/>
           <w:rtl/>
         </w:rPr>
-        <w:t xml:space="preserve"> במידה ש</w:t>
-      </w:r>
-      <w:r>
-        <w:rPr>
-          <w:rFonts w:hint="cs"/>
-          <w:rtl/>
-        </w:rPr>
-        <w:t>המשתמש המחובר הינו מנהל אזי יופ</w:t>
-      </w:r>
-      <w:r>
-        <w:rPr>
-          <w:rFonts w:hint="cs"/>
-          <w:rtl/>
-        </w:rPr>
-        <w:t>יע</w:t>
-      </w:r>
-      <w:r>
-        <w:rPr>
-          <w:rFonts w:hint="cs"/>
-          <w:rtl/>
-        </w:rPr>
-        <w:t xml:space="preserve"> עבורו כפתור עדכון מלאי</w:t>
-      </w:r>
-      <w:r>
-        <w:rPr>
-          <w:rFonts w:hint="cs"/>
-          <w:rtl/>
-        </w:rPr>
-        <w:t xml:space="preserve"> אשר פותח חלון הזנת מלאי חדש.</w:t>
-      </w:r>
-    </w:p>
-    <w:p>
-      <w:pPr>
-        <w:pStyle w:val="a9"/>
+        <w:t xml:space="preserve"> במידה שהמשתמש המחובר הינו מנהל אזי יופיע עבורו כפתור עדכון מלאי אשר פותח חלון הזנת מלאי חדש.</w:t>
+      </w:r>
+    </w:p>
+    <w:p>
+      <w:pPr>
+        <w:pStyle w:val="ListParagraph"/>
         <w:numPr>
           <w:ilvl w:val="0"/>
           <w:numId w:val="3"/>
         </w:numPr>
         <w:bidi/>
+        <w:spacing w:line="360" w:lineRule="auto"/>
       </w:pPr>
       <w:r>
         <w:rPr>
           <w:rFonts w:hint="cs"/>
           <w:b/>
           <w:bCs/>
+          <w:i/>
+          <w:iCs/>
           <w:rtl/>
         </w:rPr>
         <w:t>חיפוש מוצר</w:t>
       </w:r>
-      <w:r>
-        <w:rPr>
-          <w:rFonts w:hint="cs"/>
-          <w:rtl/>
-        </w:rPr>
-        <w:t xml:space="preserve">: במערכת תהיה שורת חיפוש אשר משתמש יוכל להזין בה את שם המוצר והמערכת תציג התוצאות הרלוונטיות עבורו בטבלה במסך המוצרים. </w:t>
-      </w:r>
-    </w:p>
-    <w:p>
-      <w:pPr>
-        <w:pStyle w:val="a9"/>
+    </w:p>
+    <w:p>
+      <w:pPr>
+        <w:pStyle w:val="ListParagraph"/>
+        <w:bidi/>
+        <w:spacing w:line="360" w:lineRule="auto"/>
+      </w:pPr>
+      <w:r>
+        <w:rPr>
+          <w:rFonts w:hint="cs"/>
+          <w:rtl/>
+        </w:rPr>
+        <w:t>במערכת תהיה שורת חיפוש אשר משתמש יוכל להזין בה את שם המוצר</w:t>
+      </w:r>
+      <w:r>
+        <w:rPr>
+          <w:rFonts w:hint="cs"/>
+          <w:rtl/>
+        </w:rPr>
+        <w:t xml:space="preserve"> או חלקו</w:t>
+      </w:r>
+      <w:r>
+        <w:rPr>
+          <w:rFonts w:hint="cs"/>
+          <w:rtl/>
+        </w:rPr>
+        <w:t xml:space="preserve"> והמערכת תציג התוצאות הרלוונטיות עבורו בטבלה במסך המוצרים. </w:t>
+      </w:r>
+      <w:r>
+        <w:rPr>
+          <w:rFonts w:hint="cs"/>
+          <w:rtl/>
+        </w:rPr>
+        <w:t>במידה שיש התאמה מדויקת לשם המוצר, אזי ההתאמה המדויקת תופיע ראשונה ברשימה, ואחריה יופיעו תוצאות אשר שם המוצר הופיע בהן.</w:t>
+      </w:r>
+    </w:p>
+    <w:p>
+      <w:pPr>
+        <w:pStyle w:val="ListParagraph"/>
         <w:numPr>
           <w:ilvl w:val="0"/>
           <w:numId w:val="3"/>
         </w:numPr>
         <w:bidi/>
+        <w:spacing w:line="360" w:lineRule="auto"/>
       </w:pPr>
       <w:r>
         <w:rPr>
           <w:rFonts w:hint="cs"/>
           <w:b/>
           <w:bCs/>
+          <w:i/>
+          <w:iCs/>
           <w:rtl/>
         </w:rPr>
         <w:t>ניהול</w:t>
       </w:r>
-      <w:r>
-        <w:rPr>
-          <w:rFonts w:hint="cs"/>
-          <w:rtl/>
-        </w:rPr>
-        <w:t>:</w:t>
-      </w:r>
-      <w:r>
-        <w:rPr>
-          <w:rFonts w:hint="cs"/>
-          <w:rtl/>
-        </w:rPr>
-        <w:t xml:space="preserve"> מסך בעל תפריט </w:t>
+    </w:p>
+    <w:p>
+      <w:pPr>
+        <w:pStyle w:val="ListParagraph"/>
+        <w:bidi/>
+        <w:spacing w:line="360" w:lineRule="auto"/>
+      </w:pPr>
+      <w:r>
+        <w:rPr>
+          <w:rFonts w:hint="cs"/>
+          <w:rtl/>
+        </w:rPr>
+        <w:t xml:space="preserve">מסך בעל תפריט </w:t>
       </w:r>
       <w:r>
         <w:rPr>
@@ -1550,12 +2230,13 @@
     </w:p>
     <w:p>
       <w:pPr>
-        <w:pStyle w:val="a9"/>
+        <w:pStyle w:val="ListParagraph"/>
         <w:numPr>
           <w:ilvl w:val="1"/>
           <w:numId w:val="3"/>
         </w:numPr>
         <w:bidi/>
+        <w:spacing w:line="360" w:lineRule="auto"/>
       </w:pPr>
       <w:r>
         <w:rPr>
@@ -1579,7 +2260,7 @@
           <w:rFonts w:hint="cs"/>
           <w:rtl/>
         </w:rPr>
-        <w:t xml:space="preserve">המנהל ילחץ על כפתור הוספת מוצר. למנהל תהיה אפשרות לבחור מוצר קיים ולעדכן את כמותו, בנוסף תהיה אפשרות  להוסיף מוצר שלא קיים למלאי החנות </w:t>
+        <w:t xml:space="preserve">המנהל ילחץ על כפתור הוספת מוצר. למנהל תהיה אפשרות לבחור מוצר קיים ולעדכן את כמותו, בנוסף תהיה אפשרות להוסיף מוצר שלא קיים למלאי החנות </w:t>
       </w:r>
       <w:r>
         <w:rPr>
@@ -1605,31 +2286,18 @@
           <w:rFonts w:hint="cs"/>
           <w:rtl/>
         </w:rPr>
-        <w:t xml:space="preserve"> שם </w:t>
-      </w:r>
-      <w:r>
-        <w:rPr>
-          <w:rFonts w:hint="cs"/>
-          <w:rtl/>
-        </w:rPr>
-        <w:t>מוצר, תמונה</w:t>
-      </w:r>
-      <w:r>
-        <w:rPr>
-          <w:rFonts w:hint="cs"/>
-          <w:rtl/>
-        </w:rPr>
-        <w:t>, מחיר, כמות, תיאור ומפרט.</w:t>
-      </w:r>
-    </w:p>
-    <w:p>
-      <w:pPr>
-        <w:pStyle w:val="a9"/>
+        <w:t xml:space="preserve"> שם מוצר, תמונה, מחיר, כמות, תיאור ומפרט.</w:t>
+      </w:r>
+    </w:p>
+    <w:p>
+      <w:pPr>
+        <w:pStyle w:val="ListParagraph"/>
         <w:numPr>
           <w:ilvl w:val="1"/>
           <w:numId w:val="3"/>
         </w:numPr>
         <w:bidi/>
+        <w:spacing w:line="360" w:lineRule="auto"/>
       </w:pPr>
       <w:r>
         <w:rPr>
@@ -1653,35 +2321,7 @@
           <w:rFonts w:hint="cs"/>
           <w:rtl/>
         </w:rPr>
-        <w:t xml:space="preserve"> </w:t>
-      </w:r>
-      <w:r>
-        <w:rPr>
-          <w:rFonts w:hint="cs"/>
-          <w:rtl/>
-        </w:rPr>
-        <w:t xml:space="preserve">המנהל ילחץ על כפתור </w:t>
-      </w:r>
-      <w:r>
-        <w:rPr>
-          <w:rFonts w:hint="cs"/>
-          <w:rtl/>
-        </w:rPr>
-        <w:t>הסרת</w:t>
-      </w:r>
-      <w:r>
-        <w:rPr>
-          <w:rFonts w:hint="cs"/>
-          <w:rtl/>
-        </w:rPr>
-        <w:t xml:space="preserve"> מוצר</w:t>
-      </w:r>
-      <w:r>
-        <w:rPr>
-          <w:rFonts w:hint="cs"/>
-          <w:rtl/>
-        </w:rPr>
-        <w:t xml:space="preserve"> ובכך ימחק </w:t>
+        <w:t xml:space="preserve"> המנהל ילחץ על כפתור הסרת מוצר ובכך ימחק </w:t>
       </w:r>
       <w:r>
         <w:rPr>
@@ -1695,26 +2335,18 @@
           <w:rFonts w:hint="cs"/>
           <w:rtl/>
         </w:rPr>
-        <w:t xml:space="preserve"> מרשימת </w:t>
-      </w:r>
-      <w:bookmarkStart w:id="0" w:name="_GoBack"/>
-      <w:bookmarkEnd w:id="0"/>
-      <w:r>
-        <w:rPr>
-          <w:rFonts w:hint="cs"/>
-          <w:rtl/>
-        </w:rPr>
-        <w:t>מוצרי החנות.</w:t>
-      </w:r>
-    </w:p>
-    <w:p>
-      <w:pPr>
-        <w:pStyle w:val="a9"/>
+        <w:t xml:space="preserve"> מרשימת מוצרי החנות.</w:t>
+      </w:r>
+    </w:p>
+    <w:p>
+      <w:pPr>
+        <w:pStyle w:val="ListParagraph"/>
         <w:numPr>
           <w:ilvl w:val="1"/>
           <w:numId w:val="3"/>
         </w:numPr>
         <w:bidi/>
+        <w:spacing w:line="360" w:lineRule="auto"/>
       </w:pPr>
       <w:r>
         <w:rPr>
@@ -1743,8 +2375,41 @@
     </w:p>
     <w:p>
       <w:pPr>
-        <w:pStyle w:val="1"/>
-        <w:bidi/>
+        <w:pStyle w:val="ListParagraph"/>
+        <w:numPr>
+          <w:ilvl w:val="1"/>
+          <w:numId w:val="3"/>
+        </w:numPr>
+        <w:bidi/>
+        <w:spacing w:line="360" w:lineRule="auto"/>
+      </w:pPr>
+      <w:r>
+        <w:rPr>
+          <w:rFonts w:hint="cs"/>
+          <w:u w:val="single"/>
+          <w:rtl/>
+        </w:rPr>
+        <w:t>הפקת דוחות:</w:t>
+      </w:r>
+      <w:r>
+        <w:rPr>
+          <w:rFonts w:hint="cs"/>
+          <w:rtl/>
+        </w:rPr>
+        <w:t xml:space="preserve"> </w:t>
+      </w:r>
+      <w:r>
+        <w:rPr>
+          <w:rFonts w:hint="cs"/>
+        </w:rPr>
+        <w:t>TODO</w:t>
+      </w:r>
+    </w:p>
+    <w:p>
+      <w:pPr>
+        <w:pStyle w:val="Heading1"/>
+        <w:bidi/>
+        <w:spacing w:line="360" w:lineRule="auto"/>
         <w:rPr>
           <w:rFonts w:asciiTheme="minorBidi" w:hAnsiTheme="minorBidi" w:cstheme="minorBidi"/>
           <w:rtl/>
@@ -1755,72 +2420,43 @@
           <w:rFonts w:asciiTheme="minorBidi" w:hAnsiTheme="minorBidi" w:cstheme="minorBidi"/>
           <w:rtl/>
         </w:rPr>
+        <w:lastRenderedPageBreak/>
         <w:t>דרישות לא פונקציונליות</w:t>
       </w:r>
     </w:p>
     <w:p>
       <w:pPr>
-        <w:pStyle w:val="a9"/>
+        <w:pStyle w:val="Heading2"/>
+        <w:bidi/>
+        <w:spacing w:line="360" w:lineRule="auto"/>
+        <w:rPr>
+          <w:rtl/>
+        </w:rPr>
+      </w:pPr>
+      <w:r>
+        <w:rPr>
+          <w:rFonts w:hint="cs"/>
+          <w:rtl/>
+        </w:rPr>
+        <w:t>דרישות ביצועים</w:t>
+      </w:r>
+    </w:p>
+    <w:p>
+      <w:pPr>
+        <w:pStyle w:val="ListParagraph"/>
         <w:numPr>
           <w:ilvl w:val="0"/>
           <w:numId w:val="3"/>
         </w:numPr>
         <w:bidi/>
-      </w:pPr>
-      <w:r>
-        <w:rPr>
-          <w:rFonts w:hint="cs"/>
-          <w:rtl/>
-        </w:rPr>
-        <w:t>האפליקצי</w:t>
-      </w:r>
-      <w:r>
-        <w:rPr>
-          <w:rFonts w:hint="eastAsia"/>
-          <w:rtl/>
-        </w:rPr>
-        <w:t>ה</w:t>
-      </w:r>
-      <w:r>
-        <w:rPr>
-          <w:rFonts w:hint="cs"/>
-          <w:rtl/>
-        </w:rPr>
-        <w:t xml:space="preserve"> צריכה להיות יעילה ומהירה </w:t>
-      </w:r>
-      <w:r>
-        <w:rPr>
-          <w:rtl/>
-        </w:rPr>
-        <w:t>–</w:t>
-      </w:r>
-      <w:r>
-        <w:rPr>
-          <w:rFonts w:hint="cs"/>
-          <w:rtl/>
-        </w:rPr>
-        <w:t xml:space="preserve"> </w:t>
-      </w:r>
-      <w:r>
-        <w:rPr>
-          <w:rFonts w:hint="cs"/>
-          <w:rtl/>
-        </w:rPr>
-        <w:t>חיפוש מוצרים באפליקציה</w:t>
-      </w:r>
-      <w:r>
-        <w:rPr>
-          <w:rFonts w:hint="cs"/>
-          <w:rtl/>
-        </w:rPr>
-        <w:t xml:space="preserve"> לא יעלה </w:t>
-      </w:r>
-      <w:r>
-        <w:rPr>
-          <w:rFonts w:hint="cs"/>
-          <w:rtl/>
-        </w:rPr>
-        <w:t>על שניה</w:t>
+        <w:spacing w:line="360" w:lineRule="auto"/>
+      </w:pPr>
+      <w:r>
+        <w:rPr>
+          <w:rFonts w:hint="cs"/>
+          <w:rtl/>
+        </w:rPr>
+        <w:t>חיפוש מוצרים במערכת לא יעלה על 2 שניות</w:t>
       </w:r>
       <w:r>
         <w:rPr>
@@ -1832,205 +2468,440 @@
     </w:p>
     <w:p>
       <w:pPr>
-        <w:pStyle w:val="a9"/>
+        <w:pStyle w:val="ListParagraph"/>
         <w:numPr>
           <w:ilvl w:val="0"/>
           <w:numId w:val="3"/>
         </w:numPr>
         <w:bidi/>
-      </w:pPr>
-      <w:r>
-        <w:rPr>
-          <w:rFonts w:hint="cs"/>
-          <w:rtl/>
-        </w:rPr>
-        <w:t xml:space="preserve">במידה ונופל שרת </w:t>
-      </w:r>
-      <w:r>
-        <w:rPr>
-          <w:rFonts w:hint="cs"/>
-          <w:rtl/>
-        </w:rPr>
-        <w:t>הנתונים</w:t>
-      </w:r>
-      <w:r>
-        <w:rPr>
-          <w:rFonts w:hint="cs"/>
-          <w:rtl/>
-        </w:rPr>
-        <w:t>, זמן ההתאוששות יעמוד על כחצי שעה</w:t>
-      </w:r>
-      <w:r>
-        <w:t>.</w:t>
-      </w:r>
-    </w:p>
-    <w:p>
-      <w:pPr>
-        <w:pStyle w:val="a9"/>
+        <w:spacing w:line="360" w:lineRule="auto"/>
+      </w:pPr>
+      <w:r>
+        <w:rPr>
+          <w:rFonts w:hint="cs"/>
+          <w:rtl/>
+        </w:rPr>
+        <w:t xml:space="preserve">הפקת דו"ח לחנות לא תעלה על </w:t>
+      </w:r>
+      <w:r>
+        <w:rPr>
+          <w:rFonts w:hint="cs"/>
+          <w:rtl/>
+        </w:rPr>
+        <w:t>5</w:t>
+      </w:r>
+      <w:r>
+        <w:rPr>
+          <w:rFonts w:hint="cs"/>
+          <w:rtl/>
+        </w:rPr>
+        <w:t xml:space="preserve"> שניות.</w:t>
+      </w:r>
+    </w:p>
+    <w:p>
+      <w:pPr>
+        <w:pStyle w:val="ListParagraph"/>
         <w:numPr>
           <w:ilvl w:val="0"/>
           <w:numId w:val="3"/>
         </w:numPr>
         <w:bidi/>
-      </w:pPr>
-      <w:r>
-        <w:rPr>
-          <w:rFonts w:hint="cs"/>
-          <w:rtl/>
-        </w:rPr>
-        <w:t xml:space="preserve">לימוד השימוש באפליקציה יהיה אינטואיטיבי ולא יעלה על </w:t>
-      </w:r>
-      <w:r>
-        <w:rPr>
-          <w:rFonts w:hint="cs"/>
-          <w:rtl/>
-        </w:rPr>
-        <w:t>כעשר</w:t>
-      </w:r>
-      <w:r>
-        <w:rPr>
-          <w:rFonts w:hint="cs"/>
-          <w:rtl/>
-        </w:rPr>
-        <w:t xml:space="preserve"> דקות.</w:t>
-      </w:r>
-    </w:p>
-    <w:p>
-      <w:pPr>
-        <w:pStyle w:val="a9"/>
+        <w:spacing w:line="360" w:lineRule="auto"/>
+      </w:pPr>
+      <w:r>
+        <w:rPr>
+          <w:rFonts w:hint="cs"/>
+          <w:rtl/>
+        </w:rPr>
+        <w:t>עליית המערכת תיקח עד כחצי דקה, אלא אם בסיס הנתונים אינו זמין.</w:t>
+      </w:r>
+    </w:p>
+    <w:p>
+      <w:pPr>
+        <w:pStyle w:val="Heading2"/>
+        <w:bidi/>
+        <w:spacing w:line="360" w:lineRule="auto"/>
+        <w:rPr>
+          <w:rtl/>
+        </w:rPr>
+      </w:pPr>
+      <w:r>
+        <w:rPr>
+          <w:rFonts w:hint="cs"/>
+          <w:rtl/>
+        </w:rPr>
+        <w:t>מאפייני איכות</w:t>
+      </w:r>
+    </w:p>
+    <w:p>
+      <w:pPr>
+        <w:pStyle w:val="ListParagraph"/>
         <w:numPr>
           <w:ilvl w:val="0"/>
           <w:numId w:val="3"/>
         </w:numPr>
         <w:bidi/>
-      </w:pPr>
-      <w:r>
-        <w:rPr>
-          <w:rFonts w:hint="cs"/>
-          <w:rtl/>
-        </w:rPr>
-        <w:t xml:space="preserve">האפליקציה תכתב בשפת </w:t>
-      </w:r>
-      <w:r>
-        <w:t>Java</w:t>
-      </w:r>
-      <w:r>
-        <w:rPr>
-          <w:rFonts w:hint="cs"/>
-          <w:rtl/>
-        </w:rPr>
-        <w:t>. ה</w:t>
-      </w:r>
-      <w:r>
-        <w:rPr>
-          <w:rFonts w:hint="cs"/>
-        </w:rPr>
-        <w:t>UI</w:t>
-      </w:r>
-      <w:r>
-        <w:rPr>
-          <w:rFonts w:hint="cs"/>
-          <w:rtl/>
-        </w:rPr>
-        <w:t xml:space="preserve"> ייכת</w:t>
-      </w:r>
-      <w:r>
-        <w:rPr>
-          <w:rFonts w:hint="eastAsia"/>
-          <w:rtl/>
-        </w:rPr>
-        <w:t>ב</w:t>
-      </w:r>
-      <w:r>
-        <w:rPr>
-          <w:rFonts w:hint="cs"/>
-          <w:rtl/>
-        </w:rPr>
-        <w:t xml:space="preserve"> ב </w:t>
-      </w:r>
-      <w:r>
-        <w:rPr>
-          <w:rFonts w:hint="cs"/>
-        </w:rPr>
-        <w:t>J</w:t>
-      </w:r>
-      <w:r>
-        <w:t>ava Swing</w:t>
-      </w:r>
-      <w:r>
-        <w:rPr>
-          <w:rFonts w:hint="cs"/>
-          <w:rtl/>
-        </w:rPr>
-        <w:t>.</w:t>
-      </w:r>
-    </w:p>
-    <w:p>
-      <w:pPr>
-        <w:pStyle w:val="a9"/>
+        <w:spacing w:line="360" w:lineRule="auto"/>
+      </w:pPr>
+      <w:r>
+        <w:rPr>
+          <w:rFonts w:hint="cs"/>
+          <w:b/>
+          <w:bCs/>
+          <w:i/>
+          <w:iCs/>
+          <w:rtl/>
+        </w:rPr>
+        <w:t>אמינות</w:t>
+      </w:r>
+      <w:r>
+        <w:rPr>
+          <w:rFonts w:hint="cs"/>
+          <w:rtl/>
+        </w:rPr>
+        <w:t>: תפעול שוטף במערכת ללא תקלות. במידה שחלה תקלה בעת ביצוע הזמנה, יש לבטל ההזמנה ולהחזיר המצב לקדמותו.</w:t>
+      </w:r>
+      <w:r>
+        <w:rPr>
+          <w:rFonts w:hint="cs"/>
+          <w:rtl/>
+        </w:rPr>
+        <w:t xml:space="preserve"> </w:t>
+      </w:r>
+      <w:r>
+        <w:rPr>
+          <w:rFonts w:hint="cs"/>
+          <w:rtl/>
+        </w:rPr>
+        <w:t>אחוז תפעול שוטף ללא תקלות: 97%</w:t>
+      </w:r>
+    </w:p>
+    <w:p>
+      <w:pPr>
+        <w:pStyle w:val="ListParagraph"/>
         <w:numPr>
           <w:ilvl w:val="0"/>
           <w:numId w:val="3"/>
         </w:numPr>
         <w:bidi/>
-      </w:pPr>
-      <w:r>
-        <w:rPr>
-          <w:rFonts w:hint="cs"/>
-          <w:rtl/>
-        </w:rPr>
-        <w:t>הואיל וצוות הפיתוח עסק ב</w:t>
-      </w:r>
-      <w:r>
-        <w:t>MySQL</w:t>
-      </w:r>
-      <w:r>
-        <w:rPr>
-          <w:rFonts w:hint="cs"/>
-          <w:rtl/>
-        </w:rPr>
-        <w:t>, זה יהיה בסיס הנתונים של המערכת.</w:t>
-      </w:r>
-    </w:p>
-    <w:p>
-      <w:pPr>
-        <w:pStyle w:val="a9"/>
+        <w:spacing w:line="360" w:lineRule="auto"/>
+      </w:pPr>
+      <w:r>
+        <w:rPr>
+          <w:rFonts w:hint="cs"/>
+          <w:b/>
+          <w:bCs/>
+          <w:i/>
+          <w:iCs/>
+          <w:rtl/>
+        </w:rPr>
+        <w:t>זמינות</w:t>
+      </w:r>
+      <w:r>
+        <w:rPr>
+          <w:rFonts w:hint="cs"/>
+          <w:rtl/>
+        </w:rPr>
+        <w:t xml:space="preserve">: </w:t>
+      </w:r>
+      <w:r>
+        <w:rPr>
+          <w:rFonts w:hint="cs"/>
+          <w:rtl/>
+        </w:rPr>
+        <w:t>במידה שנופל בסיס הנתונים, זמן ההתאוששות יעמוד על כחצי שעה</w:t>
+      </w:r>
+      <w:r>
+        <w:t>.</w:t>
+      </w:r>
+    </w:p>
+    <w:p>
+      <w:pPr>
+        <w:pStyle w:val="ListParagraph"/>
         <w:numPr>
           <w:ilvl w:val="0"/>
           <w:numId w:val="3"/>
         </w:numPr>
         <w:bidi/>
-      </w:pPr>
-      <w:r>
-        <w:rPr>
-          <w:rFonts w:hint="cs"/>
-          <w:rtl/>
-        </w:rPr>
-        <w:t>פרטיו האישיים של המשתמש יהיו מוצפנים.</w:t>
-      </w:r>
-    </w:p>
-    <w:p>
-      <w:pPr>
-        <w:pStyle w:val="a9"/>
+        <w:spacing w:line="360" w:lineRule="auto"/>
+      </w:pPr>
+      <w:r>
+        <w:rPr>
+          <w:rFonts w:hint="cs"/>
+          <w:b/>
+          <w:bCs/>
+          <w:i/>
+          <w:iCs/>
+          <w:rtl/>
+        </w:rPr>
+        <w:t>שימושיות</w:t>
+      </w:r>
+      <w:r>
+        <w:rPr>
+          <w:rFonts w:hint="cs"/>
+          <w:rtl/>
+        </w:rPr>
+        <w:t xml:space="preserve">: </w:t>
+      </w:r>
+      <w:r>
+        <w:rPr>
+          <w:rFonts w:hint="cs"/>
+          <w:rtl/>
+        </w:rPr>
+        <w:t xml:space="preserve">לימוד השימוש באפליקציה יהיה אינטואיטיבי ולא יעלה על </w:t>
+      </w:r>
+      <w:r>
+        <w:rPr>
+          <w:rFonts w:hint="cs"/>
+          <w:rtl/>
+        </w:rPr>
+        <w:t>כעשר</w:t>
+      </w:r>
+      <w:r>
+        <w:rPr>
+          <w:rFonts w:hint="cs"/>
+          <w:rtl/>
+        </w:rPr>
+        <w:t xml:space="preserve"> דקות.</w:t>
+      </w:r>
+    </w:p>
+    <w:p>
+      <w:pPr>
+        <w:pStyle w:val="ListParagraph"/>
         <w:numPr>
           <w:ilvl w:val="0"/>
           <w:numId w:val="3"/>
         </w:numPr>
         <w:bidi/>
-      </w:pPr>
-      <w:r>
-        <w:rPr>
-          <w:rFonts w:hint="cs"/>
-          <w:rtl/>
-        </w:rPr>
-        <w:t>פרטי האשראי</w:t>
-      </w:r>
-      <w:r>
-        <w:rPr>
-          <w:rFonts w:hint="cs"/>
-          <w:rtl/>
-        </w:rPr>
-        <w:t xml:space="preserve"> לא ישמרו במערכת</w:t>
+        <w:spacing w:line="360" w:lineRule="auto"/>
+      </w:pPr>
+      <w:r>
+        <w:rPr>
+          <w:rFonts w:hint="cs"/>
+          <w:b/>
+          <w:bCs/>
+          <w:i/>
+          <w:iCs/>
+          <w:rtl/>
+        </w:rPr>
+        <w:t>בטחון</w:t>
+      </w:r>
+      <w:r>
+        <w:rPr>
+          <w:rFonts w:hint="cs"/>
+          <w:b/>
+          <w:bCs/>
+          <w:rtl/>
+        </w:rPr>
+        <w:t>:</w:t>
+      </w:r>
+      <w:r>
+        <w:rPr>
+          <w:rFonts w:hint="cs"/>
+          <w:rtl/>
+        </w:rPr>
+        <w:t xml:space="preserve"> פרטיו האישיים של המשתמש יהיו מוצפנים, ובכלל זאת פרטי אשראי במידה שנתבקשנו לשמור.</w:t>
+      </w:r>
+    </w:p>
+    <w:p>
+      <w:pPr>
+        <w:pStyle w:val="ListParagraph"/>
+        <w:numPr>
+          <w:ilvl w:val="0"/>
+          <w:numId w:val="3"/>
+        </w:numPr>
+        <w:bidi/>
+        <w:spacing w:line="360" w:lineRule="auto"/>
+      </w:pPr>
+      <w:r>
+        <w:rPr>
+          <w:rFonts w:hint="cs"/>
+          <w:b/>
+          <w:bCs/>
+          <w:i/>
+          <w:iCs/>
+          <w:rtl/>
+        </w:rPr>
+        <w:t>תקנים ורגולציות</w:t>
+      </w:r>
+      <w:r>
+        <w:rPr>
+          <w:rFonts w:hint="cs"/>
+          <w:rtl/>
+        </w:rPr>
+        <w:t>: פרטי האשראי לא ישמרו במערכת, אלא אם הלקוח ביקש זאת באמצעות סימון האפשרות.</w:t>
+      </w:r>
+    </w:p>
+    <w:p>
+      <w:pPr>
+        <w:pStyle w:val="ListParagraph"/>
+        <w:numPr>
+          <w:ilvl w:val="0"/>
+          <w:numId w:val="3"/>
+        </w:numPr>
+        <w:bidi/>
+        <w:spacing w:line="360" w:lineRule="auto"/>
+      </w:pPr>
+      <w:r>
+        <w:rPr>
+          <w:rFonts w:hint="cs"/>
+          <w:b/>
+          <w:bCs/>
+          <w:i/>
+          <w:iCs/>
+          <w:rtl/>
+        </w:rPr>
+        <w:t>תקנים ורגולציות</w:t>
+      </w:r>
+      <w:r>
+        <w:rPr>
+          <w:rFonts w:hint="cs"/>
+          <w:rtl/>
+        </w:rPr>
+        <w:t>: תוצר המערכת (</w:t>
+      </w:r>
+      <w:r>
+        <w:t>jar</w:t>
+      </w:r>
+      <w:r>
+        <w:rPr>
+          <w:rFonts w:hint="cs"/>
+          <w:rtl/>
+        </w:rPr>
+        <w:t>-ים, קבצי קונפיגורציה וכו') יסרק על ידי סורקי תוכנות זדוניות על מנת שלא ייווצ</w:t>
+      </w:r>
+      <w:r>
+        <w:rPr>
+          <w:rFonts w:hint="eastAsia"/>
+          <w:rtl/>
+        </w:rPr>
+        <w:t>ר</w:t>
+      </w:r>
+      <w:r>
+        <w:rPr>
+          <w:rFonts w:hint="cs"/>
+          <w:rtl/>
+        </w:rPr>
+        <w:t xml:space="preserve"> מצב שתוצר סופי המגיע ללקוח ייאר</w:t>
+      </w:r>
+      <w:r>
+        <w:rPr>
+          <w:rFonts w:hint="eastAsia"/>
+          <w:rtl/>
+        </w:rPr>
+        <w:t>ז</w:t>
+      </w:r>
+      <w:r>
+        <w:rPr>
+          <w:rFonts w:hint="cs"/>
+          <w:rtl/>
+        </w:rPr>
+        <w:t xml:space="preserve"> עם וירוסים.</w:t>
+      </w:r>
+    </w:p>
+    <w:p>
+      <w:pPr>
+        <w:pStyle w:val="ListParagraph"/>
+        <w:numPr>
+          <w:ilvl w:val="0"/>
+          <w:numId w:val="3"/>
+        </w:numPr>
+        <w:bidi/>
+        <w:spacing w:line="360" w:lineRule="auto"/>
+      </w:pPr>
+      <w:r>
+        <w:rPr>
+          <w:rFonts w:hint="cs"/>
+          <w:b/>
+          <w:bCs/>
+          <w:i/>
+          <w:iCs/>
+          <w:rtl/>
+        </w:rPr>
+        <w:t>תקנים ורגולציות</w:t>
+      </w:r>
+      <w:r>
+        <w:rPr>
+          <w:rFonts w:hint="cs"/>
+          <w:rtl/>
+        </w:rPr>
+        <w:t>: תוצר המערכת יחתם על ידי גורם רשמי על מנת שיהיה מזוהה באופן רשמי על גבי מערכת ההפעלה בה הוא רץ.</w:t>
+      </w:r>
+    </w:p>
+    <w:p>
+      <w:pPr>
+        <w:pStyle w:val="Heading2"/>
+        <w:bidi/>
+      </w:pPr>
+      <w:r>
+        <w:rPr>
+          <w:rFonts w:hint="cs"/>
+          <w:rtl/>
+        </w:rPr>
+        <w:t>אילוצים</w:t>
+      </w:r>
+    </w:p>
+    <w:p>
+      <w:pPr>
+        <w:pStyle w:val="ListParagraph"/>
+        <w:numPr>
+          <w:ilvl w:val="0"/>
+          <w:numId w:val="3"/>
+        </w:numPr>
+        <w:bidi/>
+        <w:spacing w:line="360" w:lineRule="auto"/>
+      </w:pPr>
+      <w:r>
+        <w:rPr>
+          <w:rFonts w:hint="cs"/>
+          <w:b/>
+          <w:bCs/>
+          <w:i/>
+          <w:iCs/>
+          <w:rtl/>
+        </w:rPr>
+        <w:t>אילוץ מימוש</w:t>
+      </w:r>
+      <w:r>
+        <w:rPr>
+          <w:rFonts w:hint="cs"/>
+          <w:rtl/>
+        </w:rPr>
+        <w:t xml:space="preserve">: </w:t>
+      </w:r>
+      <w:r>
+        <w:rPr>
+          <w:rFonts w:hint="cs"/>
+          <w:rtl/>
+        </w:rPr>
+        <w:t>ה</w:t>
+      </w:r>
+      <w:r>
+        <w:rPr>
+          <w:rFonts w:hint="cs"/>
+          <w:rtl/>
+        </w:rPr>
+        <w:t>מערכת</w:t>
+      </w:r>
+      <w:r>
+        <w:rPr>
+          <w:rFonts w:hint="cs"/>
+          <w:rtl/>
+        </w:rPr>
+        <w:t xml:space="preserve"> תכתב בשפת </w:t>
+      </w:r>
+      <w:r>
+        <w:t>Java</w:t>
+      </w:r>
+      <w:r>
+        <w:rPr>
+          <w:rFonts w:hint="cs"/>
+          <w:rtl/>
+        </w:rPr>
+        <w:t>, וממשק המשתמש ב-</w:t>
+      </w:r>
+      <w:r>
+        <w:t>Swing</w:t>
       </w:r>
       <w:r>
         <w:rPr>
@@ -2039,14 +2910,285 @@
         </w:rPr>
         <w:t>.</w:t>
       </w:r>
-    </w:p>
-    <w:p>
-      <w:pPr>
-        <w:bidi/>
-      </w:pPr>
+      <w:r>
+        <w:rPr>
+          <w:rFonts w:hint="cs"/>
+          <w:rtl/>
+        </w:rPr>
+        <w:t xml:space="preserve"> בהתאם לתחום העיסוק של צוות הפיתוח ודרישת בעלי העניין: צוות הקורס.</w:t>
+      </w:r>
+    </w:p>
+    <w:p>
+      <w:pPr>
+        <w:pStyle w:val="ListParagraph"/>
+        <w:numPr>
+          <w:ilvl w:val="0"/>
+          <w:numId w:val="3"/>
+        </w:numPr>
+        <w:bidi/>
+        <w:spacing w:line="360" w:lineRule="auto"/>
+      </w:pPr>
+      <w:r>
+        <w:rPr>
+          <w:rFonts w:hint="cs"/>
+          <w:b/>
+          <w:bCs/>
+          <w:i/>
+          <w:iCs/>
+          <w:rtl/>
+        </w:rPr>
+        <w:t>אילוץ מימוש</w:t>
+      </w:r>
+      <w:r>
+        <w:rPr>
+          <w:rFonts w:hint="cs"/>
+          <w:rtl/>
+        </w:rPr>
+        <w:t xml:space="preserve">: </w:t>
+      </w:r>
+      <w:r>
+        <w:rPr>
+          <w:rFonts w:hint="cs"/>
+          <w:rtl/>
+        </w:rPr>
+        <w:t>הואיל וצוות הפיתוח ע</w:t>
+      </w:r>
+      <w:r>
+        <w:rPr>
+          <w:rFonts w:hint="cs"/>
+          <w:rtl/>
+        </w:rPr>
+        <w:t>ו</w:t>
+      </w:r>
+      <w:r>
+        <w:rPr>
+          <w:rFonts w:hint="cs"/>
+          <w:rtl/>
+        </w:rPr>
+        <w:t>סק ב</w:t>
+      </w:r>
+      <w:r>
+        <w:t>MySQL</w:t>
+      </w:r>
+      <w:r>
+        <w:rPr>
+          <w:rFonts w:hint="cs"/>
+          <w:rtl/>
+        </w:rPr>
+        <w:t>, זה יהיה בסיס הנתונים של המערכת.</w:t>
+      </w:r>
+    </w:p>
+    <w:p>
+      <w:pPr>
+        <w:pStyle w:val="ListParagraph"/>
+        <w:numPr>
+          <w:ilvl w:val="0"/>
+          <w:numId w:val="3"/>
+        </w:numPr>
+        <w:bidi/>
+        <w:spacing w:line="360" w:lineRule="auto"/>
+      </w:pPr>
+      <w:r>
+        <w:rPr>
+          <w:rFonts w:hint="cs"/>
+          <w:b/>
+          <w:bCs/>
+          <w:i/>
+          <w:iCs/>
+          <w:rtl/>
+        </w:rPr>
+        <w:t>אילוץ ניהולי</w:t>
+      </w:r>
+      <w:r>
+        <w:rPr>
+          <w:rFonts w:hint="cs"/>
+          <w:rtl/>
+        </w:rPr>
+        <w:t xml:space="preserve">: </w:t>
+      </w:r>
+      <w:r>
+        <w:rPr>
+          <w:rFonts w:hint="cs"/>
+          <w:rtl/>
+        </w:rPr>
+        <w:t xml:space="preserve">ניהול הדרישות יתבצע באמצעות מערכת המשימות של </w:t>
+      </w:r>
+      <w:r>
+        <w:t>GitHub</w:t>
+      </w:r>
+      <w:r>
+        <w:rPr>
+          <w:rFonts w:hint="cs"/>
+          <w:rtl/>
+        </w:rPr>
+        <w:t>, על מנת לרכז כל הדרישות, הערכת זמנים וסטטוס של כל דרישה, במקום אחד מרוכז.</w:t>
+      </w:r>
+    </w:p>
+    <w:p>
+      <w:pPr>
+        <w:pStyle w:val="ListParagraph"/>
+        <w:numPr>
+          <w:ilvl w:val="0"/>
+          <w:numId w:val="3"/>
+        </w:numPr>
+        <w:bidi/>
+        <w:spacing w:line="360" w:lineRule="auto"/>
+      </w:pPr>
+      <w:r>
+        <w:rPr>
+          <w:rFonts w:hint="cs"/>
+          <w:b/>
+          <w:bCs/>
+          <w:i/>
+          <w:iCs/>
+          <w:rtl/>
+        </w:rPr>
+        <w:t>אילוץ חומרה</w:t>
+      </w:r>
+      <w:r>
+        <w:rPr>
+          <w:rFonts w:hint="cs"/>
+          <w:rtl/>
+        </w:rPr>
+        <w:t>:</w:t>
+      </w:r>
+      <w:r>
+        <w:rPr>
+          <w:rFonts w:hint="cs"/>
+          <w:rtl/>
+        </w:rPr>
+        <w:t xml:space="preserve"> </w:t>
+      </w:r>
+      <w:r>
+        <w:rPr>
+          <w:rFonts w:hint="cs"/>
+          <w:rtl/>
+        </w:rPr>
+        <w:t xml:space="preserve">המחשב עליו תרוץ המערכת צריך להקצות </w:t>
+      </w:r>
+      <w:r>
+        <w:t>1</w:t>
+      </w:r>
+      <w:r>
+        <w:t>-4</w:t>
+      </w:r>
+      <w:r>
+        <w:t>GB</w:t>
+      </w:r>
+      <w:r>
+        <w:rPr>
+          <w:rFonts w:hint="cs"/>
+          <w:rtl/>
+        </w:rPr>
+        <w:t xml:space="preserve"> של זיכרון וירטואלי</w:t>
+      </w:r>
+      <w:r>
+        <w:rPr>
+          <w:rFonts w:hint="cs"/>
+          <w:rtl/>
+        </w:rPr>
+        <w:t>, כתלות בגודל הארגון</w:t>
+      </w:r>
+      <w:r>
+        <w:rPr>
+          <w:rFonts w:hint="cs"/>
+          <w:rtl/>
+        </w:rPr>
+        <w:t xml:space="preserve">, </w:t>
+      </w:r>
+      <w:r>
+        <w:rPr>
+          <w:rFonts w:hint="cs"/>
+          <w:rtl/>
+        </w:rPr>
+        <w:t>ו</w:t>
+      </w:r>
+      <w:r>
+        <w:rPr>
+          <w:rFonts w:hint="cs"/>
+          <w:rtl/>
+        </w:rPr>
+        <w:t>זאת לצורך אחסון מידע החנות (מוצרים, תמונות וכד') בזיכרון על מנת לאפשר חיפוש, מיון, סינון והפקת דוחות במהירות המצופה.</w:t>
+      </w:r>
+    </w:p>
+    <w:p>
+      <w:pPr>
+        <w:pStyle w:val="ListParagraph"/>
+        <w:numPr>
+          <w:ilvl w:val="0"/>
+          <w:numId w:val="3"/>
+        </w:numPr>
+        <w:bidi/>
+        <w:spacing w:line="360" w:lineRule="auto"/>
+      </w:pPr>
+      <w:r>
+        <w:rPr>
+          <w:rFonts w:hint="cs"/>
+          <w:b/>
+          <w:bCs/>
+          <w:i/>
+          <w:iCs/>
+          <w:rtl/>
+        </w:rPr>
+        <w:t>אילוצי תקציב</w:t>
+      </w:r>
+      <w:r>
+        <w:rPr>
+          <w:rFonts w:hint="cs"/>
+          <w:rtl/>
+        </w:rPr>
+        <w:t>:</w:t>
+      </w:r>
+      <w:r>
+        <w:rPr>
+          <w:rFonts w:hint="cs"/>
+          <w:rtl/>
+        </w:rPr>
+        <w:t xml:space="preserve"> תקציב המערכת יוגבל ל3 מפתחים בלבד אשר יהיו אחראים על אפיון ופיתוח המערכת.</w:t>
+      </w:r>
+    </w:p>
+    <w:p>
+      <w:pPr>
+        <w:pStyle w:val="ListParagraph"/>
+        <w:numPr>
+          <w:ilvl w:val="0"/>
+          <w:numId w:val="3"/>
+        </w:numPr>
+        <w:bidi/>
+        <w:spacing w:line="360" w:lineRule="auto"/>
+      </w:pPr>
+      <w:r>
+        <w:rPr>
+          <w:rFonts w:hint="cs"/>
+          <w:b/>
+          <w:bCs/>
+          <w:i/>
+          <w:iCs/>
+          <w:rtl/>
+        </w:rPr>
+        <w:t>אילוצי לו</w:t>
+      </w:r>
+      <w:r>
+        <w:rPr>
+          <w:rFonts w:hint="cs"/>
+          <w:b/>
+          <w:bCs/>
+          <w:i/>
+          <w:iCs/>
+          <w:rtl/>
+        </w:rPr>
+        <w:t>"ז</w:t>
+      </w:r>
+      <w:r>
+        <w:rPr>
+          <w:rFonts w:hint="cs"/>
+          <w:rtl/>
+        </w:rPr>
+        <w:t>: תכנון ופיתוח המערכת ייצמד ללוח הזמנים המוגדר על ידי צוות הקורס, ולא יאוחר ממועד הגשת הפרויקט בתאריך _________.</w:t>
+      </w:r>
     </w:p>
     <w:sectPr>
-      <w:footerReference w:type="default" r:id="rId7"/>
+      <w:footerReference w:type="default" r:id="rId9"/>
       <w:pgSz w:w="12240" w:h="15840"/>
       <w:pgMar w:top="1440" w:right="1440" w:bottom="1440" w:left="1440" w:header="720" w:footer="720" w:gutter="0"/>
       <w:cols w:space="720"/>
@@ -2057,7 +3199,7 @@
 </file>
 
 <file path=word/endnotes.xml><?xml version="1.0" encoding="utf-8"?>
-<w:endnotes xmlns:wpc="http://schemas.microsoft.com/office/word/2010/wordprocessingCanvas" xmlns:cx="http://schemas.microsoft.com/office/drawing/2014/chartex" xmlns:mc="http://schemas.openxmlformats.org/markup-compatibility/2006" xmlns:o="urn:schemas-microsoft-com:office:office" xmlns:r="http://schemas.openxmlformats.org/officeDocument/2006/relationships" xmlns:m="http://schemas.openxmlformats.org/officeDocument/2006/math" xmlns:v="urn:schemas-microsoft-com:vml" xmlns:wp14="http://schemas.microsoft.com/office/word/2010/wordprocessingDrawing" xmlns:wp="http://schemas.openxmlformats.org/drawingml/2006/wordprocessingDrawing" xmlns:w10="urn:schemas-microsoft-com:office:word" xmlns:w="http://schemas.openxmlformats.org/wordprocessingml/2006/main" xmlns:w14="http://schemas.microsoft.com/office/word/2010/wordml" xmlns:w15="http://schemas.microsoft.com/office/word/2012/wordml" xmlns:w16se="http://schemas.microsoft.com/office/word/2015/wordml/symex" xmlns:wpg="http://schemas.microsoft.com/office/word/2010/wordprocessingGroup" xmlns:wpi="http://schemas.microsoft.com/office/word/2010/wordprocessingInk" xmlns:wne="http://schemas.microsoft.com/office/word/2006/wordml" xmlns:wps="http://schemas.microsoft.com/office/word/2010/wordprocessingShape" mc:Ignorable="w14 w15 w16se wp14">
+<w:endnotes xmlns:wpc="http://schemas.microsoft.com/office/word/2010/wordprocessingCanvas" xmlns:cx="http://schemas.microsoft.com/office/drawing/2014/chartex" xmlns:cx1="http://schemas.microsoft.com/office/drawing/2015/9/8/chartex" xmlns:cx2="http://schemas.microsoft.com/office/drawing/2015/10/21/chartex" xmlns:cx3="http://schemas.microsoft.com/office/drawing/2016/5/9/chartex" xmlns:cx4="http://schemas.microsoft.com/office/drawing/2016/5/10/chartex" xmlns:cx5="http://schemas.microsoft.com/office/drawing/2016/5/11/chartex" xmlns:cx6="http://schemas.microsoft.com/office/drawing/2016/5/12/chartex" xmlns:cx7="http://schemas.microsoft.com/office/drawing/2016/5/13/chartex" xmlns:cx8="http://schemas.microsoft.com/office/drawing/2016/5/14/chartex" xmlns:mc="http://schemas.openxmlformats.org/markup-compatibility/2006" xmlns:aink="http://schemas.microsoft.com/office/drawing/2016/ink" xmlns:am3d="http://schemas.microsoft.com/office/drawing/2017/model3d" xmlns:o="urn:schemas-microsoft-com:office:office" xmlns:r="http://schemas.openxmlformats.org/officeDocument/2006/relationships" xmlns:m="http://schemas.openxmlformats.org/officeDocument/2006/math" xmlns:v="urn:schemas-microsoft-com:vml" xmlns:wp14="http://schemas.microsoft.com/office/word/2010/wordprocessingDrawing" xmlns:wp="http://schemas.openxmlformats.org/drawingml/2006/wordprocessingDrawing" xmlns:w10="urn:schemas-microsoft-com:office:word" xmlns:w="http://schemas.openxmlformats.org/wordprocessingml/2006/main" xmlns:w14="http://schemas.microsoft.com/office/word/2010/wordml" xmlns:w15="http://schemas.microsoft.com/office/word/2012/wordml" xmlns:w16cid="http://schemas.microsoft.com/office/word/2016/wordml/cid" xmlns:w16se="http://schemas.microsoft.com/office/word/2015/wordml/symex" xmlns:wpg="http://schemas.microsoft.com/office/word/2010/wordprocessingGroup" xmlns:wpi="http://schemas.microsoft.com/office/word/2010/wordprocessingInk" xmlns:wne="http://schemas.microsoft.com/office/word/2006/wordml" xmlns:wps="http://schemas.microsoft.com/office/word/2010/wordprocessingShape" mc:Ignorable="w14 w15 w16se w16cid wp14">
   <w:endnote w:type="separator" w:id="-1">
     <w:p>
       <w:pPr>
@@ -2082,17 +3224,17 @@
 </file>
 
 <file path=word/footer1.xml><?xml version="1.0" encoding="utf-8"?>
-<w:ftr xmlns:wpc="http://schemas.microsoft.com/office/word/2010/wordprocessingCanvas" xmlns:cx="http://schemas.microsoft.com/office/drawing/2014/chartex" xmlns:mc="http://schemas.openxmlformats.org/markup-compatibility/2006" xmlns:o="urn:schemas-microsoft-com:office:office" xmlns:r="http://schemas.openxmlformats.org/officeDocument/2006/relationships" xmlns:m="http://schemas.openxmlformats.org/officeDocument/2006/math" xmlns:v="urn:schemas-microsoft-com:vml" xmlns:wp14="http://schemas.microsoft.com/office/word/2010/wordprocessingDrawing" xmlns:wp="http://schemas.openxmlformats.org/drawingml/2006/wordprocessingDrawing" xmlns:w10="urn:schemas-microsoft-com:office:word" xmlns:w="http://schemas.openxmlformats.org/wordprocessingml/2006/main" xmlns:w14="http://schemas.microsoft.com/office/word/2010/wordml" xmlns:w15="http://schemas.microsoft.com/office/word/2012/wordml" xmlns:w16se="http://schemas.microsoft.com/office/word/2015/wordml/symex" xmlns:wpg="http://schemas.microsoft.com/office/word/2010/wordprocessingGroup" xmlns:wpi="http://schemas.microsoft.com/office/word/2010/wordprocessingInk" xmlns:wne="http://schemas.microsoft.com/office/word/2006/wordml" xmlns:wps="http://schemas.microsoft.com/office/word/2010/wordprocessingShape" mc:Ignorable="w14 w15 w16se wp14">
+<w:ftr xmlns:wpc="http://schemas.microsoft.com/office/word/2010/wordprocessingCanvas" xmlns:cx="http://schemas.microsoft.com/office/drawing/2014/chartex" xmlns:cx1="http://schemas.microsoft.com/office/drawing/2015/9/8/chartex" xmlns:cx2="http://schemas.microsoft.com/office/drawing/2015/10/21/chartex" xmlns:cx3="http://schemas.microsoft.com/office/drawing/2016/5/9/chartex" xmlns:cx4="http://schemas.microsoft.com/office/drawing/2016/5/10/chartex" xmlns:cx5="http://schemas.microsoft.com/office/drawing/2016/5/11/chartex" xmlns:cx6="http://schemas.microsoft.com/office/drawing/2016/5/12/chartex" xmlns:cx7="http://schemas.microsoft.com/office/drawing/2016/5/13/chartex" xmlns:cx8="http://schemas.microsoft.com/office/drawing/2016/5/14/chartex" xmlns:mc="http://schemas.openxmlformats.org/markup-compatibility/2006" xmlns:aink="http://schemas.microsoft.com/office/drawing/2016/ink" xmlns:am3d="http://schemas.microsoft.com/office/drawing/2017/model3d" xmlns:o="urn:schemas-microsoft-com:office:office" xmlns:r="http://schemas.openxmlformats.org/officeDocument/2006/relationships" xmlns:m="http://schemas.openxmlformats.org/officeDocument/2006/math" xmlns:v="urn:schemas-microsoft-com:vml" xmlns:wp14="http://schemas.microsoft.com/office/word/2010/wordprocessingDrawing" xmlns:wp="http://schemas.openxmlformats.org/drawingml/2006/wordprocessingDrawing" xmlns:w10="urn:schemas-microsoft-com:office:word" xmlns:w="http://schemas.openxmlformats.org/wordprocessingml/2006/main" xmlns:w14="http://schemas.microsoft.com/office/word/2010/wordml" xmlns:w15="http://schemas.microsoft.com/office/word/2012/wordml" xmlns:w16cid="http://schemas.microsoft.com/office/word/2016/wordml/cid" xmlns:w16se="http://schemas.microsoft.com/office/word/2015/wordml/symex" xmlns:wpg="http://schemas.microsoft.com/office/word/2010/wordprocessingGroup" xmlns:wpi="http://schemas.microsoft.com/office/word/2010/wordprocessingInk" xmlns:wne="http://schemas.microsoft.com/office/word/2006/wordml" xmlns:wps="http://schemas.microsoft.com/office/word/2010/wordprocessingShape" mc:Ignorable="w14 w15 w16se w16cid wp14">
   <w:p>
     <w:pPr>
-      <w:pStyle w:val="a5"/>
+      <w:pStyle w:val="Footer"/>
     </w:pPr>
   </w:p>
 </w:ftr>
 </file>
 
 <file path=word/footnotes.xml><?xml version="1.0" encoding="utf-8"?>
-<w:footnotes xmlns:wpc="http://schemas.microsoft.com/office/word/2010/wordprocessingCanvas" xmlns:cx="http://schemas.microsoft.com/office/drawing/2014/chartex" xmlns:mc="http://schemas.openxmlformats.org/markup-compatibility/2006" xmlns:o="urn:schemas-microsoft-com:office:office" xmlns:r="http://schemas.openxmlformats.org/officeDocument/2006/relationships" xmlns:m="http://schemas.openxmlformats.org/officeDocument/2006/math" xmlns:v="urn:schemas-microsoft-com:vml" xmlns:wp14="http://schemas.microsoft.com/office/word/2010/wordprocessingDrawing" xmlns:wp="http://schemas.openxmlformats.org/drawingml/2006/wordprocessingDrawing" xmlns:w10="urn:schemas-microsoft-com:office:word" xmlns:w="http://schemas.openxmlformats.org/wordprocessingml/2006/main" xmlns:w14="http://schemas.microsoft.com/office/word/2010/wordml" xmlns:w15="http://schemas.microsoft.com/office/word/2012/wordml" xmlns:w16se="http://schemas.microsoft.com/office/word/2015/wordml/symex" xmlns:wpg="http://schemas.microsoft.com/office/word/2010/wordprocessingGroup" xmlns:wpi="http://schemas.microsoft.com/office/word/2010/wordprocessingInk" xmlns:wne="http://schemas.microsoft.com/office/word/2006/wordml" xmlns:wps="http://schemas.microsoft.com/office/word/2010/wordprocessingShape" mc:Ignorable="w14 w15 w16se wp14">
+<w:footnotes xmlns:wpc="http://schemas.microsoft.com/office/word/2010/wordprocessingCanvas" xmlns:cx="http://schemas.microsoft.com/office/drawing/2014/chartex" xmlns:cx1="http://schemas.microsoft.com/office/drawing/2015/9/8/chartex" xmlns:cx2="http://schemas.microsoft.com/office/drawing/2015/10/21/chartex" xmlns:cx3="http://schemas.microsoft.com/office/drawing/2016/5/9/chartex" xmlns:cx4="http://schemas.microsoft.com/office/drawing/2016/5/10/chartex" xmlns:cx5="http://schemas.microsoft.com/office/drawing/2016/5/11/chartex" xmlns:cx6="http://schemas.microsoft.com/office/drawing/2016/5/12/chartex" xmlns:cx7="http://schemas.microsoft.com/office/drawing/2016/5/13/chartex" xmlns:cx8="http://schemas.microsoft.com/office/drawing/2016/5/14/chartex" xmlns:mc="http://schemas.openxmlformats.org/markup-compatibility/2006" xmlns:aink="http://schemas.microsoft.com/office/drawing/2016/ink" xmlns:am3d="http://schemas.microsoft.com/office/drawing/2017/model3d" xmlns:o="urn:schemas-microsoft-com:office:office" xmlns:r="http://schemas.openxmlformats.org/officeDocument/2006/relationships" xmlns:m="http://schemas.openxmlformats.org/officeDocument/2006/math" xmlns:v="urn:schemas-microsoft-com:vml" xmlns:wp14="http://schemas.microsoft.com/office/word/2010/wordprocessingDrawing" xmlns:wp="http://schemas.openxmlformats.org/drawingml/2006/wordprocessingDrawing" xmlns:w10="urn:schemas-microsoft-com:office:word" xmlns:w="http://schemas.openxmlformats.org/wordprocessingml/2006/main" xmlns:w14="http://schemas.microsoft.com/office/word/2010/wordml" xmlns:w15="http://schemas.microsoft.com/office/word/2012/wordml" xmlns:w16cid="http://schemas.microsoft.com/office/word/2016/wordml/cid" xmlns:w16se="http://schemas.microsoft.com/office/word/2015/wordml/symex" xmlns:wpg="http://schemas.microsoft.com/office/word/2010/wordprocessingGroup" xmlns:wpi="http://schemas.microsoft.com/office/word/2010/wordprocessingInk" xmlns:wne="http://schemas.microsoft.com/office/word/2006/wordml" xmlns:wps="http://schemas.microsoft.com/office/word/2010/wordprocessingShape" mc:Ignorable="w14 w15 w16se w16cid wp14">
   <w:footnote w:type="separator" w:id="-1">
     <w:p>
       <w:pPr>
@@ -2117,7 +3259,7 @@
 </file>
 
 <file path=word/numbering.xml><?xml version="1.0" encoding="utf-8"?>
-<w:numbering xmlns:wpc="http://schemas.microsoft.com/office/word/2010/wordprocessingCanvas" xmlns:cx="http://schemas.microsoft.com/office/drawing/2014/chartex" xmlns:mc="http://schemas.openxmlformats.org/markup-compatibility/2006" xmlns:o="urn:schemas-microsoft-com:office:office" xmlns:r="http://schemas.openxmlformats.org/officeDocument/2006/relationships" xmlns:m="http://schemas.openxmlformats.org/officeDocument/2006/math" xmlns:v="urn:schemas-microsoft-com:vml" xmlns:wp14="http://schemas.microsoft.com/office/word/2010/wordprocessingDrawing" xmlns:wp="http://schemas.openxmlformats.org/drawingml/2006/wordprocessingDrawing" xmlns:w10="urn:schemas-microsoft-com:office:word" xmlns:w="http://schemas.openxmlformats.org/wordprocessingml/2006/main" xmlns:w14="http://schemas.microsoft.com/office/word/2010/wordml" xmlns:w15="http://schemas.microsoft.com/office/word/2012/wordml" xmlns:w16se="http://schemas.microsoft.com/office/word/2015/wordml/symex" xmlns:wpg="http://schemas.microsoft.com/office/word/2010/wordprocessingGroup" xmlns:wpi="http://schemas.microsoft.com/office/word/2010/wordprocessingInk" xmlns:wne="http://schemas.microsoft.com/office/word/2006/wordml" xmlns:wps="http://schemas.microsoft.com/office/word/2010/wordprocessingShape" mc:Ignorable="w14 w15 w16se wp14">
+<w:numbering xmlns:wpc="http://schemas.microsoft.com/office/word/2010/wordprocessingCanvas" xmlns:cx="http://schemas.microsoft.com/office/drawing/2014/chartex" xmlns:cx1="http://schemas.microsoft.com/office/drawing/2015/9/8/chartex" xmlns:cx2="http://schemas.microsoft.com/office/drawing/2015/10/21/chartex" xmlns:cx3="http://schemas.microsoft.com/office/drawing/2016/5/9/chartex" xmlns:cx4="http://schemas.microsoft.com/office/drawing/2016/5/10/chartex" xmlns:cx5="http://schemas.microsoft.com/office/drawing/2016/5/11/chartex" xmlns:cx6="http://schemas.microsoft.com/office/drawing/2016/5/12/chartex" xmlns:cx7="http://schemas.microsoft.com/office/drawing/2016/5/13/chartex" xmlns:cx8="http://schemas.microsoft.com/office/drawing/2016/5/14/chartex" xmlns:mc="http://schemas.openxmlformats.org/markup-compatibility/2006" xmlns:aink="http://schemas.microsoft.com/office/drawing/2016/ink" xmlns:am3d="http://schemas.microsoft.com/office/drawing/2017/model3d" xmlns:o="urn:schemas-microsoft-com:office:office" xmlns:r="http://schemas.openxmlformats.org/officeDocument/2006/relationships" xmlns:m="http://schemas.openxmlformats.org/officeDocument/2006/math" xmlns:v="urn:schemas-microsoft-com:vml" xmlns:wp14="http://schemas.microsoft.com/office/word/2010/wordprocessingDrawing" xmlns:wp="http://schemas.openxmlformats.org/drawingml/2006/wordprocessingDrawing" xmlns:w10="urn:schemas-microsoft-com:office:word" xmlns:w="http://schemas.openxmlformats.org/wordprocessingml/2006/main" xmlns:w14="http://schemas.microsoft.com/office/word/2010/wordml" xmlns:w15="http://schemas.microsoft.com/office/word/2012/wordml" xmlns:w16cid="http://schemas.microsoft.com/office/word/2016/wordml/cid" xmlns:w16se="http://schemas.microsoft.com/office/word/2015/wordml/symex" xmlns:wpg="http://schemas.microsoft.com/office/word/2010/wordprocessingGroup" xmlns:wpi="http://schemas.microsoft.com/office/word/2010/wordprocessingInk" xmlns:wne="http://schemas.microsoft.com/office/word/2006/wordml" xmlns:wps="http://schemas.microsoft.com/office/word/2010/wordprocessingShape" mc:Ignorable="w14 w15 w16se w16cid wp14">
   <w:abstractNum w:abstractNumId="0" w15:restartNumberingAfterBreak="0">
     <w:nsid w:val="0D1D432D"/>
     <w:multiLevelType w:val="hybridMultilevel"/>
@@ -2207,7 +3349,7 @@
   <w:abstractNum w:abstractNumId="1" w15:restartNumberingAfterBreak="0">
     <w:nsid w:val="11B448C1"/>
     <w:multiLevelType w:val="hybridMultilevel"/>
-    <w:tmpl w:val="70BE85EA"/>
+    <w:tmpl w:val="E8A6C1E6"/>
     <w:lvl w:ilvl="0" w:tplc="04090001">
       <w:start w:val="1"/>
       <w:numFmt w:val="bullet"/>
@@ -2217,7 +3359,7 @@
         <w:ind w:left="720" w:hanging="360"/>
       </w:pPr>
       <w:rPr>
-        <w:rFonts w:ascii="Symbol" w:hAnsi="Symbol" w:hint="default"/>
+        <w:rFonts w:ascii="Symbol" w:hAnsi="Symbol" w:cs="Symbol" w:hint="default"/>
       </w:rPr>
     </w:lvl>
     <w:lvl w:ilvl="1" w:tplc="04090003">
@@ -2626,6 +3768,119 @@
       </w:pPr>
       <w:rPr>
         <w:rFonts w:ascii="Wingdings" w:hAnsi="Wingdings" w:hint="default"/>
+      </w:rPr>
+    </w:lvl>
+  </w:abstractNum>
+  <w:abstractNum w:abstractNumId="5" w15:restartNumberingAfterBreak="0">
+    <w:nsid w:val="54494A89"/>
+    <w:multiLevelType w:val="hybridMultilevel"/>
+    <w:tmpl w:val="7F4038AE"/>
+    <w:lvl w:ilvl="0" w:tplc="04090001">
+      <w:start w:val="1"/>
+      <w:numFmt w:val="bullet"/>
+      <w:lvlText w:val=""/>
+      <w:lvlJc w:val="left"/>
+      <w:pPr>
+        <w:ind w:left="720" w:hanging="360"/>
+      </w:pPr>
+      <w:rPr>
+        <w:rFonts w:ascii="Symbol" w:hAnsi="Symbol" w:cs="Symbol" w:hint="default"/>
+      </w:rPr>
+    </w:lvl>
+    <w:lvl w:ilvl="1" w:tplc="04090003" w:tentative="1">
+      <w:start w:val="1"/>
+      <w:numFmt w:val="bullet"/>
+      <w:lvlText w:val="o"/>
+      <w:lvlJc w:val="left"/>
+      <w:pPr>
+        <w:ind w:left="1440" w:hanging="360"/>
+      </w:pPr>
+      <w:rPr>
+        <w:rFonts w:ascii="Courier New" w:hAnsi="Courier New" w:cs="Courier New" w:hint="default"/>
+      </w:rPr>
+    </w:lvl>
+    <w:lvl w:ilvl="2" w:tplc="04090005" w:tentative="1">
+      <w:start w:val="1"/>
+      <w:numFmt w:val="bullet"/>
+      <w:lvlText w:val=""/>
+      <w:lvlJc w:val="left"/>
+      <w:pPr>
+        <w:ind w:left="2160" w:hanging="360"/>
+      </w:pPr>
+      <w:rPr>
+        <w:rFonts w:ascii="Wingdings" w:hAnsi="Wingdings" w:cs="Wingdings" w:hint="default"/>
+      </w:rPr>
+    </w:lvl>
+    <w:lvl w:ilvl="3" w:tplc="04090001" w:tentative="1">
+      <w:start w:val="1"/>
+      <w:numFmt w:val="bullet"/>
+      <w:lvlText w:val=""/>
+      <w:lvlJc w:val="left"/>
+      <w:pPr>
+        <w:ind w:left="2880" w:hanging="360"/>
+      </w:pPr>
+      <w:rPr>
+        <w:rFonts w:ascii="Symbol" w:hAnsi="Symbol" w:cs="Symbol" w:hint="default"/>
+      </w:rPr>
+    </w:lvl>
+    <w:lvl w:ilvl="4" w:tplc="04090003" w:tentative="1">
+      <w:start w:val="1"/>
+      <w:numFmt w:val="bullet"/>
+      <w:lvlText w:val="o"/>
+      <w:lvlJc w:val="left"/>
+      <w:pPr>
+        <w:ind w:left="3600" w:hanging="360"/>
+      </w:pPr>
+      <w:rPr>
+        <w:rFonts w:ascii="Courier New" w:hAnsi="Courier New" w:cs="Courier New" w:hint="default"/>
+      </w:rPr>
+    </w:lvl>
+    <w:lvl w:ilvl="5" w:tplc="04090005" w:tentative="1">
+      <w:start w:val="1"/>
+      <w:numFmt w:val="bullet"/>
+      <w:lvlText w:val=""/>
+      <w:lvlJc w:val="left"/>
+      <w:pPr>
+        <w:ind w:left="4320" w:hanging="360"/>
+      </w:pPr>
+      <w:rPr>
+        <w:rFonts w:ascii="Wingdings" w:hAnsi="Wingdings" w:cs="Wingdings" w:hint="default"/>
+      </w:rPr>
+    </w:lvl>
+    <w:lvl w:ilvl="6" w:tplc="04090001" w:tentative="1">
+      <w:start w:val="1"/>
+      <w:numFmt w:val="bullet"/>
+      <w:lvlText w:val=""/>
+      <w:lvlJc w:val="left"/>
+      <w:pPr>
+        <w:ind w:left="5040" w:hanging="360"/>
+      </w:pPr>
+      <w:rPr>
+        <w:rFonts w:ascii="Symbol" w:hAnsi="Symbol" w:cs="Symbol" w:hint="default"/>
+      </w:rPr>
+    </w:lvl>
+    <w:lvl w:ilvl="7" w:tplc="04090003" w:tentative="1">
+      <w:start w:val="1"/>
+      <w:numFmt w:val="bullet"/>
+      <w:lvlText w:val="o"/>
+      <w:lvlJc w:val="left"/>
+      <w:pPr>
+        <w:ind w:left="5760" w:hanging="360"/>
+      </w:pPr>
+      <w:rPr>
+        <w:rFonts w:ascii="Courier New" w:hAnsi="Courier New" w:cs="Courier New" w:hint="default"/>
+      </w:rPr>
+    </w:lvl>
+    <w:lvl w:ilvl="8" w:tplc="04090005" w:tentative="1">
+      <w:start w:val="1"/>
+      <w:numFmt w:val="bullet"/>
+      <w:lvlText w:val=""/>
+      <w:lvlJc w:val="left"/>
+      <w:pPr>
+        <w:ind w:left="6480" w:hanging="360"/>
+      </w:pPr>
+      <w:rPr>
+        <w:rFonts w:ascii="Wingdings" w:hAnsi="Wingdings" w:cs="Wingdings" w:hint="default"/>
       </w:rPr>
     </w:lvl>
   </w:abstractNum>
@@ -2644,11 +3899,14 @@
   <w:num w:numId="5">
     <w:abstractNumId w:val="2"/>
   </w:num>
+  <w:num w:numId="6">
+    <w:abstractNumId w:val="5"/>
+  </w:num>
 </w:numbering>
 </file>
 
 <file path=word/styles.xml><?xml version="1.0" encoding="utf-8"?>
-<w:styles xmlns:mc="http://schemas.openxmlformats.org/markup-compatibility/2006" xmlns:r="http://schemas.openxmlformats.org/officeDocument/2006/relationships" xmlns:w="http://schemas.openxmlformats.org/wordprocessingml/2006/main" xmlns:w14="http://schemas.microsoft.com/office/word/2010/wordml" xmlns:w15="http://schemas.microsoft.com/office/word/2012/wordml" xmlns:w16se="http://schemas.microsoft.com/office/word/2015/wordml/symex" mc:Ignorable="w14 w15 w16se">
+<w:styles xmlns:mc="http://schemas.openxmlformats.org/markup-compatibility/2006" xmlns:r="http://schemas.openxmlformats.org/officeDocument/2006/relationships" xmlns:w="http://schemas.openxmlformats.org/wordprocessingml/2006/main" xmlns:w14="http://schemas.microsoft.com/office/word/2010/wordml" xmlns:w15="http://schemas.microsoft.com/office/word/2012/wordml" xmlns:w16cid="http://schemas.microsoft.com/office/word/2016/wordml/cid" xmlns:w16se="http://schemas.microsoft.com/office/word/2015/wordml/symex" mc:Ignorable="w14 w15 w16se w16cid">
   <w:docDefaults>
     <w:rPrDefault>
       <w:rPr>
@@ -2664,7 +3922,7 @@
       </w:pPr>
     </w:pPrDefault>
   </w:docDefaults>
-  <w:latentStyles w:defLockedState="0" w:defUIPriority="99" w:defSemiHidden="0" w:defUnhideWhenUsed="0" w:defQFormat="0" w:count="371">
+  <w:latentStyles w:defLockedState="0" w:defUIPriority="99" w:defSemiHidden="0" w:defUnhideWhenUsed="0" w:defQFormat="0" w:count="376">
     <w:lsdException w:name="Normal" w:uiPriority="0" w:qFormat="1"/>
     <w:lsdException w:name="heading 1" w:uiPriority="9" w:qFormat="1"/>
     <w:lsdException w:name="heading 2" w:semiHidden="1" w:uiPriority="9" w:unhideWhenUsed="1" w:qFormat="1"/>
@@ -3036,16 +4294,21 @@
     <w:lsdException w:name="List Table 5 Dark Accent 6" w:uiPriority="50"/>
     <w:lsdException w:name="List Table 6 Colorful Accent 6" w:uiPriority="51"/>
     <w:lsdException w:name="List Table 7 Colorful Accent 6" w:uiPriority="52"/>
+    <w:lsdException w:name="Mention" w:semiHidden="1" w:unhideWhenUsed="1"/>
+    <w:lsdException w:name="Smart Hyperlink" w:semiHidden="1" w:unhideWhenUsed="1"/>
+    <w:lsdException w:name="Hashtag" w:semiHidden="1" w:unhideWhenUsed="1"/>
+    <w:lsdException w:name="Unresolved Mention" w:semiHidden="1" w:unhideWhenUsed="1"/>
+    <w:lsdException w:name="Smart Link" w:semiHidden="1" w:unhideWhenUsed="1"/>
   </w:latentStyles>
-  <w:style w:type="paragraph" w:default="1" w:styleId="a">
+  <w:style w:type="paragraph" w:default="1" w:styleId="Normal">
     <w:name w:val="Normal"/>
     <w:qFormat/>
   </w:style>
-  <w:style w:type="paragraph" w:styleId="1">
+  <w:style w:type="paragraph" w:styleId="Heading1">
     <w:name w:val="heading 1"/>
-    <w:basedOn w:val="a"/>
-    <w:next w:val="a"/>
-    <w:link w:val="10"/>
+    <w:basedOn w:val="Normal"/>
+    <w:next w:val="Normal"/>
+    <w:link w:val="Heading1Char"/>
     <w:uiPriority w:val="9"/>
     <w:qFormat/>
     <w:rsid w:val="004E6E9A"/>
@@ -3062,13 +4325,35 @@
       <w:szCs w:val="32"/>
     </w:rPr>
   </w:style>
-  <w:style w:type="character" w:default="1" w:styleId="a0">
+  <w:style w:type="paragraph" w:styleId="Heading2">
+    <w:name w:val="heading 2"/>
+    <w:basedOn w:val="Normal"/>
+    <w:next w:val="Normal"/>
+    <w:link w:val="Heading2Char"/>
+    <w:uiPriority w:val="9"/>
+    <w:unhideWhenUsed/>
+    <w:qFormat/>
+    <w:rsid w:val="00E812F7"/>
+    <w:pPr>
+      <w:keepNext/>
+      <w:keepLines/>
+      <w:spacing w:before="40" w:after="0"/>
+      <w:outlineLvl w:val="1"/>
+    </w:pPr>
+    <w:rPr>
+      <w:rFonts w:asciiTheme="majorHAnsi" w:eastAsiaTheme="majorEastAsia" w:hAnsiTheme="majorHAnsi" w:cstheme="majorBidi"/>
+      <w:color w:val="2F5496" w:themeColor="accent1" w:themeShade="BF"/>
+      <w:sz w:val="26"/>
+      <w:szCs w:val="26"/>
+    </w:rPr>
+  </w:style>
+  <w:style w:type="character" w:default="1" w:styleId="DefaultParagraphFont">
     <w:name w:val="Default Paragraph Font"/>
     <w:uiPriority w:val="1"/>
     <w:semiHidden/>
     <w:unhideWhenUsed/>
   </w:style>
-  <w:style w:type="table" w:default="1" w:styleId="a1">
+  <w:style w:type="table" w:default="1" w:styleId="TableNormal">
     <w:name w:val="Normal Table"/>
     <w:uiPriority w:val="99"/>
     <w:semiHidden/>
@@ -3083,16 +4368,16 @@
       </w:tblCellMar>
     </w:tblPr>
   </w:style>
-  <w:style w:type="numbering" w:default="1" w:styleId="a2">
+  <w:style w:type="numbering" w:default="1" w:styleId="NoList">
     <w:name w:val="No List"/>
     <w:uiPriority w:val="99"/>
     <w:semiHidden/>
     <w:unhideWhenUsed/>
   </w:style>
-  <w:style w:type="paragraph" w:styleId="a3">
+  <w:style w:type="paragraph" w:styleId="Header">
     <w:name w:val="header"/>
-    <w:basedOn w:val="a"/>
-    <w:link w:val="a4"/>
+    <w:basedOn w:val="Normal"/>
+    <w:link w:val="HeaderChar"/>
     <w:uiPriority w:val="99"/>
     <w:unhideWhenUsed/>
     <w:rsid w:val="00860195"/>
@@ -3104,17 +4389,17 @@
       <w:spacing w:after="0" w:line="240" w:lineRule="auto"/>
     </w:pPr>
   </w:style>
-  <w:style w:type="character" w:customStyle="1" w:styleId="a4">
-    <w:name w:val="כותרת עליונה תו"/>
-    <w:basedOn w:val="a0"/>
-    <w:link w:val="a3"/>
+  <w:style w:type="character" w:customStyle="1" w:styleId="HeaderChar">
+    <w:name w:val="Header Char"/>
+    <w:basedOn w:val="DefaultParagraphFont"/>
+    <w:link w:val="Header"/>
     <w:uiPriority w:val="99"/>
     <w:rsid w:val="00860195"/>
   </w:style>
-  <w:style w:type="paragraph" w:styleId="a5">
+  <w:style w:type="paragraph" w:styleId="Footer">
     <w:name w:val="footer"/>
-    <w:basedOn w:val="a"/>
-    <w:link w:val="a6"/>
+    <w:basedOn w:val="Normal"/>
+    <w:link w:val="FooterChar"/>
     <w:uiPriority w:val="99"/>
     <w:unhideWhenUsed/>
     <w:rsid w:val="00860195"/>
@@ -3126,17 +4411,17 @@
       <w:spacing w:after="0" w:line="240" w:lineRule="auto"/>
     </w:pPr>
   </w:style>
-  <w:style w:type="character" w:customStyle="1" w:styleId="a6">
-    <w:name w:val="כותרת תחתונה תו"/>
-    <w:basedOn w:val="a0"/>
-    <w:link w:val="a5"/>
+  <w:style w:type="character" w:customStyle="1" w:styleId="FooterChar">
+    <w:name w:val="Footer Char"/>
+    <w:basedOn w:val="DefaultParagraphFont"/>
+    <w:link w:val="Footer"/>
     <w:uiPriority w:val="99"/>
     <w:rsid w:val="00860195"/>
   </w:style>
-  <w:style w:type="character" w:customStyle="1" w:styleId="10">
-    <w:name w:val="כותרת 1 תו"/>
-    <w:basedOn w:val="a0"/>
-    <w:link w:val="1"/>
+  <w:style w:type="character" w:customStyle="1" w:styleId="Heading1Char">
+    <w:name w:val="Heading 1 Char"/>
+    <w:basedOn w:val="DefaultParagraphFont"/>
+    <w:link w:val="Heading1"/>
     <w:uiPriority w:val="9"/>
     <w:rsid w:val="004E6E9A"/>
     <w:rPr>
@@ -3146,11 +4431,11 @@
       <w:szCs w:val="32"/>
     </w:rPr>
   </w:style>
-  <w:style w:type="paragraph" w:styleId="a7">
+  <w:style w:type="paragraph" w:styleId="IntenseQuote">
     <w:name w:val="Intense Quote"/>
-    <w:basedOn w:val="a"/>
-    <w:next w:val="a"/>
-    <w:link w:val="a8"/>
+    <w:basedOn w:val="Normal"/>
+    <w:next w:val="Normal"/>
+    <w:link w:val="IntenseQuoteChar"/>
     <w:uiPriority w:val="30"/>
     <w:qFormat/>
     <w:rsid w:val="004E6E9A"/>
@@ -3169,10 +4454,10 @@
       <w:color w:val="4472C4" w:themeColor="accent1"/>
     </w:rPr>
   </w:style>
-  <w:style w:type="character" w:customStyle="1" w:styleId="a8">
-    <w:name w:val="ציטוט חזק תו"/>
-    <w:basedOn w:val="a0"/>
-    <w:link w:val="a7"/>
+  <w:style w:type="character" w:customStyle="1" w:styleId="IntenseQuoteChar">
+    <w:name w:val="Intense Quote Char"/>
+    <w:basedOn w:val="DefaultParagraphFont"/>
+    <w:link w:val="IntenseQuote"/>
     <w:uiPriority w:val="30"/>
     <w:rsid w:val="004E6E9A"/>
     <w:rPr>
@@ -3181,9 +4466,9 @@
       <w:color w:val="4472C4" w:themeColor="accent1"/>
     </w:rPr>
   </w:style>
-  <w:style w:type="paragraph" w:styleId="a9">
+  <w:style w:type="paragraph" w:styleId="ListParagraph">
     <w:name w:val="List Paragraph"/>
-    <w:basedOn w:val="a"/>
+    <w:basedOn w:val="Normal"/>
     <w:uiPriority w:val="34"/>
     <w:qFormat/>
     <w:rsid w:val="00FA40D1"/>
@@ -3191,6 +4476,19 @@
       <w:ind w:left="720"/>
       <w:contextualSpacing/>
     </w:pPr>
+  </w:style>
+  <w:style w:type="character" w:customStyle="1" w:styleId="Heading2Char">
+    <w:name w:val="Heading 2 Char"/>
+    <w:basedOn w:val="DefaultParagraphFont"/>
+    <w:link w:val="Heading2"/>
+    <w:uiPriority w:val="9"/>
+    <w:rsid w:val="00E812F7"/>
+    <w:rPr>
+      <w:rFonts w:asciiTheme="majorHAnsi" w:eastAsiaTheme="majorEastAsia" w:hAnsiTheme="majorHAnsi" w:cstheme="majorBidi"/>
+      <w:color w:val="2F5496" w:themeColor="accent1" w:themeShade="BF"/>
+      <w:sz w:val="26"/>
+      <w:szCs w:val="26"/>
+    </w:rPr>
   </w:style>
 </w:styles>
 </file>

</xml_diff>